<commit_message>
changed colours to reflect new project idea
</commit_message>
<xml_diff>
--- a/Assignment 3 Draft.docx
+++ b/Assignment 3 Draft.docx
@@ -101,19 +101,50 @@
     </w:p>
     <w:p>
       <w:pPr>
-        <w:pStyle w:val="Title"/>
-        <w:jc w:val="center"/>
-      </w:pPr>
-      <w:r>
-        <w:t>Therapist.io</w:t>
-      </w:r>
-    </w:p>
-    <w:p>
-      <w:pPr>
         <w:rPr>
           <w:lang w:eastAsia="en-US"/>
         </w:rPr>
       </w:pPr>
+      <w:r>
+        <w:rPr>
+          <w:noProof/>
+        </w:rPr>
+        <w:drawing>
+          <wp:inline distT="0" distB="0" distL="0" distR="0" wp14:anchorId="2BBB6BDC" wp14:editId="27CB1FBF">
+            <wp:extent cx="5731510" cy="810260"/>
+            <wp:effectExtent l="0" t="0" r="2540" b="8890"/>
+            <wp:docPr id="3" name="Picture 3"/>
+            <wp:cNvGraphicFramePr>
+              <a:graphicFrameLocks xmlns:a="http://schemas.openxmlformats.org/drawingml/2006/main" noChangeAspect="1"/>
+            </wp:cNvGraphicFramePr>
+            <a:graphic xmlns:a="http://schemas.openxmlformats.org/drawingml/2006/main">
+              <a:graphicData uri="http://schemas.openxmlformats.org/drawingml/2006/picture">
+                <pic:pic xmlns:pic="http://schemas.openxmlformats.org/drawingml/2006/picture">
+                  <pic:nvPicPr>
+                    <pic:cNvPr id="1" name=""/>
+                    <pic:cNvPicPr/>
+                  </pic:nvPicPr>
+                  <pic:blipFill>
+                    <a:blip r:embed="rId9"/>
+                    <a:stretch>
+                      <a:fillRect/>
+                    </a:stretch>
+                  </pic:blipFill>
+                  <pic:spPr>
+                    <a:xfrm>
+                      <a:off x="0" y="0"/>
+                      <a:ext cx="5731510" cy="810260"/>
+                    </a:xfrm>
+                    <a:prstGeom prst="rect">
+                      <a:avLst/>
+                    </a:prstGeom>
+                  </pic:spPr>
+                </pic:pic>
+              </a:graphicData>
+            </a:graphic>
+          </wp:inline>
+        </w:drawing>
+      </w:r>
     </w:p>
     <w:p>
       <w:pPr>
@@ -130,7 +161,7 @@
           <w:szCs w:val="56"/>
           <w:lang w:eastAsia="en-US"/>
         </w:rPr>
-        <w:t>Harnessing Technology to Improve Mental Health</w:t>
+        <w:t>keeping plants alive.</w:t>
       </w:r>
     </w:p>
     <w:p>
@@ -176,7 +207,7 @@
         <mc:AlternateContent>
           <mc:Choice Requires="wps">
             <w:drawing>
-              <wp:anchor distT="0" distB="0" distL="114300" distR="114300" simplePos="0" relativeHeight="251659264" behindDoc="1" locked="0" layoutInCell="1" allowOverlap="1" wp14:anchorId="17E3CFEC" wp14:editId="562B7478">
+              <wp:anchor distT="0" distB="0" distL="114300" distR="114300" simplePos="0" relativeHeight="251659264" behindDoc="1" locked="0" layoutInCell="1" allowOverlap="1" wp14:anchorId="17E3CFEC" wp14:editId="042B0100">
                 <wp:simplePos x="0" y="0"/>
                 <wp:positionH relativeFrom="column">
                   <wp:posOffset>-890337</wp:posOffset>
@@ -202,7 +233,7 @@
                           <a:avLst/>
                         </a:prstGeom>
                         <a:solidFill>
-                          <a:srgbClr val="33558B"/>
+                          <a:srgbClr val="AFE084"/>
                         </a:solidFill>
                       </wps:spPr>
                       <wps:style>
@@ -238,7 +269,7 @@
           </mc:Choice>
           <mc:Fallback>
             <w:pict>
-              <v:rect w14:anchorId="60E1E1F1" id="Rectangle 2" o:spid="_x0000_s1026" style="position:absolute;margin-left:-70.1pt;margin-top:15.35pt;width:592.3pt;height:356.35pt;z-index:-251657216;visibility:visible;mso-wrap-style:square;mso-height-percent:0;mso-wrap-distance-left:9pt;mso-wrap-distance-top:0;mso-wrap-distance-right:9pt;mso-wrap-distance-bottom:0;mso-position-horizontal:absolute;mso-position-horizontal-relative:text;mso-position-vertical:absolute;mso-position-vertical-relative:text;mso-height-percent:0;mso-height-relative:margin;v-text-anchor:middle" o:gfxdata="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" fillcolor="#33558b" strokecolor="#794908 [1604]" strokeweight="1pt"/>
+              <v:rect w14:anchorId="3C70753B" id="Rectangle 2" o:spid="_x0000_s1026" style="position:absolute;margin-left:-70.1pt;margin-top:15.35pt;width:592.3pt;height:356.35pt;z-index:-251657216;visibility:visible;mso-wrap-style:square;mso-height-percent:0;mso-wrap-distance-left:9pt;mso-wrap-distance-top:0;mso-wrap-distance-right:9pt;mso-wrap-distance-bottom:0;mso-position-horizontal:absolute;mso-position-horizontal-relative:text;mso-position-vertical:absolute;mso-position-vertical-relative:text;mso-height-percent:0;mso-height-relative:margin;v-text-anchor:middle" o:gfxdata="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" fillcolor="#afe084" strokecolor="#794908 [1604]" strokeweight="1pt"/>
             </w:pict>
           </mc:Fallback>
         </mc:AlternateContent>
@@ -275,6 +306,248 @@
         </w:rPr>
       </w:pPr>
     </w:p>
+    <w:p>
+      <w:pPr>
+        <w:jc w:val="center"/>
+        <w:rPr>
+          <w:b/>
+          <w:bCs/>
+          <w:color w:val="auto"/>
+          <w:sz w:val="36"/>
+          <w:szCs w:val="36"/>
+        </w:rPr>
+      </w:pPr>
+      <w:r>
+        <w:rPr>
+          <w:b/>
+          <w:bCs/>
+          <w:color w:val="auto"/>
+          <w:sz w:val="36"/>
+          <w:szCs w:val="36"/>
+        </w:rPr>
+        <w:t>Prepared by:</w:t>
+      </w:r>
+    </w:p>
+    <w:p>
+      <w:pPr>
+        <w:jc w:val="center"/>
+        <w:rPr>
+          <w:b/>
+          <w:bCs/>
+          <w:color w:val="auto"/>
+          <w:sz w:val="36"/>
+          <w:szCs w:val="36"/>
+        </w:rPr>
+      </w:pPr>
+      <w:r>
+        <w:rPr>
+          <w:b/>
+          <w:bCs/>
+          <w:color w:val="auto"/>
+          <w:sz w:val="36"/>
+          <w:szCs w:val="36"/>
+        </w:rPr>
+        <w:t xml:space="preserve">Daria </w:t>
+      </w:r>
+      <w:proofErr w:type="spellStart"/>
+      <w:r>
+        <w:rPr>
+          <w:b/>
+          <w:bCs/>
+          <w:color w:val="auto"/>
+          <w:sz w:val="36"/>
+          <w:szCs w:val="36"/>
+        </w:rPr>
+        <w:t>Sukonnova</w:t>
+      </w:r>
+      <w:proofErr w:type="spellEnd"/>
+    </w:p>
+    <w:p>
+      <w:pPr>
+        <w:jc w:val="center"/>
+        <w:rPr>
+          <w:b/>
+          <w:bCs/>
+          <w:color w:val="auto"/>
+          <w:sz w:val="36"/>
+          <w:szCs w:val="36"/>
+        </w:rPr>
+      </w:pPr>
+      <w:r>
+        <w:rPr>
+          <w:b/>
+          <w:bCs/>
+          <w:color w:val="auto"/>
+          <w:sz w:val="36"/>
+          <w:szCs w:val="36"/>
+        </w:rPr>
+        <w:t>Shane Thacker</w:t>
+      </w:r>
+    </w:p>
+    <w:p>
+      <w:pPr>
+        <w:tabs>
+          <w:tab w:val="center" w:pos="4513"/>
+          <w:tab w:val="left" w:pos="7517"/>
+        </w:tabs>
+        <w:rPr>
+          <w:b/>
+          <w:bCs/>
+          <w:color w:val="auto"/>
+          <w:sz w:val="36"/>
+          <w:szCs w:val="36"/>
+        </w:rPr>
+      </w:pPr>
+      <w:r>
+        <w:rPr>
+          <w:b/>
+          <w:bCs/>
+          <w:color w:val="auto"/>
+          <w:sz w:val="36"/>
+          <w:szCs w:val="36"/>
+        </w:rPr>
+        <w:tab/>
+      </w:r>
+      <w:r>
+        <w:rPr>
+          <w:b/>
+          <w:bCs/>
+          <w:color w:val="auto"/>
+          <w:sz w:val="36"/>
+          <w:szCs w:val="36"/>
+        </w:rPr>
+        <w:t xml:space="preserve">Jeremy </w:t>
+      </w:r>
+      <w:proofErr w:type="spellStart"/>
+      <w:r>
+        <w:rPr>
+          <w:b/>
+          <w:bCs/>
+          <w:color w:val="auto"/>
+          <w:sz w:val="36"/>
+          <w:szCs w:val="36"/>
+        </w:rPr>
+        <w:t>Naupay</w:t>
+      </w:r>
+      <w:proofErr w:type="spellEnd"/>
+      <w:r>
+        <w:rPr>
+          <w:b/>
+          <w:bCs/>
+          <w:color w:val="auto"/>
+          <w:sz w:val="36"/>
+          <w:szCs w:val="36"/>
+        </w:rPr>
+        <w:tab/>
+      </w:r>
+    </w:p>
+    <w:p>
+      <w:pPr>
+        <w:jc w:val="center"/>
+        <w:rPr>
+          <w:color w:val="D9D9D9" w:themeColor="background1" w:themeShade="D9"/>
+          <w:sz w:val="36"/>
+          <w:szCs w:val="36"/>
+        </w:rPr>
+      </w:pPr>
+      <w:r>
+        <w:rPr>
+          <w:b/>
+          <w:bCs/>
+          <w:color w:val="auto"/>
+          <w:sz w:val="36"/>
+          <w:szCs w:val="36"/>
+        </w:rPr>
+        <w:t>Brian Dean</w:t>
+      </w:r>
+    </w:p>
+    <w:p>
+      <w:pPr>
+        <w:jc w:val="center"/>
+        <w:rPr>
+          <w:color w:val="D9D9D9" w:themeColor="background1" w:themeShade="D9"/>
+          <w:sz w:val="40"/>
+          <w:szCs w:val="40"/>
+        </w:rPr>
+      </w:pPr>
+    </w:p>
+    <w:p>
+      <w:pPr>
+        <w:jc w:val="center"/>
+        <w:rPr>
+          <w:b/>
+          <w:bCs/>
+          <w:color w:val="auto"/>
+          <w:sz w:val="36"/>
+          <w:szCs w:val="36"/>
+        </w:rPr>
+      </w:pPr>
+      <w:r>
+        <w:rPr>
+          <w:b/>
+          <w:bCs/>
+          <w:color w:val="auto"/>
+          <w:sz w:val="36"/>
+          <w:szCs w:val="36"/>
+        </w:rPr>
+        <w:t>Submitted to RMIT</w:t>
+      </w:r>
+    </w:p>
+    <w:p>
+      <w:pPr>
+        <w:jc w:val="center"/>
+        <w:rPr>
+          <w:b/>
+          <w:bCs/>
+          <w:color w:val="auto"/>
+          <w:sz w:val="36"/>
+          <w:szCs w:val="36"/>
+        </w:rPr>
+      </w:pPr>
+      <w:r>
+        <w:rPr>
+          <w:b/>
+          <w:bCs/>
+          <w:color w:val="auto"/>
+          <w:sz w:val="36"/>
+          <w:szCs w:val="36"/>
+        </w:rPr>
+        <w:t>&lt;Insert Date&gt;</w:t>
+      </w:r>
+      <w:r>
+        <w:rPr>
+          <w:b/>
+          <w:bCs/>
+          <w:color w:val="auto"/>
+          <w:sz w:val="36"/>
+          <w:szCs w:val="36"/>
+        </w:rPr>
+        <w:t>0</w:t>
+      </w:r>
+    </w:p>
+    <w:p>
+      <w:pPr>
+        <w:jc w:val="center"/>
+        <w:rPr>
+          <w:b/>
+          <w:bCs/>
+          <w:color w:val="auto"/>
+          <w:sz w:val="36"/>
+          <w:szCs w:val="36"/>
+        </w:rPr>
+      </w:pPr>
+      <w:r>
+        <w:rPr>
+          <w:b/>
+          <w:bCs/>
+          <w:color w:val="auto"/>
+          <w:sz w:val="36"/>
+          <w:szCs w:val="36"/>
+        </w:rPr>
+        <w:t xml:space="preserve">Course Instructor: </w:t>
+      </w:r>
+    </w:p>
+    <w:bookmarkEnd w:id="0"/>
     <w:p>
       <w:pPr>
         <w:jc w:val="center"/>
@@ -290,246 +563,27 @@
         <w:rPr>
           <w:b/>
           <w:bCs/>
-          <w:color w:val="D9D9D9" w:themeColor="background1" w:themeShade="D9"/>
+          <w:color w:val="auto"/>
           <w:sz w:val="36"/>
           <w:szCs w:val="36"/>
         </w:rPr>
-        <w:t>Prepared by:</w:t>
-      </w:r>
-    </w:p>
-    <w:p>
-      <w:pPr>
-        <w:jc w:val="center"/>
-        <w:rPr>
-          <w:b/>
-          <w:bCs/>
-          <w:color w:val="D9D9D9" w:themeColor="background1" w:themeShade="D9"/>
+        <w:t>Anthony Clapp</w:t>
+      </w:r>
+    </w:p>
+    <w:p>
+      <w:pPr>
+        <w:rPr>
           <w:sz w:val="36"/>
           <w:szCs w:val="36"/>
         </w:rPr>
       </w:pPr>
-      <w:r>
-        <w:rPr>
-          <w:b/>
-          <w:bCs/>
-          <w:color w:val="D9D9D9" w:themeColor="background1" w:themeShade="D9"/>
-          <w:sz w:val="36"/>
-          <w:szCs w:val="36"/>
-        </w:rPr>
-        <w:t>Daria Sukonnova</w:t>
-      </w:r>
-    </w:p>
-    <w:p>
-      <w:pPr>
-        <w:jc w:val="center"/>
-        <w:rPr>
-          <w:b/>
-          <w:bCs/>
-          <w:color w:val="D9D9D9" w:themeColor="background1" w:themeShade="D9"/>
-          <w:sz w:val="36"/>
-          <w:szCs w:val="36"/>
-        </w:rPr>
-      </w:pPr>
-      <w:r>
-        <w:rPr>
-          <w:b/>
-          <w:bCs/>
-          <w:color w:val="D9D9D9" w:themeColor="background1" w:themeShade="D9"/>
-          <w:sz w:val="36"/>
-          <w:szCs w:val="36"/>
-        </w:rPr>
-        <w:t>Shane Thacker</w:t>
-      </w:r>
-    </w:p>
-    <w:p>
-      <w:pPr>
-        <w:tabs>
-          <w:tab w:val="center" w:pos="4513"/>
-          <w:tab w:val="left" w:pos="7517"/>
-        </w:tabs>
-        <w:rPr>
-          <w:b/>
-          <w:bCs/>
-          <w:color w:val="D9D9D9" w:themeColor="background1" w:themeShade="D9"/>
-          <w:sz w:val="36"/>
-          <w:szCs w:val="36"/>
-        </w:rPr>
-      </w:pPr>
-      <w:r>
-        <w:rPr>
-          <w:b/>
-          <w:bCs/>
-          <w:color w:val="D9D9D9" w:themeColor="background1" w:themeShade="D9"/>
-          <w:sz w:val="36"/>
-          <w:szCs w:val="36"/>
-        </w:rPr>
-        <w:tab/>
-      </w:r>
-      <w:r>
-        <w:rPr>
-          <w:b/>
-          <w:bCs/>
-          <w:color w:val="D9D9D9" w:themeColor="background1" w:themeShade="D9"/>
-          <w:sz w:val="36"/>
-          <w:szCs w:val="36"/>
-        </w:rPr>
-        <w:t>Jeremy Naupay</w:t>
-      </w:r>
-      <w:r>
-        <w:rPr>
-          <w:b/>
-          <w:bCs/>
-          <w:color w:val="D9D9D9" w:themeColor="background1" w:themeShade="D9"/>
-          <w:sz w:val="36"/>
-          <w:szCs w:val="36"/>
-        </w:rPr>
-        <w:tab/>
-      </w:r>
-    </w:p>
-    <w:p>
-      <w:pPr>
-        <w:jc w:val="center"/>
-        <w:rPr>
-          <w:color w:val="D9D9D9" w:themeColor="background1" w:themeShade="D9"/>
-          <w:sz w:val="36"/>
-          <w:szCs w:val="36"/>
-        </w:rPr>
-      </w:pPr>
-      <w:r>
-        <w:rPr>
-          <w:b/>
-          <w:bCs/>
-          <w:color w:val="D9D9D9" w:themeColor="background1" w:themeShade="D9"/>
-          <w:sz w:val="36"/>
-          <w:szCs w:val="36"/>
-        </w:rPr>
-        <w:t>Brian Dean</w:t>
-      </w:r>
-    </w:p>
-    <w:p>
-      <w:pPr>
-        <w:jc w:val="center"/>
-        <w:rPr>
-          <w:color w:val="D9D9D9" w:themeColor="background1" w:themeShade="D9"/>
-          <w:sz w:val="40"/>
-          <w:szCs w:val="40"/>
-        </w:rPr>
-      </w:pPr>
-    </w:p>
-    <w:p>
-      <w:pPr>
-        <w:jc w:val="center"/>
-        <w:rPr>
-          <w:b/>
-          <w:bCs/>
-          <w:color w:val="D9D9D9" w:themeColor="background1" w:themeShade="D9"/>
-          <w:sz w:val="36"/>
-          <w:szCs w:val="36"/>
-        </w:rPr>
-      </w:pPr>
-      <w:r>
-        <w:rPr>
-          <w:b/>
-          <w:bCs/>
-          <w:color w:val="D9D9D9" w:themeColor="background1" w:themeShade="D9"/>
-          <w:sz w:val="36"/>
-          <w:szCs w:val="36"/>
-        </w:rPr>
-        <w:t>Submitted to RMIT</w:t>
-      </w:r>
-    </w:p>
-    <w:p>
-      <w:pPr>
-        <w:jc w:val="center"/>
-        <w:rPr>
-          <w:b/>
-          <w:bCs/>
-          <w:color w:val="D9D9D9" w:themeColor="background1" w:themeShade="D9"/>
-          <w:sz w:val="36"/>
-          <w:szCs w:val="36"/>
-        </w:rPr>
-      </w:pPr>
-      <w:r>
-        <w:rPr>
-          <w:b/>
-          <w:bCs/>
-          <w:color w:val="D9D9D9" w:themeColor="background1" w:themeShade="D9"/>
-          <w:sz w:val="36"/>
-          <w:szCs w:val="36"/>
-        </w:rPr>
-        <w:t>&lt;Insert Date&gt;</w:t>
-      </w:r>
-      <w:r>
-        <w:rPr>
-          <w:b/>
-          <w:bCs/>
-          <w:color w:val="D9D9D9" w:themeColor="background1" w:themeShade="D9"/>
-          <w:sz w:val="36"/>
-          <w:szCs w:val="36"/>
-        </w:rPr>
-        <w:t>0</w:t>
-      </w:r>
-    </w:p>
-    <w:p>
-      <w:pPr>
-        <w:jc w:val="center"/>
-        <w:rPr>
-          <w:b/>
-          <w:bCs/>
-          <w:color w:val="D9D9D9" w:themeColor="background1" w:themeShade="D9"/>
-          <w:sz w:val="36"/>
-          <w:szCs w:val="36"/>
-        </w:rPr>
-      </w:pPr>
-      <w:r>
-        <w:rPr>
-          <w:b/>
-          <w:bCs/>
-          <w:color w:val="D9D9D9" w:themeColor="background1" w:themeShade="D9"/>
-          <w:sz w:val="36"/>
-          <w:szCs w:val="36"/>
-        </w:rPr>
-        <w:t xml:space="preserve">Course Instructor: </w:t>
-      </w:r>
-    </w:p>
-    <w:bookmarkEnd w:id="0"/>
-    <w:p>
-      <w:pPr>
-        <w:jc w:val="center"/>
-        <w:rPr>
-          <w:b/>
-          <w:bCs/>
-          <w:color w:val="D9D9D9" w:themeColor="background1" w:themeShade="D9"/>
-          <w:sz w:val="36"/>
-          <w:szCs w:val="36"/>
-        </w:rPr>
-      </w:pPr>
-      <w:r>
-        <w:rPr>
-          <w:b/>
-          <w:bCs/>
-          <w:color w:val="D9D9D9" w:themeColor="background1" w:themeShade="D9"/>
-          <w:sz w:val="36"/>
-          <w:szCs w:val="36"/>
-        </w:rPr>
-        <w:t>Anthony Clapp</w:t>
-      </w:r>
-    </w:p>
-    <w:p>
-      <w:pPr>
-        <w:rPr>
-          <w:sz w:val="36"/>
-          <w:szCs w:val="36"/>
-        </w:rPr>
-      </w:pPr>
     </w:p>
     <w:sdt>
       <w:sdtPr>
         <w:rPr>
           <w:rFonts w:eastAsiaTheme="minorHAnsi" w:cstheme="minorBidi"/>
+          <w:b/>
           <w:color w:val="auto"/>
-          <w:sz w:val="22"/>
-          <w:szCs w:val="22"/>
           <w:lang w:eastAsia="en-AU"/>
         </w:rPr>
         <w:id w:val="2116560881"/>
@@ -541,17 +595,26 @@
       <w:sdtEndPr>
         <w:rPr>
           <w:rFonts w:eastAsia="Times New Roman" w:cs="Times New Roman"/>
+          <w:b w:val="0"/>
           <w:bCs/>
           <w:noProof/>
+          <w:color w:val="000000" w:themeColor="text1"/>
+          <w:sz w:val="22"/>
           <w:szCs w:val="24"/>
         </w:rPr>
       </w:sdtEndPr>
       <w:sdtContent>
         <w:p>
           <w:pPr>
-            <w:pStyle w:val="Heading1"/>
+            <w:pStyle w:val="Heading2"/>
+            <w:rPr>
+              <w:rStyle w:val="Heading1Char"/>
+            </w:rPr>
           </w:pPr>
           <w:r>
+            <w:rPr>
+              <w:rStyle w:val="Heading1Char"/>
+            </w:rPr>
             <w:t>Contents</w:t>
           </w:r>
         </w:p>
@@ -2361,112 +2424,21 @@
         <w:t xml:space="preserve"> </w:t>
       </w:r>
     </w:p>
-    <w:p>
-      <w:pPr>
-        <w:jc w:val="both"/>
-      </w:pPr>
+    <w:p/>
+    <w:p>
+      <w:pPr>
+        <w:rPr>
+          <w:b/>
+        </w:rPr>
+      </w:pPr>
+      <w:bookmarkStart w:id="2" w:name="_Toc29800958"/>
+      <w:r>
+        <w:t>Many city dwellers struggle to keep their potted plants or herb gardens alive.</w:t>
+      </w:r>
     </w:p>
     <w:p>
       <w:pPr>
         <w:pStyle w:val="Heading1"/>
-        <w:jc w:val="both"/>
-        <w:rPr>
-          <w:rFonts w:eastAsia="Times New Roman" w:cs="Times New Roman"/>
-          <w:b w:val="0"/>
-          <w:color w:val="auto"/>
-          <w:sz w:val="22"/>
-          <w:szCs w:val="24"/>
-          <w:lang w:eastAsia="en-AU"/>
-        </w:rPr>
-      </w:pPr>
-      <w:bookmarkStart w:id="2" w:name="_Toc29800958"/>
-      <w:r>
-        <w:rPr>
-          <w:rFonts w:eastAsia="Times New Roman" w:cs="Times New Roman"/>
-          <w:b w:val="0"/>
-          <w:color w:val="auto"/>
-          <w:sz w:val="22"/>
-          <w:szCs w:val="24"/>
-          <w:lang w:eastAsia="en-AU"/>
-        </w:rPr>
-        <w:t xml:space="preserve">It is estimated that around one billion people globally have a mental disorder which incorporates a range of different but sometimes connected disorders such as depression, anxiety, bipolar, eating disorders, schizophrenia, and alcohol and drug use disorders. </w:t>
-      </w:r>
-    </w:p>
-    <w:p>
-      <w:pPr>
-        <w:pStyle w:val="Heading1"/>
-        <w:jc w:val="both"/>
-        <w:rPr>
-          <w:rFonts w:eastAsia="Times New Roman" w:cs="Times New Roman"/>
-          <w:b w:val="0"/>
-          <w:color w:val="auto"/>
-          <w:sz w:val="22"/>
-          <w:szCs w:val="24"/>
-          <w:lang w:eastAsia="en-AU"/>
-        </w:rPr>
-      </w:pPr>
-      <w:r>
-        <w:rPr>
-          <w:rFonts w:eastAsia="Times New Roman" w:cs="Times New Roman"/>
-          <w:b w:val="0"/>
-          <w:color w:val="auto"/>
-          <w:sz w:val="22"/>
-          <w:szCs w:val="24"/>
-          <w:lang w:eastAsia="en-AU"/>
-        </w:rPr>
-        <w:t>Despite being critical to overall well</w:t>
-      </w:r>
-      <w:r>
-        <w:rPr>
-          <w:rFonts w:eastAsia="Times New Roman" w:cs="Times New Roman"/>
-          <w:b w:val="0"/>
-          <w:color w:val="auto"/>
-          <w:sz w:val="22"/>
-          <w:szCs w:val="24"/>
-          <w:lang w:eastAsia="en-AU"/>
-        </w:rPr>
-        <w:t>-</w:t>
-      </w:r>
-      <w:r>
-        <w:rPr>
-          <w:rFonts w:eastAsia="Times New Roman" w:cs="Times New Roman"/>
-          <w:b w:val="0"/>
-          <w:color w:val="auto"/>
-          <w:sz w:val="22"/>
-          <w:szCs w:val="24"/>
-          <w:lang w:eastAsia="en-AU"/>
-        </w:rPr>
-        <w:t>being and physical health, diagnoses and treatment or support is pitifully small particularly away from large and wealthy population centres.</w:t>
-      </w:r>
-    </w:p>
-    <w:p>
-      <w:pPr>
-        <w:pStyle w:val="Heading1"/>
-        <w:jc w:val="both"/>
-        <w:rPr>
-          <w:rFonts w:eastAsia="Times New Roman" w:cs="Times New Roman"/>
-          <w:b w:val="0"/>
-          <w:color w:val="auto"/>
-          <w:sz w:val="22"/>
-          <w:szCs w:val="24"/>
-          <w:lang w:eastAsia="en-AU"/>
-        </w:rPr>
-      </w:pPr>
-      <w:r>
-        <w:rPr>
-          <w:rFonts w:eastAsia="Times New Roman" w:cs="Times New Roman"/>
-          <w:b w:val="0"/>
-          <w:color w:val="auto"/>
-          <w:sz w:val="22"/>
-          <w:szCs w:val="24"/>
-          <w:lang w:eastAsia="en-AU"/>
-        </w:rPr>
-        <w:t>Today, as the need for mental health services continues to surpass availability, people in distress can reach out online to mental health “chatbots.” In some instances, the responses are based on artificial intelligence. In others, there’s a human element.</w:t>
-      </w:r>
-    </w:p>
-    <w:p>
-      <w:pPr>
-        <w:pStyle w:val="Heading1"/>
       </w:pPr>
       <w:r>
         <w:t>Team Profile</w:t>
@@ -2489,7 +2461,15 @@
     </w:p>
     <w:p>
       <w:r>
-        <w:t>The Team name of G6 Internet Explorers was chosen to reflect our group numbers ie six and the fact that we would be using the internet to research our project. G6 also has connotations of an elite group such as the Group of Seven Organisation of Advanced Economies.</w:t>
+        <w:t xml:space="preserve">The Team name of G6 Internet Explorers was chosen to reflect our group numbers </w:t>
+      </w:r>
+      <w:proofErr w:type="spellStart"/>
+      <w:r>
+        <w:t>ie</w:t>
+      </w:r>
+      <w:proofErr w:type="spellEnd"/>
+      <w:r>
+        <w:t xml:space="preserve"> six and the fact that we would be using the internet to research our project. G6 also has connotations of an elite group such as the Group of Seven Organisation of Advanced Economies.</w:t>
       </w:r>
     </w:p>
     <w:p>
@@ -2502,15 +2482,8 @@
       </w:r>
       <w:bookmarkEnd w:id="4"/>
     </w:p>
-    <w:p>
-      <w:pPr>
-        <w:jc w:val="both"/>
-      </w:pPr>
-    </w:p>
-    <w:p>
-      <w:pPr>
-        <w:jc w:val="both"/>
-      </w:pPr>
+    <w:p/>
+    <w:p>
       <w:r>
         <w:t>My name is Brian Dean and my RMIT student number is S3831349</w:t>
       </w:r>
@@ -2518,7 +2491,23 @@
         <w:t xml:space="preserve"> </w:t>
       </w:r>
       <w:r>
-        <w:t xml:space="preserve">and I am a member of the G6 Internet Explorers Team. I was born in Brisbane, though spent much of my working life in Sydney. My wife and I are now living on the northern beaches of Cairns in a little spot called Yorkeys Knob, with our twelve year old ginger rescue cat called "Pumpkin", who shares by birthday day and month. I enjoy reading, mainly sci fi fiction, cooking and a spot of gardening. Currently self employed as a technology consultant to the hospitality and tourism sector, </w:t>
+        <w:t xml:space="preserve">and I am a member of the G6 Internet Explorers Team. I was born in Brisbane, though spent much of my working life in Sydney. My wife and I are now living on the northern beaches of Cairns in a little spot called </w:t>
+      </w:r>
+      <w:proofErr w:type="spellStart"/>
+      <w:r>
+        <w:t>Yorkeys</w:t>
+      </w:r>
+      <w:proofErr w:type="spellEnd"/>
+      <w:r>
+        <w:t xml:space="preserve"> Knob, with our </w:t>
+      </w:r>
+      <w:proofErr w:type="gramStart"/>
+      <w:r>
+        <w:t>twelve year old</w:t>
+      </w:r>
+      <w:proofErr w:type="gramEnd"/>
+      <w:r>
+        <w:t xml:space="preserve"> ginger rescue cat called "Pumpkin", who shares by birthday day and month. I enjoy reading, mainly sci fi fiction, cooking and a spot of gardening. Currently self employed as a technology consultant to the hospitality and tourism sector, </w:t>
       </w:r>
       <w:r>
         <w:t>having</w:t>
@@ -2551,52 +2540,104 @@
         <w:t>to fill in the many holes in my knowledge and for accreditation for all those years of doing.</w:t>
       </w:r>
     </w:p>
-    <w:p>
-      <w:pPr>
-        <w:jc w:val="both"/>
-      </w:pPr>
-      <w:r>
-        <w:t>My name is Daria Sukonnova, my RMIT student number is S3812576 and I am a member of the G6 Internet Explorers Team. I was born in the Russian city named Khabarovsk but then we moved to the Northern capital of Russia - St. Petersburg. I enjoy doing many things such as playing the piano or drawing. My biggest passion is reading books of any genre. My dream is to become an Artificial Intelligence Engineer. I find writing code quite enjoyable. My first program was a primitive game on Unity which was created with a tutorial. Since that time I really like solve code challenges on Python. Hope that in the near future I will develop the necessary skills to achieve my goal.</w:t>
-      </w:r>
-    </w:p>
-    <w:p>
-      <w:pPr>
-        <w:jc w:val="both"/>
-      </w:pPr>
-      <w:r>
-        <w:t>My name is Jeremy Naupay my RMIT student number is S3831039 and I am a member of the G6 Internet Explorers Team. I have grown up in the Sydney area since the day I was born. I love using my spare time to play around with different operating systems and brushing up on knowledge base. I have worked in I.T for over 2 years now as an IT Support Officer and looking forwards to be an Chief Information Officer in the future. Sometimes i do love to plan our model train sets as a hobby, but i also enjoy just playing video games and working on modding games in general.</w:t>
-      </w:r>
-    </w:p>
-    <w:p>
-      <w:pPr>
-        <w:jc w:val="both"/>
-      </w:pPr>
+    <w:p/>
+    <w:p>
+      <w:r>
+        <w:t xml:space="preserve">My name is Daria </w:t>
+      </w:r>
+      <w:proofErr w:type="spellStart"/>
+      <w:r>
+        <w:t>Sukonnova</w:t>
+      </w:r>
+      <w:proofErr w:type="spellEnd"/>
+      <w:r>
+        <w:t xml:space="preserve">, my RMIT student number is S3812576 and I am a member of the G6 Internet Explorers Team. I was born in the Russian city named Khabarovsk but then we moved to the Northern capital of Russia - St. Petersburg. I enjoy doing many things such as playing the piano or drawing. My biggest passion is reading books of any genre. My dream is to become an Artificial Intelligence Engineer. I find writing code quite enjoyable. My first program was a primitive game on Unity which was created with a tutorial. Since that </w:t>
+      </w:r>
+      <w:proofErr w:type="gramStart"/>
+      <w:r>
+        <w:t>time</w:t>
+      </w:r>
+      <w:proofErr w:type="gramEnd"/>
+      <w:r>
+        <w:t xml:space="preserve"> I really like solve code challenges on Python. Hope that </w:t>
+      </w:r>
+      <w:proofErr w:type="gramStart"/>
+      <w:r>
+        <w:t>in the near future</w:t>
+      </w:r>
+      <w:proofErr w:type="gramEnd"/>
+      <w:r>
+        <w:t xml:space="preserve"> I will develop the necessary skills to achieve my goal.</w:t>
+      </w:r>
+    </w:p>
+    <w:p/>
+    <w:p>
+      <w:r>
+        <w:t xml:space="preserve">My name is Jeremy </w:t>
+      </w:r>
+      <w:proofErr w:type="spellStart"/>
+      <w:r>
+        <w:t>Naupay</w:t>
+      </w:r>
+      <w:proofErr w:type="spellEnd"/>
+      <w:r>
+        <w:t xml:space="preserve"> my RMIT student number is S3831039 and I am a member of the G6 Internet Explorers Team. I have grown up in the Sydney area since the day I was born. I love using my spare time to play around with different operating systems and brushing up on knowledge base. I have worked in I.T for over 2 years now as an IT Support Officer and looking forwards to be </w:t>
+      </w:r>
+      <w:proofErr w:type="gramStart"/>
+      <w:r>
+        <w:t>an</w:t>
+      </w:r>
+      <w:proofErr w:type="gramEnd"/>
+      <w:r>
+        <w:t xml:space="preserve"> Chief Information Officer in the future. Sometimes </w:t>
+      </w:r>
+      <w:proofErr w:type="spellStart"/>
+      <w:r>
+        <w:t>i</w:t>
+      </w:r>
+      <w:proofErr w:type="spellEnd"/>
+      <w:r>
+        <w:t xml:space="preserve"> do love to plan our model train sets as a hobby, but </w:t>
+      </w:r>
+      <w:proofErr w:type="spellStart"/>
+      <w:r>
+        <w:t>i</w:t>
+      </w:r>
+      <w:proofErr w:type="spellEnd"/>
+      <w:r>
+        <w:t xml:space="preserve"> also enjoy just playing video games and working on </w:t>
+      </w:r>
+      <w:proofErr w:type="spellStart"/>
+      <w:r>
+        <w:t>modding</w:t>
+      </w:r>
+      <w:proofErr w:type="spellEnd"/>
+      <w:r>
+        <w:t xml:space="preserve"> games in general.</w:t>
+      </w:r>
+    </w:p>
+    <w:p>
+      <w:bookmarkStart w:id="5" w:name="_GoBack"/>
+      <w:bookmarkEnd w:id="5"/>
+    </w:p>
+    <w:p>
       <w:r>
         <w:t xml:space="preserve">My name is Shane Thacker, and my current home is Toowoomba Queensland. My RMIT student number is s3827970 and </w:t>
       </w:r>
       <w:r>
-        <w:t xml:space="preserve">I am a member of the G6 Internet Explorers </w:t>
-      </w:r>
+        <w:t xml:space="preserve">I am a member of the G6 Internet Explorers Team. </w:t>
+      </w:r>
+      <w:r>
+        <w:t>Born in Adelaide, I moved to Queensland when I was eighteen, where I got a job in the furniture industry. By twenty, I was going back and forth to Indonesia to train the suppliers on how to sand, prepare, upholster, assemble, glaze and upholster furniture for the Australian company I was working for. At twenty-one, I made the permanent move to Indonesia working for that company then eventually by the time I was twenty-two started my own teak outdoor furniture company. After the 2008 global crisis wiped out my customers, then me off the map, I worked for a European company managing their properties in Indonesia. When those properties were sold off in 2015, I joined an international school and became the school director.</w:t>
+      </w:r>
+    </w:p>
+    <w:p>
       <w:r>
         <w:lastRenderedPageBreak/>
-        <w:t xml:space="preserve">Team. </w:t>
-      </w:r>
-      <w:r>
-        <w:t>Born in Adelaide, I moved to Queensland when I was eighteen, where I got a job in the furniture industry. By twenty, I was going back and forth to Indonesia to train the suppliers on how to sand, prepare, upholster, assemble, glaze and upholster furniture for the Australian company I was working for. At twenty-one, I made the permanent move to Indonesia working for that company then eventually by the time I was twenty-two started my own teak outdoor furniture company. After the 2008 global crisis wiped out my customers, then me off the map, I worked for a European company managing their properties in Indonesia. When those properties were sold off in 2015, I joined an international school and became the school director.</w:t>
-      </w:r>
-    </w:p>
-    <w:p>
-      <w:pPr>
-        <w:jc w:val="both"/>
-      </w:pPr>
-      <w:r>
         <w:t>My main interests are barbeque low and slow and fishing, both of which involve knocking back a few cold beers. I have three kids the youngest being six and extremely naughty, most likely because he is too spoilt. Flight simulation is my main “do on own” hobby, but I rarely find time these days.</w:t>
       </w:r>
     </w:p>
     <w:p>
-      <w:pPr>
-        <w:jc w:val="both"/>
-      </w:pPr>
       <w:r>
         <w:t xml:space="preserve">I am working towards a </w:t>
       </w:r>
@@ -2625,23 +2666,15 @@
       <w:pPr>
         <w:pStyle w:val="Heading2"/>
       </w:pPr>
-      <w:bookmarkStart w:id="5" w:name="_Toc29800961"/>
+      <w:bookmarkStart w:id="6" w:name="_Toc29800961"/>
       <w:r>
         <w:lastRenderedPageBreak/>
         <w:t>Group Processes</w:t>
       </w:r>
-      <w:bookmarkEnd w:id="5"/>
-    </w:p>
-    <w:p>
-      <w:pPr>
-        <w:rPr>
-          <w:szCs w:val="22"/>
-        </w:rPr>
-      </w:pPr>
-      <w:r>
-        <w:rPr>
-          <w:szCs w:val="22"/>
-        </w:rPr>
+      <w:bookmarkEnd w:id="6"/>
+    </w:p>
+    <w:p>
+      <w:r>
         <w:t>How well did your group work together in Assignment 2? Will you be introducing any changes in process for Assignment 3? This is new for this assignment.</w:t>
       </w:r>
     </w:p>
@@ -2716,11 +2749,11 @@
       <w:pPr>
         <w:pStyle w:val="Heading2"/>
       </w:pPr>
-      <w:bookmarkStart w:id="6" w:name="_Toc29800962"/>
+      <w:bookmarkStart w:id="7" w:name="_Toc29800962"/>
       <w:r>
         <w:t>Career Plans</w:t>
       </w:r>
-      <w:bookmarkEnd w:id="6"/>
+      <w:bookmarkEnd w:id="7"/>
     </w:p>
     <w:p>
       <w:r>
@@ -2747,12 +2780,12 @@
       <w:pPr>
         <w:pStyle w:val="Heading2"/>
       </w:pPr>
-      <w:bookmarkStart w:id="7" w:name="_Toc29800963"/>
+      <w:bookmarkStart w:id="8" w:name="_Toc29800963"/>
       <w:r>
         <w:lastRenderedPageBreak/>
         <w:t>Tools</w:t>
       </w:r>
-      <w:bookmarkEnd w:id="7"/>
+      <w:bookmarkEnd w:id="8"/>
     </w:p>
     <w:p/>
     <w:p>
@@ -2764,7 +2797,7 @@
       <w:r>
         <w:t xml:space="preserve"> </w:t>
       </w:r>
-      <w:hyperlink r:id="rId9" w:history="1">
+      <w:hyperlink r:id="rId10" w:history="1">
         <w:r>
           <w:rPr>
             <w:rStyle w:val="Hyperlink"/>
@@ -2779,7 +2812,7 @@
       </w:r>
     </w:p>
     <w:p>
-      <w:hyperlink r:id="rId10" w:history="1">
+      <w:hyperlink r:id="rId11" w:history="1">
         <w:r>
           <w:rPr>
             <w:rStyle w:val="Hyperlink"/>
@@ -2789,17 +2822,19 @@
       </w:hyperlink>
     </w:p>
     <w:p>
-      <w:pPr>
-        <w:jc w:val="both"/>
-      </w:pPr>
-      <w:r>
-        <w:t xml:space="preserve">The G6 Internet Explorers Team utilised Microsoft Teams available through our RMIT Office 365 account to manage online chat and communications. We also posted links to relevant videos and websites within the chat so as to provide context rather than uploading these to GitHub. Through this same platform we also trialled the use of OneNote and Microsoft planner, which we ended up not using to a great extent. Our Team meetings were held through zoom teleconferencing software which allowed us to discuss and contribute in real time as if we were in the same office. Zoom also allowed us to record the session, which allowed anyone not able to be present to catch up at a time that suited them. Zoom, while providing screen sharing capability also allowed for keyboard and mouse control to be switched to other team members during a meeting. </w:t>
-      </w:r>
-    </w:p>
-    <w:p>
-      <w:pPr>
-        <w:jc w:val="both"/>
-      </w:pPr>
+      <w:r>
+        <w:t xml:space="preserve">The G6 Internet Explorers Team utilised Microsoft Teams available through our RMIT Office 365 account to manage online chat and communications. We also posted links to relevant videos and websites within the chat </w:t>
+      </w:r>
+      <w:proofErr w:type="gramStart"/>
+      <w:r>
+        <w:t>so as to</w:t>
+      </w:r>
+      <w:proofErr w:type="gramEnd"/>
+      <w:r>
+        <w:t xml:space="preserve"> provide context rather than uploading these to GitHub. Through this same platform we also trialled the use of OneNote and Microsoft planner, which we ended up not using to a great extent. Our Team meetings were held through zoom teleconferencing software which allowed us to discuss and contribute in real time as if we were in the same office. Zoom also allowed us to record the session, which allowed anyone not able to be present to catch up at a time that suited them. Zoom, while providing screen sharing capability also allowed for keyboard and mouse control to be switched to other team members during a meeting. </w:t>
+      </w:r>
+    </w:p>
+    <w:p>
       <w:r>
         <w:t>I do not believe the audit trail on the Git repository accurately reflects our individual contributions, as decisions to create or update folders and text or upload word and excel documents were often made and actioned during our teleconference Team meetings. As such the audit trail will show the username of the person hosting the teleconference rather than the team member who created the content. Additionally, with the problem of GitHub invitations apparently being blocked within RMIT email systems and subsequent delay in providing group access it is incorrect to attribute the initial flurry of activity to any one individual</w:t>
       </w:r>
@@ -2826,23 +2861,23 @@
       <w:pPr>
         <w:pStyle w:val="Heading1"/>
       </w:pPr>
-      <w:bookmarkStart w:id="8" w:name="_Toc29800964"/>
+      <w:bookmarkStart w:id="9" w:name="_Toc29800964"/>
       <w:r>
         <w:lastRenderedPageBreak/>
         <w:t>Project Description</w:t>
       </w:r>
-      <w:bookmarkEnd w:id="8"/>
+      <w:bookmarkEnd w:id="9"/>
     </w:p>
     <w:p/>
     <w:p>
       <w:pPr>
         <w:pStyle w:val="Heading2"/>
       </w:pPr>
-      <w:bookmarkStart w:id="9" w:name="_Toc29800965"/>
+      <w:bookmarkStart w:id="10" w:name="_Toc29800965"/>
       <w:r>
         <w:t>Overview</w:t>
       </w:r>
-      <w:bookmarkEnd w:id="9"/>
+      <w:bookmarkEnd w:id="10"/>
     </w:p>
     <w:p/>
     <w:p/>
@@ -2850,20 +2885,23 @@
       <w:pPr>
         <w:pStyle w:val="Heading5"/>
       </w:pPr>
-      <w:bookmarkStart w:id="10" w:name="_Toc29800966"/>
-      <w:r>
-        <w:t>Topi</w:t>
-      </w:r>
-      <w:bookmarkStart w:id="11" w:name="_GoBack"/>
+      <w:bookmarkStart w:id="11" w:name="_Toc29800966"/>
+      <w:r>
+        <w:t>Topic</w:t>
+      </w:r>
       <w:bookmarkEnd w:id="11"/>
-      <w:r>
-        <w:t>c</w:t>
-      </w:r>
-      <w:bookmarkEnd w:id="10"/>
-    </w:p>
-    <w:p>
-      <w:r>
-        <w:t>An overview of what you propose to do in your project. Concentrate on the big picture and outcomes, rather than intricate details. At least two paragraphs is expected.</w:t>
+    </w:p>
+    <w:p>
+      <w:r>
+        <w:t xml:space="preserve">An overview of what you propose to do in your project. Concentrate on the big picture and outcomes, rather than intricate details. At least two paragraphs </w:t>
+      </w:r>
+      <w:proofErr w:type="gramStart"/>
+      <w:r>
+        <w:t>is</w:t>
+      </w:r>
+      <w:proofErr w:type="gramEnd"/>
+      <w:r>
+        <w:t xml:space="preserve"> expected.</w:t>
       </w:r>
     </w:p>
     <w:p/>
@@ -3142,25 +3180,9 @@
       </w:pPr>
       <w:bookmarkStart w:id="22" w:name="_Toc29800977"/>
       <w:r>
-        <w:lastRenderedPageBreak/>
         <w:t>Risks</w:t>
       </w:r>
       <w:bookmarkEnd w:id="22"/>
-    </w:p>
-    <w:p>
-      <w:pPr>
-        <w:rPr>
-          <w:rFonts w:eastAsiaTheme="majorEastAsia"/>
-          <w:lang w:eastAsia="en-US"/>
-        </w:rPr>
-      </w:pPr>
-      <w:r>
-        <w:rPr>
-          <w:rFonts w:eastAsiaTheme="majorEastAsia"/>
-          <w:lang w:eastAsia="en-US"/>
-        </w:rPr>
-        <w:t>Discuss what happened to Microsofts ‘Tay’ and issues arising from unstructured machine learning.</w:t>
-      </w:r>
     </w:p>
     <w:p>
       <w:pPr>
@@ -3528,8 +3550,8 @@
     <w:p/>
     <w:p/>
     <w:sectPr>
-      <w:headerReference w:type="default" r:id="rId11"/>
-      <w:footerReference w:type="default" r:id="rId12"/>
+      <w:headerReference w:type="default" r:id="rId12"/>
+      <w:footerReference w:type="default" r:id="rId13"/>
       <w:pgSz w:w="11906" w:h="16838"/>
       <w:pgMar w:top="1440" w:right="1440" w:bottom="1134" w:left="1440" w:header="709" w:footer="53" w:gutter="0"/>
       <w:cols w:space="708"/>
@@ -3603,7 +3625,7 @@
               <mc:AlternateContent>
                 <mc:Choice Requires="wps">
                   <w:drawing>
-                    <wp:anchor distT="0" distB="0" distL="114300" distR="114300" simplePos="0" relativeHeight="251661312" behindDoc="1" locked="0" layoutInCell="1" allowOverlap="1" wp14:anchorId="58EE7FD4" wp14:editId="48DBFC5F">
+                    <wp:anchor distT="0" distB="0" distL="114300" distR="114300" simplePos="0" relativeHeight="251661312" behindDoc="1" locked="0" layoutInCell="1" allowOverlap="1" wp14:anchorId="58EE7FD4" wp14:editId="21DC7FB1">
                       <wp:simplePos x="0" y="0"/>
                       <wp:positionH relativeFrom="page">
                         <wp:align>left</wp:align>
@@ -3629,7 +3651,7 @@
                                 <a:avLst/>
                               </a:prstGeom>
                               <a:solidFill>
-                                <a:srgbClr val="33558B"/>
+                                <a:srgbClr val="AFE084"/>
                               </a:solidFill>
                             </wps:spPr>
                             <wps:style>
@@ -3668,7 +3690,7 @@
                 </mc:Choice>
                 <mc:Fallback>
                   <w:pict>
-                    <v:rect w14:anchorId="4A1E6F4B" id="Rectangle 5" o:spid="_x0000_s1026" style="position:absolute;margin-left:0;margin-top:.5pt;width:598.8pt;height:75.6pt;z-index:-251655168;visibility:visible;mso-wrap-style:square;mso-width-percent:0;mso-height-percent:0;mso-wrap-distance-left:9pt;mso-wrap-distance-top:0;mso-wrap-distance-right:9pt;mso-wrap-distance-bottom:0;mso-position-horizontal:left;mso-position-horizontal-relative:page;mso-position-vertical:absolute;mso-position-vertical-relative:text;mso-width-percent:0;mso-height-percent:0;mso-width-relative:margin;mso-height-relative:margin;v-text-anchor:middle" o:gfxdata="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" fillcolor="#33558b" strokecolor="#794908 [1604]" strokeweight="1pt">
+                    <v:rect w14:anchorId="685B2047" id="Rectangle 5" o:spid="_x0000_s1026" style="position:absolute;margin-left:0;margin-top:.5pt;width:598.8pt;height:75.6pt;z-index:-251655168;visibility:visible;mso-wrap-style:square;mso-width-percent:0;mso-height-percent:0;mso-wrap-distance-left:9pt;mso-wrap-distance-top:0;mso-wrap-distance-right:9pt;mso-wrap-distance-bottom:0;mso-position-horizontal:left;mso-position-horizontal-relative:page;mso-position-vertical:absolute;mso-position-vertical-relative:text;mso-width-percent:0;mso-height-percent:0;mso-width-relative:margin;mso-height-relative:margin;v-text-anchor:middle" o:gfxdata="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" fillcolor="#afe084" strokecolor="#794908 [1604]" strokeweight="1pt">
                       <w10:wrap anchorx="page"/>
                     </v:rect>
                   </w:pict>
@@ -3832,56 +3854,54 @@
 
 <file path=word/header1.xml><?xml version="1.0" encoding="utf-8"?>
 <w:hdr xmlns:wpc="http://schemas.microsoft.com/office/word/2010/wordprocessingCanvas" xmlns:cx="http://schemas.microsoft.com/office/drawing/2014/chartex" xmlns:cx1="http://schemas.microsoft.com/office/drawing/2015/9/8/chartex" xmlns:cx2="http://schemas.microsoft.com/office/drawing/2015/10/21/chartex" xmlns:cx3="http://schemas.microsoft.com/office/drawing/2016/5/9/chartex" xmlns:cx4="http://schemas.microsoft.com/office/drawing/2016/5/10/chartex" xmlns:cx5="http://schemas.microsoft.com/office/drawing/2016/5/11/chartex" xmlns:cx6="http://schemas.microsoft.com/office/drawing/2016/5/12/chartex" xmlns:cx7="http://schemas.microsoft.com/office/drawing/2016/5/13/chartex" xmlns:cx8="http://schemas.microsoft.com/office/drawing/2016/5/14/chartex" xmlns:mc="http://schemas.openxmlformats.org/markup-compatibility/2006" xmlns:aink="http://schemas.microsoft.com/office/drawing/2016/ink" xmlns:am3d="http://schemas.microsoft.com/office/drawing/2017/model3d" xmlns:o="urn:schemas-microsoft-com:office:office" xmlns:r="http://schemas.openxmlformats.org/officeDocument/2006/relationships" xmlns:m="http://schemas.openxmlformats.org/officeDocument/2006/math" xmlns:v="urn:schemas-microsoft-com:vml" xmlns:wp14="http://schemas.microsoft.com/office/word/2010/wordprocessingDrawing" xmlns:wp="http://schemas.openxmlformats.org/drawingml/2006/wordprocessingDrawing" xmlns:w10="urn:schemas-microsoft-com:office:word" xmlns:w="http://schemas.openxmlformats.org/wordprocessingml/2006/main" xmlns:w14="http://schemas.microsoft.com/office/word/2010/wordml" xmlns:w15="http://schemas.microsoft.com/office/word/2012/wordml" xmlns:w16cid="http://schemas.microsoft.com/office/word/2016/wordml/cid" xmlns:w16se="http://schemas.microsoft.com/office/word/2015/wordml/symex" xmlns:wpg="http://schemas.microsoft.com/office/word/2010/wordprocessingGroup" xmlns:wpi="http://schemas.microsoft.com/office/word/2010/wordprocessingInk" xmlns:wne="http://schemas.microsoft.com/office/word/2006/wordml" xmlns:wps="http://schemas.microsoft.com/office/word/2010/wordprocessingShape" mc:Ignorable="w14 w15 w16se w16cid wp14">
-  <w:sdt>
-    <w:sdtPr>
-      <w:rPr>
-        <w:rFonts w:eastAsiaTheme="majorEastAsia" w:cstheme="majorBidi"/>
-        <w:b/>
-        <w:bCs/>
-        <w:spacing w:val="-10"/>
-        <w:kern w:val="28"/>
-      </w:rPr>
-      <w:alias w:val="Title"/>
-      <w:tag w:val=""/>
-      <w:id w:val="1116400235"/>
-      <w:placeholder>
-        <w:docPart w:val="C40D87CF5ACA4BC58FEDEA705AC2B120"/>
-      </w:placeholder>
-      <w:dataBinding w:prefixMappings="xmlns:ns0='http://purl.org/dc/elements/1.1/' xmlns:ns1='http://schemas.openxmlformats.org/package/2006/metadata/core-properties' " w:xpath="/ns1:coreProperties[1]/ns0:title[1]" w:storeItemID="{6C3C8BC8-F283-45AE-878A-BAB7291924A1}"/>
-      <w:text/>
-    </w:sdtPr>
-    <w:sdtEndPr/>
-    <w:sdtContent>
-      <w:p>
-        <w:pPr>
-          <w:pStyle w:val="Header"/>
-          <w:pBdr>
-            <w:bottom w:val="single" w:sz="18" w:space="1" w:color="33558B"/>
-          </w:pBdr>
-          <w:jc w:val="right"/>
-          <w:rPr>
-            <w:b/>
-            <w:bCs/>
-            <w:color w:val="7F7F7F" w:themeColor="text1" w:themeTint="80"/>
-          </w:rPr>
-        </w:pPr>
-        <w:r>
-          <w:rPr>
-            <w:rFonts w:eastAsiaTheme="majorEastAsia" w:cstheme="majorBidi"/>
-            <w:b/>
-            <w:bCs/>
-            <w:spacing w:val="-10"/>
-            <w:kern w:val="28"/>
-          </w:rPr>
-          <w:t>Therapist.io</w:t>
-        </w:r>
-      </w:p>
-    </w:sdtContent>
-  </w:sdt>
   <w:p>
     <w:pPr>
       <w:pStyle w:val="Header"/>
+      <w:pBdr>
+        <w:bottom w:val="single" w:sz="4" w:space="1" w:color="AFE084"/>
+      </w:pBdr>
+      <w:jc w:val="right"/>
     </w:pPr>
+    <w:r>
+      <w:rPr>
+        <w:noProof/>
+      </w:rPr>
+      <w:drawing>
+        <wp:inline distT="0" distB="0" distL="0" distR="0" wp14:anchorId="4A7442B7" wp14:editId="2AF4D941">
+          <wp:extent cx="1816608" cy="256813"/>
+          <wp:effectExtent l="0" t="0" r="0" b="0"/>
+          <wp:docPr id="4" name="Picture 4"/>
+          <wp:cNvGraphicFramePr>
+            <a:graphicFrameLocks xmlns:a="http://schemas.openxmlformats.org/drawingml/2006/main" noChangeAspect="1"/>
+          </wp:cNvGraphicFramePr>
+          <a:graphic xmlns:a="http://schemas.openxmlformats.org/drawingml/2006/main">
+            <a:graphicData uri="http://schemas.openxmlformats.org/drawingml/2006/picture">
+              <pic:pic xmlns:pic="http://schemas.openxmlformats.org/drawingml/2006/picture">
+                <pic:nvPicPr>
+                  <pic:cNvPr id="1" name=""/>
+                  <pic:cNvPicPr/>
+                </pic:nvPicPr>
+                <pic:blipFill>
+                  <a:blip r:embed="rId1"/>
+                  <a:stretch>
+                    <a:fillRect/>
+                  </a:stretch>
+                </pic:blipFill>
+                <pic:spPr>
+                  <a:xfrm>
+                    <a:off x="0" y="0"/>
+                    <a:ext cx="2081912" cy="294319"/>
+                  </a:xfrm>
+                  <a:prstGeom prst="rect">
+                    <a:avLst/>
+                  </a:prstGeom>
+                </pic:spPr>
+              </pic:pic>
+            </a:graphicData>
+          </a:graphic>
+        </wp:inline>
+      </w:drawing>
+    </w:r>
   </w:p>
 </w:hdr>
 </file>
@@ -5374,12 +5394,14 @@
   <w:style w:type="paragraph" w:default="1" w:styleId="Normal">
     <w:name w:val="Normal"/>
     <w:qFormat/>
-    <w:rsid w:val="00495EFB"/>
+    <w:rsid w:val="007B1B54"/>
     <w:pPr>
       <w:spacing w:after="0" w:line="240" w:lineRule="auto"/>
+      <w:jc w:val="both"/>
     </w:pPr>
     <w:rPr>
       <w:rFonts w:ascii="Century Gothic" w:eastAsia="Times New Roman" w:hAnsi="Century Gothic" w:cs="Times New Roman"/>
+      <w:color w:val="000000" w:themeColor="text1"/>
       <w:szCs w:val="24"/>
       <w:lang w:eastAsia="en-AU"/>
     </w:rPr>
@@ -5391,7 +5413,7 @@
     <w:link w:val="Heading1Char"/>
     <w:uiPriority w:val="9"/>
     <w:qFormat/>
-    <w:rsid w:val="00CE75E1"/>
+    <w:rsid w:val="007B1B54"/>
     <w:pPr>
       <w:keepNext/>
       <w:keepLines/>
@@ -5401,7 +5423,7 @@
     <w:rPr>
       <w:rFonts w:eastAsiaTheme="majorEastAsia" w:cstheme="majorBidi"/>
       <w:b/>
-      <w:color w:val="33558B"/>
+      <w:color w:val="AFE084"/>
       <w:sz w:val="32"/>
       <w:szCs w:val="32"/>
       <w:lang w:eastAsia="en-US"/>
@@ -5415,7 +5437,7 @@
     <w:uiPriority w:val="9"/>
     <w:unhideWhenUsed/>
     <w:qFormat/>
-    <w:rsid w:val="00CE75E1"/>
+    <w:rsid w:val="007B1B54"/>
     <w:pPr>
       <w:keepNext/>
       <w:keepLines/>
@@ -5424,7 +5446,7 @@
     </w:pPr>
     <w:rPr>
       <w:rFonts w:eastAsiaTheme="majorEastAsia" w:cstheme="majorBidi"/>
-      <w:color w:val="33558B"/>
+      <w:color w:val="AFE084"/>
       <w:sz w:val="26"/>
       <w:szCs w:val="26"/>
       <w:lang w:eastAsia="en-US"/>
@@ -5438,7 +5460,7 @@
     <w:uiPriority w:val="9"/>
     <w:unhideWhenUsed/>
     <w:qFormat/>
-    <w:rsid w:val="00CE75E1"/>
+    <w:rsid w:val="007B1B54"/>
     <w:pPr>
       <w:keepNext/>
       <w:keepLines/>
@@ -5447,7 +5469,7 @@
     </w:pPr>
     <w:rPr>
       <w:rFonts w:eastAsiaTheme="majorEastAsia" w:cstheme="majorBidi"/>
-      <w:color w:val="33558B"/>
+      <w:color w:val="AFE084"/>
       <w:lang w:eastAsia="en-US"/>
     </w:rPr>
   </w:style>
@@ -5460,7 +5482,7 @@
     <w:uiPriority w:val="9"/>
     <w:unhideWhenUsed/>
     <w:qFormat/>
-    <w:rsid w:val="00CE75E1"/>
+    <w:rsid w:val="007B1B54"/>
     <w:pPr>
       <w:keepNext/>
       <w:keepLines/>
@@ -5471,7 +5493,7 @@
       <w:rFonts w:eastAsiaTheme="majorEastAsia" w:cstheme="majorBidi"/>
       <w:i/>
       <w:iCs/>
-      <w:color w:val="33558B"/>
+      <w:color w:val="AFE084"/>
       <w:szCs w:val="22"/>
       <w:lang w:eastAsia="en-US"/>
     </w:rPr>
@@ -5484,7 +5506,7 @@
     <w:uiPriority w:val="9"/>
     <w:unhideWhenUsed/>
     <w:qFormat/>
-    <w:rsid w:val="00CE75E1"/>
+    <w:rsid w:val="007B1B54"/>
     <w:pPr>
       <w:keepNext/>
       <w:keepLines/>
@@ -5494,7 +5516,7 @@
     <w:rPr>
       <w:rFonts w:eastAsiaTheme="majorEastAsia" w:cstheme="majorBidi"/>
       <w:i/>
-      <w:color w:val="33558B"/>
+      <w:color w:val="AFE084"/>
       <w:sz w:val="20"/>
       <w:szCs w:val="22"/>
       <w:lang w:eastAsia="en-US"/>
@@ -5603,11 +5625,11 @@
     <w:basedOn w:val="DefaultParagraphFont"/>
     <w:link w:val="Heading1"/>
     <w:uiPriority w:val="9"/>
-    <w:rsid w:val="00CE75E1"/>
+    <w:rsid w:val="007B1B54"/>
     <w:rPr>
       <w:rFonts w:ascii="Century Gothic" w:eastAsiaTheme="majorEastAsia" w:hAnsi="Century Gothic" w:cstheme="majorBidi"/>
       <w:b/>
-      <w:color w:val="33558B"/>
+      <w:color w:val="AFE084"/>
       <w:sz w:val="32"/>
       <w:szCs w:val="32"/>
     </w:rPr>
@@ -5651,10 +5673,10 @@
     <w:basedOn w:val="DefaultParagraphFont"/>
     <w:link w:val="Heading2"/>
     <w:uiPriority w:val="9"/>
-    <w:rsid w:val="00CE75E1"/>
+    <w:rsid w:val="007B1B54"/>
     <w:rPr>
       <w:rFonts w:ascii="Century Gothic" w:eastAsiaTheme="majorEastAsia" w:hAnsi="Century Gothic" w:cstheme="majorBidi"/>
-      <w:color w:val="33558B"/>
+      <w:color w:val="AFE084"/>
       <w:sz w:val="26"/>
       <w:szCs w:val="26"/>
     </w:rPr>
@@ -5731,10 +5753,10 @@
     <w:basedOn w:val="DefaultParagraphFont"/>
     <w:link w:val="Heading3"/>
     <w:uiPriority w:val="9"/>
-    <w:rsid w:val="00CE75E1"/>
+    <w:rsid w:val="007B1B54"/>
     <w:rPr>
       <w:rFonts w:ascii="Century Gothic" w:eastAsiaTheme="majorEastAsia" w:hAnsi="Century Gothic" w:cstheme="majorBidi"/>
-      <w:color w:val="33558B"/>
+      <w:color w:val="AFE084"/>
       <w:szCs w:val="24"/>
     </w:rPr>
   </w:style>
@@ -5814,12 +5836,12 @@
     <w:basedOn w:val="DefaultParagraphFont"/>
     <w:link w:val="Heading4"/>
     <w:uiPriority w:val="9"/>
-    <w:rsid w:val="00CE75E1"/>
+    <w:rsid w:val="007B1B54"/>
     <w:rPr>
       <w:rFonts w:ascii="Century Gothic" w:eastAsiaTheme="majorEastAsia" w:hAnsi="Century Gothic" w:cstheme="majorBidi"/>
       <w:i/>
       <w:iCs/>
-      <w:color w:val="33558B"/>
+      <w:color w:val="AFE084"/>
     </w:rPr>
   </w:style>
   <w:style w:type="character" w:styleId="UnresolvedMention">
@@ -5839,11 +5861,11 @@
     <w:basedOn w:val="DefaultParagraphFont"/>
     <w:link w:val="Heading5"/>
     <w:uiPriority w:val="9"/>
-    <w:rsid w:val="00CE75E1"/>
+    <w:rsid w:val="007B1B54"/>
     <w:rPr>
       <w:rFonts w:ascii="Century Gothic" w:eastAsiaTheme="majorEastAsia" w:hAnsi="Century Gothic" w:cstheme="majorBidi"/>
       <w:i/>
-      <w:color w:val="33558B"/>
+      <w:color w:val="AFE084"/>
       <w:sz w:val="20"/>
     </w:rPr>
   </w:style>
@@ -5860,620 +5882,6 @@
     </w:rPr>
   </w:style>
 </w:styles>
-</file>
-
-<file path=word/glossary/document.xml><?xml version="1.0" encoding="utf-8"?>
-<w:glossaryDocument xmlns:wpc="http://schemas.microsoft.com/office/word/2010/wordprocessingCanvas" xmlns:cx="http://schemas.microsoft.com/office/drawing/2014/chartex" xmlns:cx1="http://schemas.microsoft.com/office/drawing/2015/9/8/chartex" xmlns:cx2="http://schemas.microsoft.com/office/drawing/2015/10/21/chartex" xmlns:cx3="http://schemas.microsoft.com/office/drawing/2016/5/9/chartex" xmlns:cx4="http://schemas.microsoft.com/office/drawing/2016/5/10/chartex" xmlns:cx5="http://schemas.microsoft.com/office/drawing/2016/5/11/chartex" xmlns:cx6="http://schemas.microsoft.com/office/drawing/2016/5/12/chartex" xmlns:cx7="http://schemas.microsoft.com/office/drawing/2016/5/13/chartex" xmlns:cx8="http://schemas.microsoft.com/office/drawing/2016/5/14/chartex" xmlns:mc="http://schemas.openxmlformats.org/markup-compatibility/2006" xmlns:aink="http://schemas.microsoft.com/office/drawing/2016/ink" xmlns:am3d="http://schemas.microsoft.com/office/drawing/2017/model3d" xmlns:o="urn:schemas-microsoft-com:office:office" xmlns:r="http://schemas.openxmlformats.org/officeDocument/2006/relationships" xmlns:m="http://schemas.openxmlformats.org/officeDocument/2006/math" xmlns:v="urn:schemas-microsoft-com:vml" xmlns:wp14="http://schemas.microsoft.com/office/word/2010/wordprocessingDrawing" xmlns:wp="http://schemas.openxmlformats.org/drawingml/2006/wordprocessingDrawing" xmlns:w10="urn:schemas-microsoft-com:office:word" xmlns:w="http://schemas.openxmlformats.org/wordprocessingml/2006/main" xmlns:w14="http://schemas.microsoft.com/office/word/2010/wordml" xmlns:w15="http://schemas.microsoft.com/office/word/2012/wordml" xmlns:w16cid="http://schemas.microsoft.com/office/word/2016/wordml/cid" xmlns:w16se="http://schemas.microsoft.com/office/word/2015/wordml/symex" xmlns:wpg="http://schemas.microsoft.com/office/word/2010/wordprocessingGroup" xmlns:wpi="http://schemas.microsoft.com/office/word/2010/wordprocessingInk" xmlns:wne="http://schemas.microsoft.com/office/word/2006/wordml" xmlns:wps="http://schemas.microsoft.com/office/word/2010/wordprocessingShape" mc:Ignorable="w14 w15 w16se w16cid wp14">
-  <w:docParts>
-    <w:docPart>
-      <w:docPartPr>
-        <w:name w:val="C40D87CF5ACA4BC58FEDEA705AC2B120"/>
-        <w:category>
-          <w:name w:val="General"/>
-          <w:gallery w:val="placeholder"/>
-        </w:category>
-        <w:types>
-          <w:type w:val="bbPlcHdr"/>
-        </w:types>
-        <w:behaviors>
-          <w:behavior w:val="content"/>
-        </w:behaviors>
-        <w:guid w:val="{8FB28E49-AFE7-4752-9663-CCE292310D8D}"/>
-      </w:docPartPr>
-      <w:docPartBody>
-        <w:p>
-          <w:pPr>
-            <w:pStyle w:val="C40D87CF5ACA4BC58FEDEA705AC2B120"/>
-          </w:pPr>
-          <w:r>
-            <w:rPr>
-              <w:color w:val="7F7F7F" w:themeColor="text1" w:themeTint="80"/>
-            </w:rPr>
-            <w:t>[Document title]</w:t>
-          </w:r>
-        </w:p>
-      </w:docPartBody>
-    </w:docPart>
-  </w:docParts>
-</w:glossaryDocument>
-</file>
-
-<file path=word/glossary/fontTable.xml><?xml version="1.0" encoding="utf-8"?>
-<w:fonts xmlns:mc="http://schemas.openxmlformats.org/markup-compatibility/2006" xmlns:r="http://schemas.openxmlformats.org/officeDocument/2006/relationships" xmlns:w="http://schemas.openxmlformats.org/wordprocessingml/2006/main" xmlns:w14="http://schemas.microsoft.com/office/word/2010/wordml" xmlns:w15="http://schemas.microsoft.com/office/word/2012/wordml" xmlns:w16cid="http://schemas.microsoft.com/office/word/2016/wordml/cid" xmlns:w16se="http://schemas.microsoft.com/office/word/2015/wordml/symex" mc:Ignorable="w14 w15 w16se w16cid">
-  <w:font w:name="Symbol">
-    <w:panose1 w:val="05050102010706020507"/>
-    <w:charset w:val="02"/>
-    <w:family w:val="roman"/>
-    <w:pitch w:val="variable"/>
-    <w:sig w:usb0="00000000" w:usb1="10000000" w:usb2="00000000" w:usb3="00000000" w:csb0="80000000" w:csb1="00000000"/>
-  </w:font>
-  <w:font w:name="Times New Roman">
-    <w:panose1 w:val="02020603050405020304"/>
-    <w:charset w:val="00"/>
-    <w:family w:val="roman"/>
-    <w:pitch w:val="variable"/>
-    <w:sig w:usb0="E0002AFF" w:usb1="C0007843" w:usb2="00000009" w:usb3="00000000" w:csb0="000001FF" w:csb1="00000000"/>
-  </w:font>
-  <w:font w:name="Courier New">
-    <w:panose1 w:val="02070309020205020404"/>
-    <w:charset w:val="00"/>
-    <w:family w:val="modern"/>
-    <w:pitch w:val="fixed"/>
-    <w:sig w:usb0="E0002EFF" w:usb1="C0007843" w:usb2="00000009" w:usb3="00000000" w:csb0="000001FF" w:csb1="00000000"/>
-  </w:font>
-  <w:font w:name="Wingdings">
-    <w:panose1 w:val="05000000000000000000"/>
-    <w:charset w:val="02"/>
-    <w:family w:val="auto"/>
-    <w:pitch w:val="variable"/>
-    <w:sig w:usb0="00000000" w:usb1="10000000" w:usb2="00000000" w:usb3="00000000" w:csb0="80000000" w:csb1="00000000"/>
-  </w:font>
-  <w:font w:name="Trebuchet MS">
-    <w:panose1 w:val="020B0603020202020204"/>
-    <w:charset w:val="00"/>
-    <w:family w:val="swiss"/>
-    <w:pitch w:val="variable"/>
-    <w:sig w:usb0="00000687" w:usb1="00000000" w:usb2="00000000" w:usb3="00000000" w:csb0="0000009F" w:csb1="00000000"/>
-  </w:font>
-  <w:font w:name="Century Gothic">
-    <w:altName w:val="Century Gothic"/>
-    <w:charset w:val="00"/>
-    <w:family w:val="swiss"/>
-    <w:pitch w:val="variable"/>
-    <w:sig w:usb0="00000287" w:usb1="00000000" w:usb2="00000000" w:usb3="00000000" w:csb0="0000009F" w:csb1="00000000"/>
-  </w:font>
-  <w:font w:name="Arial">
-    <w:panose1 w:val="020B0604020202020204"/>
-    <w:charset w:val="00"/>
-    <w:family w:val="swiss"/>
-    <w:pitch w:val="variable"/>
-    <w:sig w:usb0="E0002AFF" w:usb1="C0007843" w:usb2="00000009" w:usb3="00000000" w:csb0="000001FF" w:csb1="00000000"/>
-  </w:font>
-  <w:font w:name="Arial Nova Light">
-    <w:charset w:val="00"/>
-    <w:family w:val="swiss"/>
-    <w:pitch w:val="variable"/>
-    <w:sig w:usb0="0000028F" w:usb1="00000002" w:usb2="00000000" w:usb3="00000000" w:csb0="0000019F" w:csb1="00000000"/>
-  </w:font>
-  <w:font w:name="Helvetica">
-    <w:panose1 w:val="020B0604020202020204"/>
-    <w:charset w:val="00"/>
-    <w:family w:val="swiss"/>
-    <w:pitch w:val="variable"/>
-    <w:sig w:usb0="E0002EFF" w:usb1="C000785B" w:usb2="00000009" w:usb3="00000000" w:csb0="000001FF" w:csb1="00000000"/>
-  </w:font>
-  <w:font w:name="Calibri">
-    <w:panose1 w:val="020F0502020204030204"/>
-    <w:charset w:val="00"/>
-    <w:family w:val="swiss"/>
-    <w:pitch w:val="variable"/>
-    <w:sig w:usb0="E00002FF" w:usb1="4000ACFF" w:usb2="00000001" w:usb3="00000000" w:csb0="0000019F" w:csb1="00000000"/>
-  </w:font>
-  <w:font w:name="Calibri Light">
-    <w:panose1 w:val="020F0302020204030204"/>
-    <w:charset w:val="00"/>
-    <w:family w:val="swiss"/>
-    <w:pitch w:val="variable"/>
-    <w:sig w:usb0="A00002EF" w:usb1="4000207B" w:usb2="00000000" w:usb3="00000000" w:csb0="0000009F" w:csb1="00000000"/>
-  </w:font>
-</w:fonts>
-</file>
-
-<file path=word/glossary/settings.xml><?xml version="1.0" encoding="utf-8"?>
-<w:settings xmlns:mc="http://schemas.openxmlformats.org/markup-compatibility/2006" xmlns:o="urn:schemas-microsoft-com:office:office" xmlns:r="http://schemas.openxmlformats.org/officeDocument/2006/relationships" xmlns:m="http://schemas.openxmlformats.org/officeDocument/2006/math" xmlns:v="urn:schemas-microsoft-com:vml" xmlns:w10="urn:schemas-microsoft-com:office:word" xmlns:w="http://schemas.openxmlformats.org/wordprocessingml/2006/main" xmlns:w14="http://schemas.microsoft.com/office/word/2010/wordml" xmlns:w15="http://schemas.microsoft.com/office/word/2012/wordml" xmlns:w16cid="http://schemas.microsoft.com/office/word/2016/wordml/cid" xmlns:w16se="http://schemas.microsoft.com/office/word/2015/wordml/symex" xmlns:sl="http://schemas.openxmlformats.org/schemaLibrary/2006/main" mc:Ignorable="w14 w15 w16se w16cid">
-  <w:view w:val="normal"/>
-  <w:defaultTabStop w:val="720"/>
-  <w:characterSpacingControl w:val="doNotCompress"/>
-  <w:compat>
-    <w:useFELayout/>
-    <w:compatSetting w:name="compatibilityMode" w:uri="http://schemas.microsoft.com/office/word" w:val="15"/>
-    <w:compatSetting w:name="overrideTableStyleFontSizeAndJustification" w:uri="http://schemas.microsoft.com/office/word" w:val="1"/>
-    <w:compatSetting w:name="enableOpenTypeFeatures" w:uri="http://schemas.microsoft.com/office/word" w:val="1"/>
-    <w:compatSetting w:name="doNotFlipMirrorIndents" w:uri="http://schemas.microsoft.com/office/word" w:val="1"/>
-    <w:compatSetting w:name="differentiateMultirowTableHeaders" w:uri="http://schemas.microsoft.com/office/word" w:val="1"/>
-    <w:compatSetting w:name="useWord2013TrackBottomHyphenation" w:uri="http://schemas.microsoft.com/office/word" w:val="0"/>
-  </w:compat>
-  <w:rsids>
-    <w:rsidRoot w:val="00CE3DB4"/>
-    <w:rsid w:val="00155D33"/>
-    <w:rsid w:val="003447C5"/>
-    <w:rsid w:val="00426FA3"/>
-    <w:rsid w:val="00497347"/>
-    <w:rsid w:val="00731B00"/>
-    <w:rsid w:val="00865BD4"/>
-    <w:rsid w:val="0089257C"/>
-    <w:rsid w:val="008C084D"/>
-    <w:rsid w:val="009F543D"/>
-    <w:rsid w:val="00A76193"/>
-    <w:rsid w:val="00C41767"/>
-    <w:rsid w:val="00CE3DB4"/>
-    <w:rsid w:val="00D355C4"/>
-    <w:rsid w:val="00D46695"/>
-    <w:rsid w:val="00D75130"/>
-  </w:rsids>
-  <m:mathPr>
-    <m:mathFont m:val="Cambria Math"/>
-    <m:brkBin m:val="before"/>
-    <m:brkBinSub m:val="--"/>
-    <m:smallFrac m:val="0"/>
-    <m:dispDef/>
-    <m:lMargin m:val="0"/>
-    <m:rMargin m:val="0"/>
-    <m:defJc m:val="centerGroup"/>
-    <m:wrapIndent m:val="1440"/>
-    <m:intLim m:val="subSup"/>
-    <m:naryLim m:val="undOvr"/>
-  </m:mathPr>
-  <w:themeFontLang w:val="en-AU"/>
-  <w:clrSchemeMapping w:bg1="light1" w:t1="dark1" w:bg2="light2" w:t2="dark2" w:accent1="accent1" w:accent2="accent2" w:accent3="accent3" w:accent4="accent4" w:accent5="accent5" w:accent6="accent6" w:hyperlink="hyperlink" w:followedHyperlink="followedHyperlink"/>
-  <w:decimalSymbol w:val="."/>
-  <w:listSeparator w:val=","/>
-  <w15:chartTrackingRefBased/>
-</w:settings>
-</file>
-
-<file path=word/glossary/styles.xml><?xml version="1.0" encoding="utf-8"?>
-<w:styles xmlns:mc="http://schemas.openxmlformats.org/markup-compatibility/2006" xmlns:r="http://schemas.openxmlformats.org/officeDocument/2006/relationships" xmlns:w="http://schemas.openxmlformats.org/wordprocessingml/2006/main" xmlns:w14="http://schemas.microsoft.com/office/word/2010/wordml" xmlns:w15="http://schemas.microsoft.com/office/word/2012/wordml" xmlns:w16cid="http://schemas.microsoft.com/office/word/2016/wordml/cid" xmlns:w16se="http://schemas.microsoft.com/office/word/2015/wordml/symex" mc:Ignorable="w14 w15 w16se w16cid">
-  <w:docDefaults>
-    <w:rPrDefault>
-      <w:rPr>
-        <w:rFonts w:asciiTheme="minorHAnsi" w:eastAsiaTheme="minorEastAsia" w:hAnsiTheme="minorHAnsi" w:cstheme="minorBidi"/>
-        <w:sz w:val="22"/>
-        <w:szCs w:val="22"/>
-        <w:lang w:val="en-AU" w:eastAsia="en-AU" w:bidi="ar-SA"/>
-      </w:rPr>
-    </w:rPrDefault>
-    <w:pPrDefault>
-      <w:pPr>
-        <w:spacing w:after="160" w:line="259" w:lineRule="auto"/>
-      </w:pPr>
-    </w:pPrDefault>
-  </w:docDefaults>
-  <w:latentStyles w:defLockedState="0" w:defUIPriority="99" w:defSemiHidden="0" w:defUnhideWhenUsed="0" w:defQFormat="0" w:count="376">
-    <w:lsdException w:name="Normal" w:uiPriority="0" w:qFormat="1"/>
-    <w:lsdException w:name="heading 1" w:uiPriority="9" w:qFormat="1"/>
-    <w:lsdException w:name="heading 2" w:semiHidden="1" w:uiPriority="9" w:unhideWhenUsed="1" w:qFormat="1"/>
-    <w:lsdException w:name="heading 3" w:semiHidden="1" w:uiPriority="9" w:unhideWhenUsed="1" w:qFormat="1"/>
-    <w:lsdException w:name="heading 4" w:semiHidden="1" w:uiPriority="9" w:unhideWhenUsed="1" w:qFormat="1"/>
-    <w:lsdException w:name="heading 5" w:semiHidden="1" w:uiPriority="9" w:unhideWhenUsed="1" w:qFormat="1"/>
-    <w:lsdException w:name="heading 6" w:semiHidden="1" w:uiPriority="9" w:unhideWhenUsed="1" w:qFormat="1"/>
-    <w:lsdException w:name="heading 7" w:semiHidden="1" w:uiPriority="9" w:unhideWhenUsed="1" w:qFormat="1"/>
-    <w:lsdException w:name="heading 8" w:semiHidden="1" w:uiPriority="9" w:unhideWhenUsed="1" w:qFormat="1"/>
-    <w:lsdException w:name="heading 9" w:semiHidden="1" w:uiPriority="9" w:unhideWhenUsed="1" w:qFormat="1"/>
-    <w:lsdException w:name="index 1" w:semiHidden="1" w:unhideWhenUsed="1"/>
-    <w:lsdException w:name="index 2" w:semiHidden="1" w:unhideWhenUsed="1"/>
-    <w:lsdException w:name="index 3" w:semiHidden="1" w:unhideWhenUsed="1"/>
-    <w:lsdException w:name="index 4" w:semiHidden="1" w:unhideWhenUsed="1"/>
-    <w:lsdException w:name="index 5" w:semiHidden="1" w:unhideWhenUsed="1"/>
-    <w:lsdException w:name="index 6" w:semiHidden="1" w:unhideWhenUsed="1"/>
-    <w:lsdException w:name="index 7" w:semiHidden="1" w:unhideWhenUsed="1"/>
-    <w:lsdException w:name="index 8" w:semiHidden="1" w:unhideWhenUsed="1"/>
-    <w:lsdException w:name="index 9" w:semiHidden="1" w:unhideWhenUsed="1"/>
-    <w:lsdException w:name="toc 1" w:semiHidden="1" w:uiPriority="39" w:unhideWhenUsed="1"/>
-    <w:lsdException w:name="toc 2" w:semiHidden="1" w:uiPriority="39" w:unhideWhenUsed="1"/>
-    <w:lsdException w:name="toc 3" w:semiHidden="1" w:uiPriority="39" w:unhideWhenUsed="1"/>
-    <w:lsdException w:name="toc 4" w:semiHidden="1" w:uiPriority="39" w:unhideWhenUsed="1"/>
-    <w:lsdException w:name="toc 5" w:semiHidden="1" w:uiPriority="39" w:unhideWhenUsed="1"/>
-    <w:lsdException w:name="toc 6" w:semiHidden="1" w:uiPriority="39" w:unhideWhenUsed="1"/>
-    <w:lsdException w:name="toc 7" w:semiHidden="1" w:uiPriority="39" w:unhideWhenUsed="1"/>
-    <w:lsdException w:name="toc 8" w:semiHidden="1" w:uiPriority="39" w:unhideWhenUsed="1"/>
-    <w:lsdException w:name="toc 9" w:semiHidden="1" w:uiPriority="39" w:unhideWhenUsed="1"/>
-    <w:lsdException w:name="Normal Indent" w:semiHidden="1" w:unhideWhenUsed="1"/>
-    <w:lsdException w:name="footnote text" w:semiHidden="1" w:unhideWhenUsed="1"/>
-    <w:lsdException w:name="annotation text" w:semiHidden="1" w:unhideWhenUsed="1"/>
-    <w:lsdException w:name="header" w:semiHidden="1" w:unhideWhenUsed="1"/>
-    <w:lsdException w:name="footer" w:semiHidden="1" w:unhideWhenUsed="1"/>
-    <w:lsdException w:name="index heading" w:semiHidden="1" w:unhideWhenUsed="1"/>
-    <w:lsdException w:name="caption" w:semiHidden="1" w:uiPriority="35" w:unhideWhenUsed="1" w:qFormat="1"/>
-    <w:lsdException w:name="table of figures" w:semiHidden="1" w:unhideWhenUsed="1"/>
-    <w:lsdException w:name="envelope address" w:semiHidden="1" w:unhideWhenUsed="1"/>
-    <w:lsdException w:name="envelope return" w:semiHidden="1" w:unhideWhenUsed="1"/>
-    <w:lsdException w:name="footnote reference" w:semiHidden="1" w:unhideWhenUsed="1"/>
-    <w:lsdException w:name="annotation reference" w:semiHidden="1" w:unhideWhenUsed="1"/>
-    <w:lsdException w:name="line number" w:semiHidden="1" w:unhideWhenUsed="1"/>
-    <w:lsdException w:name="page number" w:semiHidden="1" w:unhideWhenUsed="1"/>
-    <w:lsdException w:name="endnote reference" w:semiHidden="1" w:unhideWhenUsed="1"/>
-    <w:lsdException w:name="endnote text" w:semiHidden="1" w:unhideWhenUsed="1"/>
-    <w:lsdException w:name="table of authorities" w:semiHidden="1" w:unhideWhenUsed="1"/>
-    <w:lsdException w:name="macro" w:semiHidden="1" w:unhideWhenUsed="1"/>
-    <w:lsdException w:name="toa heading" w:semiHidden="1" w:unhideWhenUsed="1"/>
-    <w:lsdException w:name="List" w:semiHidden="1" w:unhideWhenUsed="1"/>
-    <w:lsdException w:name="List Bullet" w:semiHidden="1" w:unhideWhenUsed="1"/>
-    <w:lsdException w:name="List Number" w:semiHidden="1" w:unhideWhenUsed="1"/>
-    <w:lsdException w:name="List 2" w:semiHidden="1" w:unhideWhenUsed="1"/>
-    <w:lsdException w:name="List 3" w:semiHidden="1" w:unhideWhenUsed="1"/>
-    <w:lsdException w:name="List 4" w:semiHidden="1" w:unhideWhenUsed="1"/>
-    <w:lsdException w:name="List 5" w:semiHidden="1" w:unhideWhenUsed="1"/>
-    <w:lsdException w:name="List Bullet 2" w:semiHidden="1" w:unhideWhenUsed="1"/>
-    <w:lsdException w:name="List Bullet 3" w:semiHidden="1" w:unhideWhenUsed="1"/>
-    <w:lsdException w:name="List Bullet 4" w:semiHidden="1" w:unhideWhenUsed="1"/>
-    <w:lsdException w:name="List Bullet 5" w:semiHidden="1" w:unhideWhenUsed="1"/>
-    <w:lsdException w:name="List Number 2" w:semiHidden="1" w:unhideWhenUsed="1"/>
-    <w:lsdException w:name="List Number 3" w:semiHidden="1" w:unhideWhenUsed="1"/>
-    <w:lsdException w:name="List Number 4" w:semiHidden="1" w:unhideWhenUsed="1"/>
-    <w:lsdException w:name="List Number 5" w:semiHidden="1" w:unhideWhenUsed="1"/>
-    <w:lsdException w:name="Title" w:uiPriority="10" w:qFormat="1"/>
-    <w:lsdException w:name="Closing" w:semiHidden="1" w:unhideWhenUsed="1"/>
-    <w:lsdException w:name="Signature" w:semiHidden="1" w:unhideWhenUsed="1"/>
-    <w:lsdException w:name="Default Paragraph Font" w:semiHidden="1" w:uiPriority="1" w:unhideWhenUsed="1"/>
-    <w:lsdException w:name="Body Text" w:semiHidden="1" w:unhideWhenUsed="1"/>
-    <w:lsdException w:name="Body Text Indent" w:semiHidden="1" w:unhideWhenUsed="1"/>
-    <w:lsdException w:name="List Continue" w:semiHidden="1" w:unhideWhenUsed="1"/>
-    <w:lsdException w:name="List Continue 2" w:semiHidden="1" w:unhideWhenUsed="1"/>
-    <w:lsdException w:name="List Continue 3" w:semiHidden="1" w:unhideWhenUsed="1"/>
-    <w:lsdException w:name="List Continue 4" w:semiHidden="1" w:unhideWhenUsed="1"/>
-    <w:lsdException w:name="List Continue 5" w:semiHidden="1" w:unhideWhenUsed="1"/>
-    <w:lsdException w:name="Message Header" w:semiHidden="1" w:unhideWhenUsed="1"/>
-    <w:lsdException w:name="Subtitle" w:uiPriority="11" w:qFormat="1"/>
-    <w:lsdException w:name="Salutation" w:semiHidden="1" w:unhideWhenUsed="1"/>
-    <w:lsdException w:name="Date" w:semiHidden="1" w:unhideWhenUsed="1"/>
-    <w:lsdException w:name="Body Text First Indent" w:semiHidden="1" w:unhideWhenUsed="1"/>
-    <w:lsdException w:name="Body Text First Indent 2" w:semiHidden="1" w:unhideWhenUsed="1"/>
-    <w:lsdException w:name="Note Heading" w:semiHidden="1" w:unhideWhenUsed="1"/>
-    <w:lsdException w:name="Body Text 2" w:semiHidden="1" w:unhideWhenUsed="1"/>
-    <w:lsdException w:name="Body Text 3" w:semiHidden="1" w:unhideWhenUsed="1"/>
-    <w:lsdException w:name="Body Text Indent 2" w:semiHidden="1" w:unhideWhenUsed="1"/>
-    <w:lsdException w:name="Body Text Indent 3" w:semiHidden="1" w:unhideWhenUsed="1"/>
-    <w:lsdException w:name="Block Text" w:semiHidden="1" w:unhideWhenUsed="1"/>
-    <w:lsdException w:name="Hyperlink" w:semiHidden="1" w:unhideWhenUsed="1"/>
-    <w:lsdException w:name="FollowedHyperlink" w:semiHidden="1" w:unhideWhenUsed="1"/>
-    <w:lsdException w:name="Strong" w:uiPriority="22" w:qFormat="1"/>
-    <w:lsdException w:name="Emphasis" w:uiPriority="20" w:qFormat="1"/>
-    <w:lsdException w:name="Document Map" w:semiHidden="1" w:unhideWhenUsed="1"/>
-    <w:lsdException w:name="Plain Text" w:semiHidden="1" w:unhideWhenUsed="1"/>
-    <w:lsdException w:name="E-mail Signature" w:semiHidden="1" w:unhideWhenUsed="1"/>
-    <w:lsdException w:name="HTML Top of Form" w:semiHidden="1" w:unhideWhenUsed="1"/>
-    <w:lsdException w:name="HTML Bottom of Form" w:semiHidden="1" w:unhideWhenUsed="1"/>
-    <w:lsdException w:name="Normal (Web)" w:semiHidden="1" w:unhideWhenUsed="1"/>
-    <w:lsdException w:name="HTML Acronym" w:semiHidden="1" w:unhideWhenUsed="1"/>
-    <w:lsdException w:name="HTML Address" w:semiHidden="1" w:unhideWhenUsed="1"/>
-    <w:lsdException w:name="HTML Cite" w:semiHidden="1" w:unhideWhenUsed="1"/>
-    <w:lsdException w:name="HTML Code" w:semiHidden="1" w:unhideWhenUsed="1"/>
-    <w:lsdException w:name="HTML Definition" w:semiHidden="1" w:unhideWhenUsed="1"/>
-    <w:lsdException w:name="HTML Keyboard" w:semiHidden="1" w:unhideWhenUsed="1"/>
-    <w:lsdException w:name="HTML Preformatted" w:semiHidden="1" w:unhideWhenUsed="1"/>
-    <w:lsdException w:name="HTML Sample" w:semiHidden="1" w:unhideWhenUsed="1"/>
-    <w:lsdException w:name="HTML Typewriter" w:semiHidden="1" w:unhideWhenUsed="1"/>
-    <w:lsdException w:name="HTML Variable" w:semiHidden="1" w:unhideWhenUsed="1"/>
-    <w:lsdException w:name="Normal Table" w:semiHidden="1" w:unhideWhenUsed="1"/>
-    <w:lsdException w:name="annotation subject" w:semiHidden="1" w:unhideWhenUsed="1"/>
-    <w:lsdException w:name="No List" w:semiHidden="1" w:unhideWhenUsed="1"/>
-    <w:lsdException w:name="Outline List 1" w:semiHidden="1" w:unhideWhenUsed="1"/>
-    <w:lsdException w:name="Outline List 2" w:semiHidden="1" w:unhideWhenUsed="1"/>
-    <w:lsdException w:name="Outline List 3" w:semiHidden="1" w:unhideWhenUsed="1"/>
-    <w:lsdException w:name="Table Simple 1" w:semiHidden="1" w:unhideWhenUsed="1"/>
-    <w:lsdException w:name="Table Simple 2" w:semiHidden="1" w:unhideWhenUsed="1"/>
-    <w:lsdException w:name="Table Simple 3" w:semiHidden="1" w:unhideWhenUsed="1"/>
-    <w:lsdException w:name="Table Classic 1" w:semiHidden="1" w:unhideWhenUsed="1"/>
-    <w:lsdException w:name="Table Classic 2" w:semiHidden="1" w:unhideWhenUsed="1"/>
-    <w:lsdException w:name="Table Classic 3" w:semiHidden="1" w:unhideWhenUsed="1"/>
-    <w:lsdException w:name="Table Classic 4" w:semiHidden="1" w:unhideWhenUsed="1"/>
-    <w:lsdException w:name="Table Colorful 1" w:semiHidden="1" w:unhideWhenUsed="1"/>
-    <w:lsdException w:name="Table Colorful 2" w:semiHidden="1" w:unhideWhenUsed="1"/>
-    <w:lsdException w:name="Table Colorful 3" w:semiHidden="1" w:unhideWhenUsed="1"/>
-    <w:lsdException w:name="Table Columns 1" w:semiHidden="1" w:unhideWhenUsed="1"/>
-    <w:lsdException w:name="Table Columns 2" w:semiHidden="1" w:unhideWhenUsed="1"/>
-    <w:lsdException w:name="Table Columns 3" w:semiHidden="1" w:unhideWhenUsed="1"/>
-    <w:lsdException w:name="Table Columns 4" w:semiHidden="1" w:unhideWhenUsed="1"/>
-    <w:lsdException w:name="Table Columns 5" w:semiHidden="1" w:unhideWhenUsed="1"/>
-    <w:lsdException w:name="Table Grid 1" w:semiHidden="1" w:unhideWhenUsed="1"/>
-    <w:lsdException w:name="Table Grid 2" w:semiHidden="1" w:unhideWhenUsed="1"/>
-    <w:lsdException w:name="Table Grid 3" w:semiHidden="1" w:unhideWhenUsed="1"/>
-    <w:lsdException w:name="Table Grid 4" w:semiHidden="1" w:unhideWhenUsed="1"/>
-    <w:lsdException w:name="Table Grid 5" w:semiHidden="1" w:unhideWhenUsed="1"/>
-    <w:lsdException w:name="Table Grid 6" w:semiHidden="1" w:unhideWhenUsed="1"/>
-    <w:lsdException w:name="Table Grid 7" w:semiHidden="1" w:unhideWhenUsed="1"/>
-    <w:lsdException w:name="Table Grid 8" w:semiHidden="1" w:unhideWhenUsed="1"/>
-    <w:lsdException w:name="Table List 1" w:semiHidden="1" w:unhideWhenUsed="1"/>
-    <w:lsdException w:name="Table List 2" w:semiHidden="1" w:unhideWhenUsed="1"/>
-    <w:lsdException w:name="Table List 3" w:semiHidden="1" w:unhideWhenUsed="1"/>
-    <w:lsdException w:name="Table List 4" w:semiHidden="1" w:unhideWhenUsed="1"/>
-    <w:lsdException w:name="Table List 5" w:semiHidden="1" w:unhideWhenUsed="1"/>
-    <w:lsdException w:name="Table List 6" w:semiHidden="1" w:unhideWhenUsed="1"/>
-    <w:lsdException w:name="Table List 7" w:semiHidden="1" w:unhideWhenUsed="1"/>
-    <w:lsdException w:name="Table List 8" w:semiHidden="1" w:unhideWhenUsed="1"/>
-    <w:lsdException w:name="Table 3D effects 1" w:semiHidden="1" w:unhideWhenUsed="1"/>
-    <w:lsdException w:name="Table 3D effects 2" w:semiHidden="1" w:unhideWhenUsed="1"/>
-    <w:lsdException w:name="Table 3D effects 3" w:semiHidden="1" w:unhideWhenUsed="1"/>
-    <w:lsdException w:name="Table Contemporary" w:semiHidden="1" w:unhideWhenUsed="1"/>
-    <w:lsdException w:name="Table Elegant" w:semiHidden="1" w:unhideWhenUsed="1"/>
-    <w:lsdException w:name="Table Professional" w:semiHidden="1" w:unhideWhenUsed="1"/>
-    <w:lsdException w:name="Table Subtle 1" w:semiHidden="1" w:unhideWhenUsed="1"/>
-    <w:lsdException w:name="Table Subtle 2" w:semiHidden="1" w:unhideWhenUsed="1"/>
-    <w:lsdException w:name="Table Web 1" w:semiHidden="1" w:unhideWhenUsed="1"/>
-    <w:lsdException w:name="Table Web 2" w:semiHidden="1" w:unhideWhenUsed="1"/>
-    <w:lsdException w:name="Table Web 3" w:semiHidden="1" w:unhideWhenUsed="1"/>
-    <w:lsdException w:name="Balloon Text" w:semiHidden="1" w:unhideWhenUsed="1"/>
-    <w:lsdException w:name="Table Grid" w:uiPriority="39"/>
-    <w:lsdException w:name="Table Theme" w:semiHidden="1" w:unhideWhenUsed="1"/>
-    <w:lsdException w:name="Placeholder Text" w:semiHidden="1"/>
-    <w:lsdException w:name="No Spacing" w:uiPriority="1" w:qFormat="1"/>
-    <w:lsdException w:name="Light Shading" w:uiPriority="60"/>
-    <w:lsdException w:name="Light List" w:uiPriority="61"/>
-    <w:lsdException w:name="Light Grid" w:uiPriority="62"/>
-    <w:lsdException w:name="Medium Shading 1" w:uiPriority="63"/>
-    <w:lsdException w:name="Medium Shading 2" w:uiPriority="64"/>
-    <w:lsdException w:name="Medium List 1" w:uiPriority="65"/>
-    <w:lsdException w:name="Medium List 2" w:uiPriority="66"/>
-    <w:lsdException w:name="Medium Grid 1" w:uiPriority="67"/>
-    <w:lsdException w:name="Medium Grid 2" w:uiPriority="68"/>
-    <w:lsdException w:name="Medium Grid 3" w:uiPriority="69"/>
-    <w:lsdException w:name="Dark List" w:uiPriority="70"/>
-    <w:lsdException w:name="Colorful Shading" w:uiPriority="71"/>
-    <w:lsdException w:name="Colorful List" w:uiPriority="72"/>
-    <w:lsdException w:name="Colorful Grid" w:uiPriority="73"/>
-    <w:lsdException w:name="Light Shading Accent 1" w:uiPriority="60"/>
-    <w:lsdException w:name="Light List Accent 1" w:uiPriority="61"/>
-    <w:lsdException w:name="Light Grid Accent 1" w:uiPriority="62"/>
-    <w:lsdException w:name="Medium Shading 1 Accent 1" w:uiPriority="63"/>
-    <w:lsdException w:name="Medium Shading 2 Accent 1" w:uiPriority="64"/>
-    <w:lsdException w:name="Medium List 1 Accent 1" w:uiPriority="65"/>
-    <w:lsdException w:name="Revision" w:semiHidden="1"/>
-    <w:lsdException w:name="List Paragraph" w:uiPriority="34" w:qFormat="1"/>
-    <w:lsdException w:name="Quote" w:uiPriority="29" w:qFormat="1"/>
-    <w:lsdException w:name="Intense Quote" w:uiPriority="30" w:qFormat="1"/>
-    <w:lsdException w:name="Medium List 2 Accent 1" w:uiPriority="66"/>
-    <w:lsdException w:name="Medium Grid 1 Accent 1" w:uiPriority="67"/>
-    <w:lsdException w:name="Medium Grid 2 Accent 1" w:uiPriority="68"/>
-    <w:lsdException w:name="Medium Grid 3 Accent 1" w:uiPriority="69"/>
-    <w:lsdException w:name="Dark List Accent 1" w:uiPriority="70"/>
-    <w:lsdException w:name="Colorful Shading Accent 1" w:uiPriority="71"/>
-    <w:lsdException w:name="Colorful List Accent 1" w:uiPriority="72"/>
-    <w:lsdException w:name="Colorful Grid Accent 1" w:uiPriority="73"/>
-    <w:lsdException w:name="Light Shading Accent 2" w:uiPriority="60"/>
-    <w:lsdException w:name="Light List Accent 2" w:uiPriority="61"/>
-    <w:lsdException w:name="Light Grid Accent 2" w:uiPriority="62"/>
-    <w:lsdException w:name="Medium Shading 1 Accent 2" w:uiPriority="63"/>
-    <w:lsdException w:name="Medium Shading 2 Accent 2" w:uiPriority="64"/>
-    <w:lsdException w:name="Medium List 1 Accent 2" w:uiPriority="65"/>
-    <w:lsdException w:name="Medium List 2 Accent 2" w:uiPriority="66"/>
-    <w:lsdException w:name="Medium Grid 1 Accent 2" w:uiPriority="67"/>
-    <w:lsdException w:name="Medium Grid 2 Accent 2" w:uiPriority="68"/>
-    <w:lsdException w:name="Medium Grid 3 Accent 2" w:uiPriority="69"/>
-    <w:lsdException w:name="Dark List Accent 2" w:uiPriority="70"/>
-    <w:lsdException w:name="Colorful Shading Accent 2" w:uiPriority="71"/>
-    <w:lsdException w:name="Colorful List Accent 2" w:uiPriority="72"/>
-    <w:lsdException w:name="Colorful Grid Accent 2" w:uiPriority="73"/>
-    <w:lsdException w:name="Light Shading Accent 3" w:uiPriority="60"/>
-    <w:lsdException w:name="Light List Accent 3" w:uiPriority="61"/>
-    <w:lsdException w:name="Light Grid Accent 3" w:uiPriority="62"/>
-    <w:lsdException w:name="Medium Shading 1 Accent 3" w:uiPriority="63"/>
-    <w:lsdException w:name="Medium Shading 2 Accent 3" w:uiPriority="64"/>
-    <w:lsdException w:name="Medium List 1 Accent 3" w:uiPriority="65"/>
-    <w:lsdException w:name="Medium List 2 Accent 3" w:uiPriority="66"/>
-    <w:lsdException w:name="Medium Grid 1 Accent 3" w:uiPriority="67"/>
-    <w:lsdException w:name="Medium Grid 2 Accent 3" w:uiPriority="68"/>
-    <w:lsdException w:name="Medium Grid 3 Accent 3" w:uiPriority="69"/>
-    <w:lsdException w:name="Dark List Accent 3" w:uiPriority="70"/>
-    <w:lsdException w:name="Colorful Shading Accent 3" w:uiPriority="71"/>
-    <w:lsdException w:name="Colorful List Accent 3" w:uiPriority="72"/>
-    <w:lsdException w:name="Colorful Grid Accent 3" w:uiPriority="73"/>
-    <w:lsdException w:name="Light Shading Accent 4" w:uiPriority="60"/>
-    <w:lsdException w:name="Light List Accent 4" w:uiPriority="61"/>
-    <w:lsdException w:name="Light Grid Accent 4" w:uiPriority="62"/>
-    <w:lsdException w:name="Medium Shading 1 Accent 4" w:uiPriority="63"/>
-    <w:lsdException w:name="Medium Shading 2 Accent 4" w:uiPriority="64"/>
-    <w:lsdException w:name="Medium List 1 Accent 4" w:uiPriority="65"/>
-    <w:lsdException w:name="Medium List 2 Accent 4" w:uiPriority="66"/>
-    <w:lsdException w:name="Medium Grid 1 Accent 4" w:uiPriority="67"/>
-    <w:lsdException w:name="Medium Grid 2 Accent 4" w:uiPriority="68"/>
-    <w:lsdException w:name="Medium Grid 3 Accent 4" w:uiPriority="69"/>
-    <w:lsdException w:name="Dark List Accent 4" w:uiPriority="70"/>
-    <w:lsdException w:name="Colorful Shading Accent 4" w:uiPriority="71"/>
-    <w:lsdException w:name="Colorful List Accent 4" w:uiPriority="72"/>
-    <w:lsdException w:name="Colorful Grid Accent 4" w:uiPriority="73"/>
-    <w:lsdException w:name="Light Shading Accent 5" w:uiPriority="60"/>
-    <w:lsdException w:name="Light List Accent 5" w:uiPriority="61"/>
-    <w:lsdException w:name="Light Grid Accent 5" w:uiPriority="62"/>
-    <w:lsdException w:name="Medium Shading 1 Accent 5" w:uiPriority="63"/>
-    <w:lsdException w:name="Medium Shading 2 Accent 5" w:uiPriority="64"/>
-    <w:lsdException w:name="Medium List 1 Accent 5" w:uiPriority="65"/>
-    <w:lsdException w:name="Medium List 2 Accent 5" w:uiPriority="66"/>
-    <w:lsdException w:name="Medium Grid 1 Accent 5" w:uiPriority="67"/>
-    <w:lsdException w:name="Medium Grid 2 Accent 5" w:uiPriority="68"/>
-    <w:lsdException w:name="Medium Grid 3 Accent 5" w:uiPriority="69"/>
-    <w:lsdException w:name="Dark List Accent 5" w:uiPriority="70"/>
-    <w:lsdException w:name="Colorful Shading Accent 5" w:uiPriority="71"/>
-    <w:lsdException w:name="Colorful List Accent 5" w:uiPriority="72"/>
-    <w:lsdException w:name="Colorful Grid Accent 5" w:uiPriority="73"/>
-    <w:lsdException w:name="Light Shading Accent 6" w:uiPriority="60"/>
-    <w:lsdException w:name="Light List Accent 6" w:uiPriority="61"/>
-    <w:lsdException w:name="Light Grid Accent 6" w:uiPriority="62"/>
-    <w:lsdException w:name="Medium Shading 1 Accent 6" w:uiPriority="63"/>
-    <w:lsdException w:name="Medium Shading 2 Accent 6" w:uiPriority="64"/>
-    <w:lsdException w:name="Medium List 1 Accent 6" w:uiPriority="65"/>
-    <w:lsdException w:name="Medium List 2 Accent 6" w:uiPriority="66"/>
-    <w:lsdException w:name="Medium Grid 1 Accent 6" w:uiPriority="67"/>
-    <w:lsdException w:name="Medium Grid 2 Accent 6" w:uiPriority="68"/>
-    <w:lsdException w:name="Medium Grid 3 Accent 6" w:uiPriority="69"/>
-    <w:lsdException w:name="Dark List Accent 6" w:uiPriority="70"/>
-    <w:lsdException w:name="Colorful Shading Accent 6" w:uiPriority="71"/>
-    <w:lsdException w:name="Colorful List Accent 6" w:uiPriority="72"/>
-    <w:lsdException w:name="Colorful Grid Accent 6" w:uiPriority="73"/>
-    <w:lsdException w:name="Subtle Emphasis" w:uiPriority="19" w:qFormat="1"/>
-    <w:lsdException w:name="Intense Emphasis" w:uiPriority="21" w:qFormat="1"/>
-    <w:lsdException w:name="Subtle Reference" w:uiPriority="31" w:qFormat="1"/>
-    <w:lsdException w:name="Intense Reference" w:uiPriority="32" w:qFormat="1"/>
-    <w:lsdException w:name="Book Title" w:uiPriority="33" w:qFormat="1"/>
-    <w:lsdException w:name="Bibliography" w:semiHidden="1" w:uiPriority="37" w:unhideWhenUsed="1"/>
-    <w:lsdException w:name="TOC Heading" w:semiHidden="1" w:uiPriority="39" w:unhideWhenUsed="1" w:qFormat="1"/>
-    <w:lsdException w:name="Plain Table 1" w:uiPriority="41"/>
-    <w:lsdException w:name="Plain Table 2" w:uiPriority="42"/>
-    <w:lsdException w:name="Plain Table 3" w:uiPriority="43"/>
-    <w:lsdException w:name="Plain Table 4" w:uiPriority="44"/>
-    <w:lsdException w:name="Plain Table 5" w:uiPriority="45"/>
-    <w:lsdException w:name="Grid Table Light" w:uiPriority="40"/>
-    <w:lsdException w:name="Grid Table 1 Light" w:uiPriority="46"/>
-    <w:lsdException w:name="Grid Table 2" w:uiPriority="47"/>
-    <w:lsdException w:name="Grid Table 3" w:uiPriority="48"/>
-    <w:lsdException w:name="Grid Table 4" w:uiPriority="49"/>
-    <w:lsdException w:name="Grid Table 5 Dark" w:uiPriority="50"/>
-    <w:lsdException w:name="Grid Table 6 Colorful" w:uiPriority="51"/>
-    <w:lsdException w:name="Grid Table 7 Colorful" w:uiPriority="52"/>
-    <w:lsdException w:name="Grid Table 1 Light Accent 1" w:uiPriority="46"/>
-    <w:lsdException w:name="Grid Table 2 Accent 1" w:uiPriority="47"/>
-    <w:lsdException w:name="Grid Table 3 Accent 1" w:uiPriority="48"/>
-    <w:lsdException w:name="Grid Table 4 Accent 1" w:uiPriority="49"/>
-    <w:lsdException w:name="Grid Table 5 Dark Accent 1" w:uiPriority="50"/>
-    <w:lsdException w:name="Grid Table 6 Colorful Accent 1" w:uiPriority="51"/>
-    <w:lsdException w:name="Grid Table 7 Colorful Accent 1" w:uiPriority="52"/>
-    <w:lsdException w:name="Grid Table 1 Light Accent 2" w:uiPriority="46"/>
-    <w:lsdException w:name="Grid Table 2 Accent 2" w:uiPriority="47"/>
-    <w:lsdException w:name="Grid Table 3 Accent 2" w:uiPriority="48"/>
-    <w:lsdException w:name="Grid Table 4 Accent 2" w:uiPriority="49"/>
-    <w:lsdException w:name="Grid Table 5 Dark Accent 2" w:uiPriority="50"/>
-    <w:lsdException w:name="Grid Table 6 Colorful Accent 2" w:uiPriority="51"/>
-    <w:lsdException w:name="Grid Table 7 Colorful Accent 2" w:uiPriority="52"/>
-    <w:lsdException w:name="Grid Table 1 Light Accent 3" w:uiPriority="46"/>
-    <w:lsdException w:name="Grid Table 2 Accent 3" w:uiPriority="47"/>
-    <w:lsdException w:name="Grid Table 3 Accent 3" w:uiPriority="48"/>
-    <w:lsdException w:name="Grid Table 4 Accent 3" w:uiPriority="49"/>
-    <w:lsdException w:name="Grid Table 5 Dark Accent 3" w:uiPriority="50"/>
-    <w:lsdException w:name="Grid Table 6 Colorful Accent 3" w:uiPriority="51"/>
-    <w:lsdException w:name="Grid Table 7 Colorful Accent 3" w:uiPriority="52"/>
-    <w:lsdException w:name="Grid Table 1 Light Accent 4" w:uiPriority="46"/>
-    <w:lsdException w:name="Grid Table 2 Accent 4" w:uiPriority="47"/>
-    <w:lsdException w:name="Grid Table 3 Accent 4" w:uiPriority="48"/>
-    <w:lsdException w:name="Grid Table 4 Accent 4" w:uiPriority="49"/>
-    <w:lsdException w:name="Grid Table 5 Dark Accent 4" w:uiPriority="50"/>
-    <w:lsdException w:name="Grid Table 6 Colorful Accent 4" w:uiPriority="51"/>
-    <w:lsdException w:name="Grid Table 7 Colorful Accent 4" w:uiPriority="52"/>
-    <w:lsdException w:name="Grid Table 1 Light Accent 5" w:uiPriority="46"/>
-    <w:lsdException w:name="Grid Table 2 Accent 5" w:uiPriority="47"/>
-    <w:lsdException w:name="Grid Table 3 Accent 5" w:uiPriority="48"/>
-    <w:lsdException w:name="Grid Table 4 Accent 5" w:uiPriority="49"/>
-    <w:lsdException w:name="Grid Table 5 Dark Accent 5" w:uiPriority="50"/>
-    <w:lsdException w:name="Grid Table 6 Colorful Accent 5" w:uiPriority="51"/>
-    <w:lsdException w:name="Grid Table 7 Colorful Accent 5" w:uiPriority="52"/>
-    <w:lsdException w:name="Grid Table 1 Light Accent 6" w:uiPriority="46"/>
-    <w:lsdException w:name="Grid Table 2 Accent 6" w:uiPriority="47"/>
-    <w:lsdException w:name="Grid Table 3 Accent 6" w:uiPriority="48"/>
-    <w:lsdException w:name="Grid Table 4 Accent 6" w:uiPriority="49"/>
-    <w:lsdException w:name="Grid Table 5 Dark Accent 6" w:uiPriority="50"/>
-    <w:lsdException w:name="Grid Table 6 Colorful Accent 6" w:uiPriority="51"/>
-    <w:lsdException w:name="Grid Table 7 Colorful Accent 6" w:uiPriority="52"/>
-    <w:lsdException w:name="List Table 1 Light" w:uiPriority="46"/>
-    <w:lsdException w:name="List Table 2" w:uiPriority="47"/>
-    <w:lsdException w:name="List Table 3" w:uiPriority="48"/>
-    <w:lsdException w:name="List Table 4" w:uiPriority="49"/>
-    <w:lsdException w:name="List Table 5 Dark" w:uiPriority="50"/>
-    <w:lsdException w:name="List Table 6 Colorful" w:uiPriority="51"/>
-    <w:lsdException w:name="List Table 7 Colorful" w:uiPriority="52"/>
-    <w:lsdException w:name="List Table 1 Light Accent 1" w:uiPriority="46"/>
-    <w:lsdException w:name="List Table 2 Accent 1" w:uiPriority="47"/>
-    <w:lsdException w:name="List Table 3 Accent 1" w:uiPriority="48"/>
-    <w:lsdException w:name="List Table 4 Accent 1" w:uiPriority="49"/>
-    <w:lsdException w:name="List Table 5 Dark Accent 1" w:uiPriority="50"/>
-    <w:lsdException w:name="List Table 6 Colorful Accent 1" w:uiPriority="51"/>
-    <w:lsdException w:name="List Table 7 Colorful Accent 1" w:uiPriority="52"/>
-    <w:lsdException w:name="List Table 1 Light Accent 2" w:uiPriority="46"/>
-    <w:lsdException w:name="List Table 2 Accent 2" w:uiPriority="47"/>
-    <w:lsdException w:name="List Table 3 Accent 2" w:uiPriority="48"/>
-    <w:lsdException w:name="List Table 4 Accent 2" w:uiPriority="49"/>
-    <w:lsdException w:name="List Table 5 Dark Accent 2" w:uiPriority="50"/>
-    <w:lsdException w:name="List Table 6 Colorful Accent 2" w:uiPriority="51"/>
-    <w:lsdException w:name="List Table 7 Colorful Accent 2" w:uiPriority="52"/>
-    <w:lsdException w:name="List Table 1 Light Accent 3" w:uiPriority="46"/>
-    <w:lsdException w:name="List Table 2 Accent 3" w:uiPriority="47"/>
-    <w:lsdException w:name="List Table 3 Accent 3" w:uiPriority="48"/>
-    <w:lsdException w:name="List Table 4 Accent 3" w:uiPriority="49"/>
-    <w:lsdException w:name="List Table 5 Dark Accent 3" w:uiPriority="50"/>
-    <w:lsdException w:name="List Table 6 Colorful Accent 3" w:uiPriority="51"/>
-    <w:lsdException w:name="List Table 7 Colorful Accent 3" w:uiPriority="52"/>
-    <w:lsdException w:name="List Table 1 Light Accent 4" w:uiPriority="46"/>
-    <w:lsdException w:name="List Table 2 Accent 4" w:uiPriority="47"/>
-    <w:lsdException w:name="List Table 3 Accent 4" w:uiPriority="48"/>
-    <w:lsdException w:name="List Table 4 Accent 4" w:uiPriority="49"/>
-    <w:lsdException w:name="List Table 5 Dark Accent 4" w:uiPriority="50"/>
-    <w:lsdException w:name="List Table 6 Colorful Accent 4" w:uiPriority="51"/>
-    <w:lsdException w:name="List Table 7 Colorful Accent 4" w:uiPriority="52"/>
-    <w:lsdException w:name="List Table 1 Light Accent 5" w:uiPriority="46"/>
-    <w:lsdException w:name="List Table 2 Accent 5" w:uiPriority="47"/>
-    <w:lsdException w:name="List Table 3 Accent 5" w:uiPriority="48"/>
-    <w:lsdException w:name="List Table 4 Accent 5" w:uiPriority="49"/>
-    <w:lsdException w:name="List Table 5 Dark Accent 5" w:uiPriority="50"/>
-    <w:lsdException w:name="List Table 6 Colorful Accent 5" w:uiPriority="51"/>
-    <w:lsdException w:name="List Table 7 Colorful Accent 5" w:uiPriority="52"/>
-    <w:lsdException w:name="List Table 1 Light Accent 6" w:uiPriority="46"/>
-    <w:lsdException w:name="List Table 2 Accent 6" w:uiPriority="47"/>
-    <w:lsdException w:name="List Table 3 Accent 6" w:uiPriority="48"/>
-    <w:lsdException w:name="List Table 4 Accent 6" w:uiPriority="49"/>
-    <w:lsdException w:name="List Table 5 Dark Accent 6" w:uiPriority="50"/>
-    <w:lsdException w:name="List Table 6 Colorful Accent 6" w:uiPriority="51"/>
-    <w:lsdException w:name="List Table 7 Colorful Accent 6" w:uiPriority="52"/>
-    <w:lsdException w:name="Mention" w:semiHidden="1" w:unhideWhenUsed="1"/>
-    <w:lsdException w:name="Smart Hyperlink" w:semiHidden="1" w:unhideWhenUsed="1"/>
-    <w:lsdException w:name="Hashtag" w:semiHidden="1" w:unhideWhenUsed="1"/>
-    <w:lsdException w:name="Unresolved Mention" w:semiHidden="1" w:unhideWhenUsed="1"/>
-    <w:lsdException w:name="Smart Link" w:semiHidden="1" w:unhideWhenUsed="1"/>
-  </w:latentStyles>
-  <w:style w:type="paragraph" w:default="1" w:styleId="Normal">
-    <w:name w:val="Normal"/>
-    <w:qFormat/>
-  </w:style>
-  <w:style w:type="character" w:default="1" w:styleId="DefaultParagraphFont">
-    <w:name w:val="Default Paragraph Font"/>
-    <w:uiPriority w:val="1"/>
-    <w:semiHidden/>
-    <w:unhideWhenUsed/>
-  </w:style>
-  <w:style w:type="table" w:default="1" w:styleId="TableNormal">
-    <w:name w:val="Normal Table"/>
-    <w:uiPriority w:val="99"/>
-    <w:semiHidden/>
-    <w:unhideWhenUsed/>
-    <w:tblPr>
-      <w:tblInd w:w="0" w:type="dxa"/>
-      <w:tblCellMar>
-        <w:top w:w="0" w:type="dxa"/>
-        <w:left w:w="108" w:type="dxa"/>
-        <w:bottom w:w="0" w:type="dxa"/>
-        <w:right w:w="108" w:type="dxa"/>
-      </w:tblCellMar>
-    </w:tblPr>
-  </w:style>
-  <w:style w:type="numbering" w:default="1" w:styleId="NoList">
-    <w:name w:val="No List"/>
-    <w:uiPriority w:val="99"/>
-    <w:semiHidden/>
-    <w:unhideWhenUsed/>
-  </w:style>
-  <w:style w:type="paragraph" w:customStyle="1" w:styleId="84B706D020B049E69D78E727C61B31AD">
-    <w:name w:val="84B706D020B049E69D78E727C61B31AD"/>
-    <w:rsid w:val="00CE3DB4"/>
-  </w:style>
-  <w:style w:type="paragraph" w:customStyle="1" w:styleId="C40D87CF5ACA4BC58FEDEA705AC2B120">
-    <w:name w:val="C40D87CF5ACA4BC58FEDEA705AC2B120"/>
-    <w:rsid w:val="00CE3DB4"/>
-  </w:style>
-</w:styles>
-</file>
-
-<file path=word/glossary/webSettings.xml><?xml version="1.0" encoding="utf-8"?>
-<w:webSettings xmlns:mc="http://schemas.openxmlformats.org/markup-compatibility/2006" xmlns:r="http://schemas.openxmlformats.org/officeDocument/2006/relationships" xmlns:w="http://schemas.openxmlformats.org/wordprocessingml/2006/main" xmlns:w14="http://schemas.microsoft.com/office/word/2010/wordml" xmlns:w15="http://schemas.microsoft.com/office/word/2012/wordml" xmlns:w16cid="http://schemas.microsoft.com/office/word/2016/wordml/cid" xmlns:w16se="http://schemas.microsoft.com/office/word/2015/wordml/symex" mc:Ignorable="w14 w15 w16se w16cid">
-  <w:optimizeForBrowser/>
-  <w:allowPNG/>
-</w:webSettings>
 </file>
 
 <file path=word/theme/theme1.xml><?xml version="1.0" encoding="utf-8"?>
@@ -6735,7 +6143,7 @@
 </file>
 
 <file path=customXml/itemProps1.xml><?xml version="1.0" encoding="utf-8"?>
-<ds:datastoreItem xmlns:ds="http://schemas.openxmlformats.org/officeDocument/2006/customXml" ds:itemID="{618466CF-B107-4407-88BA-859CAEBA19AF}">
+<ds:datastoreItem xmlns:ds="http://schemas.openxmlformats.org/officeDocument/2006/customXml" ds:itemID="{6460A705-DEAE-4A3F-9FBB-69343E207394}">
   <ds:schemaRefs>
     <ds:schemaRef ds:uri="http://schemas.openxmlformats.org/officeDocument/2006/bibliography"/>
   </ds:schemaRefs>

</xml_diff>

<commit_message>
Added github text to word doc.
</commit_message>
<xml_diff>
--- a/Assignment 3 Draft.docx
+++ b/Assignment 3 Draft.docx
@@ -347,10 +347,12 @@
           <w:sz w:val="36"/>
           <w:szCs w:val="36"/>
         </w:rPr>
-        <w:t xml:space="preserve">Daria </w:t>
-      </w:r>
-      <w:proofErr w:type="spellStart"/>
-      <w:r>
+        <w:t>Daria Sukonnova</w:t>
+      </w:r>
+    </w:p>
+    <w:p>
+      <w:pPr>
+        <w:jc w:val="center"/>
         <w:rPr>
           <w:b/>
           <w:bCs/>
@@ -358,13 +360,8 @@
           <w:sz w:val="36"/>
           <w:szCs w:val="36"/>
         </w:rPr>
-        <w:t>Sukonnova</w:t>
-      </w:r>
-      <w:proofErr w:type="spellEnd"/>
-    </w:p>
-    <w:p>
-      <w:pPr>
-        <w:jc w:val="center"/>
+      </w:pPr>
+      <w:r>
         <w:rPr>
           <w:b/>
           <w:bCs/>
@@ -372,8 +369,15 @@
           <w:sz w:val="36"/>
           <w:szCs w:val="36"/>
         </w:rPr>
-      </w:pPr>
-      <w:r>
+        <w:t>Shane Thacker</w:t>
+      </w:r>
+    </w:p>
+    <w:p>
+      <w:pPr>
+        <w:tabs>
+          <w:tab w:val="center" w:pos="4513"/>
+          <w:tab w:val="left" w:pos="7517"/>
+        </w:tabs>
         <w:rPr>
           <w:b/>
           <w:bCs/>
@@ -381,15 +385,8 @@
           <w:sz w:val="36"/>
           <w:szCs w:val="36"/>
         </w:rPr>
-        <w:t>Shane Thacker</w:t>
-      </w:r>
-    </w:p>
-    <w:p>
-      <w:pPr>
-        <w:tabs>
-          <w:tab w:val="center" w:pos="4513"/>
-          <w:tab w:val="left" w:pos="7517"/>
-        </w:tabs>
+      </w:pPr>
+      <w:r>
         <w:rPr>
           <w:b/>
           <w:bCs/>
@@ -397,7 +394,8 @@
           <w:sz w:val="36"/>
           <w:szCs w:val="36"/>
         </w:rPr>
-      </w:pPr>
+        <w:tab/>
+      </w:r>
       <w:r>
         <w:rPr>
           <w:b/>
@@ -406,7 +404,7 @@
           <w:sz w:val="36"/>
           <w:szCs w:val="36"/>
         </w:rPr>
-        <w:tab/>
+        <w:t>Jeremy Naupay</w:t>
       </w:r>
       <w:r>
         <w:rPr>
@@ -416,9 +414,18 @@
           <w:sz w:val="36"/>
           <w:szCs w:val="36"/>
         </w:rPr>
-        <w:t xml:space="preserve">Jeremy </w:t>
-      </w:r>
-      <w:proofErr w:type="spellStart"/>
+        <w:tab/>
+      </w:r>
+    </w:p>
+    <w:p>
+      <w:pPr>
+        <w:jc w:val="center"/>
+        <w:rPr>
+          <w:color w:val="D9D9D9" w:themeColor="background1" w:themeShade="D9"/>
+          <w:sz w:val="36"/>
+          <w:szCs w:val="36"/>
+        </w:rPr>
+      </w:pPr>
       <w:r>
         <w:rPr>
           <w:b/>
@@ -427,10 +434,22 @@
           <w:sz w:val="36"/>
           <w:szCs w:val="36"/>
         </w:rPr>
-        <w:t>Naupay</w:t>
-      </w:r>
-      <w:proofErr w:type="spellEnd"/>
-      <w:r>
+        <w:t>Brian Dean</w:t>
+      </w:r>
+    </w:p>
+    <w:p>
+      <w:pPr>
+        <w:jc w:val="center"/>
+        <w:rPr>
+          <w:color w:val="D9D9D9" w:themeColor="background1" w:themeShade="D9"/>
+          <w:sz w:val="40"/>
+          <w:szCs w:val="40"/>
+        </w:rPr>
+      </w:pPr>
+    </w:p>
+    <w:p>
+      <w:pPr>
+        <w:jc w:val="center"/>
         <w:rPr>
           <w:b/>
           <w:bCs/>
@@ -438,17 +457,6 @@
           <w:sz w:val="36"/>
           <w:szCs w:val="36"/>
         </w:rPr>
-        <w:tab/>
-      </w:r>
-    </w:p>
-    <w:p>
-      <w:pPr>
-        <w:jc w:val="center"/>
-        <w:rPr>
-          <w:color w:val="D9D9D9" w:themeColor="background1" w:themeShade="D9"/>
-          <w:sz w:val="36"/>
-          <w:szCs w:val="36"/>
-        </w:rPr>
       </w:pPr>
       <w:r>
         <w:rPr>
@@ -458,18 +466,8 @@
           <w:sz w:val="36"/>
           <w:szCs w:val="36"/>
         </w:rPr>
-        <w:t>Brian Dean</w:t>
-      </w:r>
-    </w:p>
-    <w:p>
-      <w:pPr>
-        <w:jc w:val="center"/>
-        <w:rPr>
-          <w:color w:val="D9D9D9" w:themeColor="background1" w:themeShade="D9"/>
-          <w:sz w:val="40"/>
-          <w:szCs w:val="40"/>
-        </w:rPr>
-      </w:pPr>
+        <w:t>Submitted to RMIT</w:t>
+      </w:r>
     </w:p>
     <w:p>
       <w:pPr>
@@ -490,12 +488,9 @@
           <w:sz w:val="36"/>
           <w:szCs w:val="36"/>
         </w:rPr>
-        <w:t>Submitted to RMIT</w:t>
-      </w:r>
-    </w:p>
-    <w:p>
-      <w:pPr>
-        <w:jc w:val="center"/>
+        <w:t>&lt;Insert Date&gt;</w:t>
+      </w:r>
+      <w:r>
         <w:rPr>
           <w:b/>
           <w:bCs/>
@@ -503,8 +498,12 @@
           <w:sz w:val="36"/>
           <w:szCs w:val="36"/>
         </w:rPr>
-      </w:pPr>
-      <w:r>
+        <w:t>0</w:t>
+      </w:r>
+    </w:p>
+    <w:p>
+      <w:pPr>
+        <w:jc w:val="center"/>
         <w:rPr>
           <w:b/>
           <w:bCs/>
@@ -512,8 +511,7 @@
           <w:sz w:val="36"/>
           <w:szCs w:val="36"/>
         </w:rPr>
-        <w:t>&lt;Insert Date&gt;</w:t>
-      </w:r>
+      </w:pPr>
       <w:r>
         <w:rPr>
           <w:b/>
@@ -522,12 +520,22 @@
           <w:sz w:val="36"/>
           <w:szCs w:val="36"/>
         </w:rPr>
-        <w:t>0</w:t>
-      </w:r>
-    </w:p>
+        <w:t xml:space="preserve">Course Instructor: </w:t>
+      </w:r>
+    </w:p>
+    <w:bookmarkEnd w:id="0"/>
     <w:p>
       <w:pPr>
         <w:jc w:val="center"/>
+        <w:rPr>
+          <w:b/>
+          <w:bCs/>
+          <w:color w:val="D9D9D9" w:themeColor="background1" w:themeShade="D9"/>
+          <w:sz w:val="36"/>
+          <w:szCs w:val="36"/>
+        </w:rPr>
+      </w:pPr>
+      <w:r>
         <w:rPr>
           <w:b/>
           <w:bCs/>
@@ -535,55 +543,25 @@
           <w:sz w:val="36"/>
           <w:szCs w:val="36"/>
         </w:rPr>
-      </w:pPr>
-      <w:r>
-        <w:rPr>
-          <w:b/>
-          <w:bCs/>
-          <w:color w:val="auto"/>
+        <w:t>Anthony Clapp</w:t>
+      </w:r>
+    </w:p>
+    <w:p>
+      <w:pPr>
+        <w:rPr>
           <w:sz w:val="36"/>
           <w:szCs w:val="36"/>
         </w:rPr>
-        <w:t xml:space="preserve">Course Instructor: </w:t>
-      </w:r>
-    </w:p>
-    <w:bookmarkEnd w:id="0"/>
-    <w:p>
-      <w:pPr>
-        <w:jc w:val="center"/>
-        <w:rPr>
-          <w:b/>
-          <w:bCs/>
-          <w:color w:val="D9D9D9" w:themeColor="background1" w:themeShade="D9"/>
-          <w:sz w:val="36"/>
-          <w:szCs w:val="36"/>
-        </w:rPr>
-      </w:pPr>
-      <w:r>
-        <w:rPr>
-          <w:b/>
-          <w:bCs/>
-          <w:color w:val="auto"/>
-          <w:sz w:val="36"/>
-          <w:szCs w:val="36"/>
-        </w:rPr>
-        <w:t>Anthony Clapp</w:t>
-      </w:r>
-    </w:p>
-    <w:p>
-      <w:pPr>
-        <w:rPr>
-          <w:sz w:val="36"/>
-          <w:szCs w:val="36"/>
-        </w:rPr>
       </w:pPr>
     </w:p>
     <w:sdt>
       <w:sdtPr>
         <w:rPr>
           <w:rFonts w:eastAsiaTheme="minorHAnsi" w:cstheme="minorBidi"/>
-          <w:b/>
+          <w:b w:val="0"/>
           <w:color w:val="auto"/>
+          <w:sz w:val="22"/>
+          <w:szCs w:val="24"/>
           <w:lang w:eastAsia="en-AU"/>
         </w:rPr>
         <w:id w:val="2116560881"/>
@@ -595,12 +573,9 @@
       <w:sdtEndPr>
         <w:rPr>
           <w:rFonts w:eastAsia="Times New Roman" w:cs="Times New Roman"/>
-          <w:b w:val="0"/>
           <w:bCs/>
           <w:noProof/>
           <w:color w:val="000000" w:themeColor="text1"/>
-          <w:sz w:val="22"/>
-          <w:szCs w:val="24"/>
         </w:rPr>
       </w:sdtEndPr>
       <w:sdtContent>
@@ -2461,15 +2436,7 @@
     </w:p>
     <w:p>
       <w:r>
-        <w:t xml:space="preserve">The Team name of G6 Internet Explorers was chosen to reflect our group numbers </w:t>
-      </w:r>
-      <w:proofErr w:type="spellStart"/>
-      <w:r>
-        <w:t>ie</w:t>
-      </w:r>
-      <w:proofErr w:type="spellEnd"/>
-      <w:r>
-        <w:t xml:space="preserve"> six and the fact that we would be using the internet to research our project. G6 also has connotations of an elite group such as the Group of Seven Organisation of Advanced Economies.</w:t>
+        <w:t>The Team name of G6 Internet Explorers was chosen to reflect our group numbers ie six and the fact that we would be using the internet to research our project. G6 also has connotations of an elite group such as the Group of Seven Organisation of Advanced Economies.</w:t>
       </w:r>
     </w:p>
     <w:p>
@@ -2491,23 +2458,7 @@
         <w:t xml:space="preserve"> </w:t>
       </w:r>
       <w:r>
-        <w:t xml:space="preserve">and I am a member of the G6 Internet Explorers Team. I was born in Brisbane, though spent much of my working life in Sydney. My wife and I are now living on the northern beaches of Cairns in a little spot called </w:t>
-      </w:r>
-      <w:proofErr w:type="spellStart"/>
-      <w:r>
-        <w:t>Yorkeys</w:t>
-      </w:r>
-      <w:proofErr w:type="spellEnd"/>
-      <w:r>
-        <w:t xml:space="preserve"> Knob, with our </w:t>
-      </w:r>
-      <w:proofErr w:type="gramStart"/>
-      <w:r>
-        <w:t>twelve year old</w:t>
-      </w:r>
-      <w:proofErr w:type="gramEnd"/>
-      <w:r>
-        <w:t xml:space="preserve"> ginger rescue cat called "Pumpkin", who shares by birthday day and month. I enjoy reading, mainly sci fi fiction, cooking and a spot of gardening. Currently self employed as a technology consultant to the hospitality and tourism sector, </w:t>
+        <w:t xml:space="preserve">and I am a member of the G6 Internet Explorers Team. I was born in Brisbane, though spent much of my working life in Sydney. My wife and I are now living on the northern beaches of Cairns in a little spot called Yorkeys Knob, with our twelve year old ginger rescue cat called "Pumpkin", who shares by birthday day and month. I enjoy reading, mainly sci fi fiction, cooking and a spot of gardening. Currently self employed as a technology consultant to the hospitality and tourism sector, </w:t>
       </w:r>
       <w:r>
         <w:t>having</w:t>
@@ -2543,83 +2494,16 @@
     <w:p/>
     <w:p>
       <w:r>
-        <w:t xml:space="preserve">My name is Daria </w:t>
-      </w:r>
-      <w:proofErr w:type="spellStart"/>
-      <w:r>
-        <w:t>Sukonnova</w:t>
-      </w:r>
-      <w:proofErr w:type="spellEnd"/>
-      <w:r>
-        <w:t xml:space="preserve">, my RMIT student number is S3812576 and I am a member of the G6 Internet Explorers Team. I was born in the Russian city named Khabarovsk but then we moved to the Northern capital of Russia - St. Petersburg. I enjoy doing many things such as playing the piano or drawing. My biggest passion is reading books of any genre. My dream is to become an Artificial Intelligence Engineer. I find writing code quite enjoyable. My first program was a primitive game on Unity which was created with a tutorial. Since that </w:t>
-      </w:r>
-      <w:proofErr w:type="gramStart"/>
-      <w:r>
-        <w:t>time</w:t>
-      </w:r>
-      <w:proofErr w:type="gramEnd"/>
-      <w:r>
-        <w:t xml:space="preserve"> I really like solve code challenges on Python. Hope that </w:t>
-      </w:r>
-      <w:proofErr w:type="gramStart"/>
-      <w:r>
-        <w:t>in the near future</w:t>
-      </w:r>
-      <w:proofErr w:type="gramEnd"/>
-      <w:r>
-        <w:t xml:space="preserve"> I will develop the necessary skills to achieve my goal.</w:t>
+        <w:t>My name is Daria Sukonnova, my RMIT student number is S3812576 and I am a member of the G6 Internet Explorers Team. I was born in the Russian city named Khabarovsk but then we moved to the Northern capital of Russia - St. Petersburg. I enjoy doing many things such as playing the piano or drawing. My biggest passion is reading books of any genre. My dream is to become an Artificial Intelligence Engineer. I find writing code quite enjoyable. My first program was a primitive game on Unity which was created with a tutorial. Since that time I really like solve code challenges on Python. Hope that in the near future I will develop the necessary skills to achieve my goal.</w:t>
       </w:r>
     </w:p>
     <w:p/>
     <w:p>
       <w:r>
-        <w:t xml:space="preserve">My name is Jeremy </w:t>
-      </w:r>
-      <w:proofErr w:type="spellStart"/>
-      <w:r>
-        <w:t>Naupay</w:t>
-      </w:r>
-      <w:proofErr w:type="spellEnd"/>
-      <w:r>
-        <w:t xml:space="preserve"> my RMIT student number is S3831039 and I am a member of the G6 Internet Explorers Team. I have grown up in the Sydney area since the day I was born. I love using my spare time to play around with different operating systems and brushing up on knowledge base. I have worked in I.T for over 2 years now as an IT Support Officer and looking forwards to be </w:t>
-      </w:r>
-      <w:proofErr w:type="gramStart"/>
-      <w:r>
-        <w:t>an</w:t>
-      </w:r>
-      <w:proofErr w:type="gramEnd"/>
-      <w:r>
-        <w:t xml:space="preserve"> Chief Information Officer in the future. Sometimes </w:t>
-      </w:r>
-      <w:proofErr w:type="spellStart"/>
-      <w:r>
-        <w:t>i</w:t>
-      </w:r>
-      <w:proofErr w:type="spellEnd"/>
-      <w:r>
-        <w:t xml:space="preserve"> do love to plan our model train sets as a hobby, but </w:t>
-      </w:r>
-      <w:proofErr w:type="spellStart"/>
-      <w:r>
-        <w:t>i</w:t>
-      </w:r>
-      <w:proofErr w:type="spellEnd"/>
-      <w:r>
-        <w:t xml:space="preserve"> also enjoy just playing video games and working on </w:t>
-      </w:r>
-      <w:proofErr w:type="spellStart"/>
-      <w:r>
-        <w:t>modding</w:t>
-      </w:r>
-      <w:proofErr w:type="spellEnd"/>
-      <w:r>
-        <w:t xml:space="preserve"> games in general.</w:t>
-      </w:r>
-    </w:p>
-    <w:p>
-      <w:bookmarkStart w:id="5" w:name="_GoBack"/>
-      <w:bookmarkEnd w:id="5"/>
-    </w:p>
+        <w:t>My name is Jeremy Naupay my RMIT student number is S3831039 and I am a member of the G6 Internet Explorers Team. I have grown up in the Sydney area since the day I was born. I love using my spare time to play around with different operating systems and brushing up on knowledge base. I have worked in I.T for over 2 years now as an IT Support Officer and looking forwards to be an Chief Information Officer in the future. Sometimes i do love to plan our model train sets as a hobby, but i also enjoy just playing video games and working on modding games in general.</w:t>
+      </w:r>
+    </w:p>
+    <w:p/>
     <w:p>
       <w:r>
         <w:t xml:space="preserve">My name is Shane Thacker, and my current home is Toowoomba Queensland. My RMIT student number is s3827970 and </w:t>
@@ -2666,12 +2550,12 @@
       <w:pPr>
         <w:pStyle w:val="Heading2"/>
       </w:pPr>
-      <w:bookmarkStart w:id="6" w:name="_Toc29800961"/>
+      <w:bookmarkStart w:id="5" w:name="_Toc29800961"/>
       <w:r>
         <w:lastRenderedPageBreak/>
         <w:t>Group Processes</w:t>
       </w:r>
-      <w:bookmarkEnd w:id="6"/>
+      <w:bookmarkEnd w:id="5"/>
     </w:p>
     <w:p>
       <w:r>
@@ -2749,11 +2633,11 @@
       <w:pPr>
         <w:pStyle w:val="Heading2"/>
       </w:pPr>
-      <w:bookmarkStart w:id="7" w:name="_Toc29800962"/>
+      <w:bookmarkStart w:id="6" w:name="_Toc29800962"/>
       <w:r>
         <w:t>Career Plans</w:t>
       </w:r>
-      <w:bookmarkEnd w:id="7"/>
+      <w:bookmarkEnd w:id="6"/>
     </w:p>
     <w:p>
       <w:r>
@@ -2780,12 +2664,12 @@
       <w:pPr>
         <w:pStyle w:val="Heading2"/>
       </w:pPr>
-      <w:bookmarkStart w:id="8" w:name="_Toc29800963"/>
+      <w:bookmarkStart w:id="7" w:name="_Toc29800963"/>
       <w:r>
         <w:lastRenderedPageBreak/>
         <w:t>Tools</w:t>
       </w:r>
-      <w:bookmarkEnd w:id="8"/>
+      <w:bookmarkEnd w:id="7"/>
     </w:p>
     <w:p/>
     <w:p>
@@ -2823,15 +2707,7 @@
     </w:p>
     <w:p>
       <w:r>
-        <w:t xml:space="preserve">The G6 Internet Explorers Team utilised Microsoft Teams available through our RMIT Office 365 account to manage online chat and communications. We also posted links to relevant videos and websites within the chat </w:t>
-      </w:r>
-      <w:proofErr w:type="gramStart"/>
-      <w:r>
-        <w:t>so as to</w:t>
-      </w:r>
-      <w:proofErr w:type="gramEnd"/>
-      <w:r>
-        <w:t xml:space="preserve"> provide context rather than uploading these to GitHub. Through this same platform we also trialled the use of OneNote and Microsoft planner, which we ended up not using to a great extent. Our Team meetings were held through zoom teleconferencing software which allowed us to discuss and contribute in real time as if we were in the same office. Zoom also allowed us to record the session, which allowed anyone not able to be present to catch up at a time that suited them. Zoom, while providing screen sharing capability also allowed for keyboard and mouse control to be switched to other team members during a meeting. </w:t>
+        <w:t xml:space="preserve">The G6 Internet Explorers Team utilised Microsoft Teams available through our RMIT Office 365 account to manage online chat and communications. We also posted links to relevant videos and websites within the chat so as to provide context rather than uploading these to GitHub. Through this same platform we also trialled the use of OneNote and Microsoft planner, which we ended up not using to a great extent. Our Team meetings were held through zoom teleconferencing software which allowed us to discuss and contribute in real time as if we were in the same office. Zoom also allowed us to record the session, which allowed anyone not able to be present to catch up at a time that suited them. Zoom, while providing screen sharing capability also allowed for keyboard and mouse control to be switched to other team members during a meeting. </w:t>
       </w:r>
     </w:p>
     <w:p>
@@ -2861,101 +2737,187 @@
       <w:pPr>
         <w:pStyle w:val="Heading1"/>
       </w:pPr>
-      <w:bookmarkStart w:id="9" w:name="_Toc29800964"/>
+      <w:bookmarkStart w:id="8" w:name="_Toc29800964"/>
       <w:r>
         <w:lastRenderedPageBreak/>
         <w:t>Project Description</w:t>
       </w:r>
+      <w:bookmarkEnd w:id="8"/>
+    </w:p>
+    <w:p/>
+    <w:p>
+      <w:pPr>
+        <w:pStyle w:val="Heading2"/>
+      </w:pPr>
+      <w:bookmarkStart w:id="9" w:name="_Toc29800965"/>
+      <w:r>
+        <w:t>Overview</w:t>
+      </w:r>
       <w:bookmarkEnd w:id="9"/>
     </w:p>
+    <w:p>
+      <w:pPr>
+        <w:pStyle w:val="Heading5"/>
+      </w:pPr>
+    </w:p>
+    <w:p>
+      <w:r>
+        <w:t>gardenMates is a</w:t>
+      </w:r>
+      <w:bookmarkStart w:id="10" w:name="_GoBack"/>
+      <w:bookmarkEnd w:id="10"/>
+      <w:r>
+        <w:t xml:space="preserve"> subscription-based mobile application package that you can purchase, which assists in the development of small to large scale agricultural development. This application package comes with a sensor device that can be added to a pot plant, or larger devices for a vegetable bed, to capture environmental data. This environmental data includes moisture content, soil type, soil requirements, soil characteristics and weather information. The information provided gives the customer live-data and life cycle assistance to ensure plant development is met in the best of conditions. So that the end result is a thriving agricultural environment giving quality produce or enjoyment.</w:t>
+      </w:r>
+    </w:p>
     <w:p/>
     <w:p>
+      <w:r>
+        <w:t>Outcomes</w:t>
+      </w:r>
+    </w:p>
+    <w:p>
+      <w:r>
+        <w:t>The outcome for this project would be that we have a robust, reliable working application and system to suit the novice at-home gardener and students then be able to expand on that technology to cater for large industrial vertical farms to increase their maximum capacity using a minimal carbon footprint</w:t>
+      </w:r>
+      <w:r>
+        <w:t>.</w:t>
+      </w:r>
+    </w:p>
+    <w:p/>
+    <w:p>
+      <w:pPr>
+        <w:pStyle w:val="Heading3"/>
+      </w:pPr>
+      <w:bookmarkStart w:id="11" w:name="_Toc29800967"/>
+      <w:r>
+        <w:t>Motivation</w:t>
+      </w:r>
+      <w:bookmarkEnd w:id="11"/>
+    </w:p>
+    <w:p>
+      <w:r>
+        <w:t xml:space="preserve">Our motivation for pursuing gardenMates as a viable project stems from very real personal experiences of having pot plants, herbs and vegetables advertised as easy to grow, end up dead or ravished by insects or </w:t>
+      </w:r>
+      <w:r>
+        <w:t>disease</w:t>
+      </w:r>
+      <w:r>
+        <w:t xml:space="preserve">. Feedback from friends and relatives shows that this issue is not unique to us. Gardening can be very calming and therapeutic, less so when there are poor outcomes, so keeping plants alive for longer assists mental health. Having access to fresh herbs and vegetables is also important to physical wellbeing. The combination of a remote sensor an IOT device and a mobile phone application is very much on trend in I.T. terms with home gardeners and time poor city dwellers. We believe that our project, providing an </w:t>
+      </w:r>
+      <w:r>
+        <w:t>innovative</w:t>
+      </w:r>
+      <w:r>
+        <w:t xml:space="preserve">, cost effective, easy to use solution to gardening </w:t>
+      </w:r>
+      <w:r>
+        <w:t>dilemma’s</w:t>
+      </w:r>
+      <w:r>
+        <w:t xml:space="preserve"> will provide a future employer with a better appreciation of our capabilities, problem solving abilities and exceptional team co-operation skills.</w:t>
+      </w:r>
+    </w:p>
+    <w:p>
+      <w:pPr>
+        <w:pStyle w:val="Heading3"/>
+      </w:pPr>
+      <w:bookmarkStart w:id="12" w:name="_Toc29800968"/>
+      <w:r>
+        <w:t>Landscape</w:t>
+      </w:r>
+      <w:bookmarkEnd w:id="12"/>
+    </w:p>
+    <w:p>
+      <w:r>
+        <w:t>What similar systems or products are available? What competitors are there? What points of difference are there about your project compared to what exist now? At least one paragraph is expected.</w:t>
+      </w:r>
+    </w:p>
+    <w:p/>
+    <w:p>
       <w:pPr>
         <w:pStyle w:val="Heading2"/>
       </w:pPr>
-      <w:bookmarkStart w:id="10" w:name="_Toc29800965"/>
-      <w:r>
-        <w:t>Overview</w:t>
-      </w:r>
-      <w:bookmarkEnd w:id="10"/>
-    </w:p>
-    <w:p/>
-    <w:p/>
-    <w:p>
-      <w:pPr>
-        <w:pStyle w:val="Heading5"/>
-      </w:pPr>
-      <w:bookmarkStart w:id="11" w:name="_Toc29800966"/>
-      <w:r>
-        <w:t>Topic</w:t>
-      </w:r>
-      <w:bookmarkEnd w:id="11"/>
-    </w:p>
-    <w:p>
-      <w:r>
-        <w:t xml:space="preserve">An overview of what you propose to do in your project. Concentrate on the big picture and outcomes, rather than intricate details. At least two paragraphs </w:t>
-      </w:r>
-      <w:proofErr w:type="gramStart"/>
-      <w:r>
-        <w:t>is</w:t>
-      </w:r>
-      <w:proofErr w:type="gramEnd"/>
-      <w:r>
-        <w:t xml:space="preserve"> expected.</w:t>
-      </w:r>
-    </w:p>
-    <w:p/>
+      <w:bookmarkStart w:id="13" w:name="_Toc29800969"/>
+      <w:r>
+        <w:t>Detailed Description</w:t>
+      </w:r>
+      <w:bookmarkEnd w:id="13"/>
+    </w:p>
     <w:p>
       <w:pPr>
         <w:pStyle w:val="Heading3"/>
       </w:pPr>
-      <w:bookmarkStart w:id="12" w:name="_Toc29800967"/>
-      <w:r>
-        <w:t>Motivation</w:t>
-      </w:r>
-      <w:bookmarkEnd w:id="12"/>
-    </w:p>
-    <w:p>
-      <w:r>
-        <w:t>What are your motivations for your project? Why is this project important or interesting? How does it fit in with current IT trends? What would it show to a future employer if you were able to work on this project? At least one paragraph is expected.</w:t>
-      </w:r>
-    </w:p>
-    <w:p/>
+      <w:bookmarkStart w:id="14" w:name="_Toc29800970"/>
+      <w:r>
+        <w:t>Aims</w:t>
+      </w:r>
+      <w:bookmarkEnd w:id="14"/>
+    </w:p>
+    <w:p>
+      <w:pPr>
+        <w:rPr>
+          <w:rFonts w:eastAsiaTheme="majorEastAsia"/>
+          <w:lang w:eastAsia="en-US"/>
+        </w:rPr>
+      </w:pPr>
+    </w:p>
+    <w:p>
+      <w:pPr>
+        <w:rPr>
+          <w:rFonts w:eastAsiaTheme="majorEastAsia"/>
+          <w:lang w:eastAsia="en-US"/>
+        </w:rPr>
+      </w:pPr>
+    </w:p>
     <w:p>
       <w:pPr>
         <w:pStyle w:val="Heading3"/>
       </w:pPr>
-      <w:bookmarkStart w:id="13" w:name="_Toc29800968"/>
-      <w:r>
-        <w:t>Landscape</w:t>
-      </w:r>
-      <w:bookmarkEnd w:id="13"/>
-    </w:p>
-    <w:p>
-      <w:r>
-        <w:t>What similar systems or products are available? What competitors are there? What points of difference are there about your project compared to what exist now? At least one paragraph is expected.</w:t>
-      </w:r>
-    </w:p>
-    <w:p/>
-    <w:p>
-      <w:pPr>
-        <w:pStyle w:val="Heading2"/>
-      </w:pPr>
-      <w:bookmarkStart w:id="14" w:name="_Toc29800969"/>
-      <w:r>
-        <w:t>Detailed Description</w:t>
-      </w:r>
-      <w:bookmarkEnd w:id="14"/>
+      <w:bookmarkStart w:id="15" w:name="_Toc29800971"/>
+      <w:r>
+        <w:t>Plans and Progress</w:t>
+      </w:r>
+      <w:bookmarkEnd w:id="15"/>
+    </w:p>
+    <w:p>
+      <w:pPr>
+        <w:rPr>
+          <w:lang w:eastAsia="en-US"/>
+        </w:rPr>
+      </w:pPr>
+    </w:p>
+    <w:p>
+      <w:pPr>
+        <w:rPr>
+          <w:lang w:eastAsia="en-US"/>
+        </w:rPr>
+      </w:pPr>
+    </w:p>
+    <w:p>
+      <w:pPr>
+        <w:rPr>
+          <w:lang w:eastAsia="en-US"/>
+        </w:rPr>
+      </w:pPr>
+    </w:p>
+    <w:p>
+      <w:pPr>
+        <w:rPr>
+          <w:rFonts w:eastAsiaTheme="majorEastAsia"/>
+          <w:lang w:eastAsia="en-US"/>
+        </w:rPr>
+      </w:pPr>
     </w:p>
     <w:p>
       <w:pPr>
         <w:pStyle w:val="Heading3"/>
       </w:pPr>
-      <w:bookmarkStart w:id="15" w:name="_Toc29800970"/>
-      <w:r>
-        <w:t>Aims</w:t>
-      </w:r>
-      <w:bookmarkEnd w:id="15"/>
+      <w:bookmarkStart w:id="16" w:name="_Toc29800972"/>
+      <w:r>
+        <w:t>Roles</w:t>
+      </w:r>
+      <w:bookmarkEnd w:id="16"/>
     </w:p>
     <w:p>
       <w:pPr>
@@ -2972,20 +2934,227 @@
           <w:lang w:eastAsia="en-US"/>
         </w:rPr>
       </w:pPr>
+      <w:r>
+        <w:rPr>
+          <w:rFonts w:eastAsiaTheme="majorEastAsia"/>
+          <w:lang w:eastAsia="en-US"/>
+        </w:rPr>
+        <w:t>Several roles are required for the GardenMates project. These are as follows:</w:t>
+      </w:r>
+    </w:p>
+    <w:p>
+      <w:pPr>
+        <w:rPr>
+          <w:rFonts w:eastAsiaTheme="majorEastAsia"/>
+          <w:lang w:eastAsia="en-US"/>
+        </w:rPr>
+      </w:pPr>
+    </w:p>
+    <w:p>
+      <w:pPr>
+        <w:pStyle w:val="ListParagraph"/>
+        <w:numPr>
+          <w:ilvl w:val="0"/>
+          <w:numId w:val="14"/>
+        </w:numPr>
+        <w:rPr>
+          <w:rFonts w:eastAsiaTheme="majorEastAsia"/>
+        </w:rPr>
+      </w:pPr>
+      <w:r>
+        <w:rPr>
+          <w:rFonts w:eastAsiaTheme="majorEastAsia"/>
+        </w:rPr>
+        <w:lastRenderedPageBreak/>
+        <w:t>Chief Technology Officer / Product manager (position filled by team member Jeremy) – The role of this person is the know the total scope of the project from start to finish, inside and out. This person will oversee every aspect of the project and ensure that each component has been achieved to expectations. Most likely, the PM will be one of the team members and the individual for this position may change as the project evolves and if it takes different directions.</w:t>
+      </w:r>
+    </w:p>
+    <w:p>
+      <w:pPr>
+        <w:pStyle w:val="ListParagraph"/>
+        <w:rPr>
+          <w:rFonts w:eastAsiaTheme="majorEastAsia"/>
+        </w:rPr>
+      </w:pPr>
+    </w:p>
+    <w:p>
+      <w:pPr>
+        <w:pStyle w:val="ListParagraph"/>
+        <w:numPr>
+          <w:ilvl w:val="0"/>
+          <w:numId w:val="14"/>
+        </w:numPr>
+        <w:rPr>
+          <w:rFonts w:eastAsiaTheme="majorEastAsia"/>
+        </w:rPr>
+      </w:pPr>
+      <w:r>
+        <w:rPr>
+          <w:rFonts w:eastAsiaTheme="majorEastAsia"/>
+        </w:rPr>
+        <w:t>Developer – This position would be best suited to a software engineer. The primary responsibility for this position is to create the code, test the code on various devices and find any bugs.</w:t>
+      </w:r>
+    </w:p>
+    <w:p>
+      <w:pPr>
+        <w:pStyle w:val="ListParagraph"/>
+        <w:rPr>
+          <w:rFonts w:eastAsiaTheme="majorEastAsia"/>
+        </w:rPr>
+      </w:pPr>
+    </w:p>
+    <w:p>
+      <w:pPr>
+        <w:pStyle w:val="ListParagraph"/>
+        <w:numPr>
+          <w:ilvl w:val="0"/>
+          <w:numId w:val="14"/>
+        </w:numPr>
+        <w:rPr>
+          <w:rFonts w:eastAsiaTheme="majorEastAsia"/>
+        </w:rPr>
+      </w:pPr>
+      <w:r>
+        <w:rPr>
+          <w:rFonts w:eastAsiaTheme="majorEastAsia"/>
+        </w:rPr>
+        <w:t>Solution Architect (position filled by team member Brian) – to work closely with the product manager/ Chief Technology Officer, developer and designer to ensure the app functions as expected and to steer the design to have maximum business earning potential.</w:t>
+      </w:r>
+    </w:p>
+    <w:p>
+      <w:pPr>
+        <w:pStyle w:val="ListParagraph"/>
+        <w:rPr>
+          <w:rFonts w:eastAsiaTheme="majorEastAsia"/>
+        </w:rPr>
+      </w:pPr>
+    </w:p>
+    <w:p>
+      <w:pPr>
+        <w:pStyle w:val="ListParagraph"/>
+        <w:numPr>
+          <w:ilvl w:val="0"/>
+          <w:numId w:val="14"/>
+        </w:numPr>
+        <w:rPr>
+          <w:rFonts w:eastAsiaTheme="majorEastAsia"/>
+        </w:rPr>
+      </w:pPr>
+      <w:r>
+        <w:rPr>
+          <w:rFonts w:eastAsiaTheme="majorEastAsia"/>
+        </w:rPr>
+        <w:t>Designer – This person would be working closely with the Developer to ensure the interface of the app is easy to navigate and aesthetically pleasing and conforming with branding. The designer would also need to develop a logo and company colours/branding.</w:t>
+      </w:r>
+    </w:p>
+    <w:p>
+      <w:pPr>
+        <w:pStyle w:val="ListParagraph"/>
+        <w:rPr>
+          <w:rFonts w:eastAsiaTheme="majorEastAsia"/>
+        </w:rPr>
+      </w:pPr>
+    </w:p>
+    <w:p>
+      <w:pPr>
+        <w:pStyle w:val="ListParagraph"/>
+        <w:numPr>
+          <w:ilvl w:val="0"/>
+          <w:numId w:val="14"/>
+        </w:numPr>
+        <w:rPr>
+          <w:rFonts w:eastAsiaTheme="majorEastAsia"/>
+        </w:rPr>
+      </w:pPr>
+      <w:r>
+        <w:rPr>
+          <w:rFonts w:eastAsiaTheme="majorEastAsia"/>
+        </w:rPr>
+        <w:t>Machine Learning Engineer (position filled by team member Daria)– to develop the initial AI database that would be used in our app for diagnostics and advice received from the plant/soil data and user interface data when users are typing questions or uploading a photo of a sick plant.</w:t>
+      </w:r>
+    </w:p>
+    <w:p>
+      <w:pPr>
+        <w:pStyle w:val="ListParagraph"/>
+        <w:rPr>
+          <w:rFonts w:eastAsiaTheme="majorEastAsia"/>
+        </w:rPr>
+      </w:pPr>
+    </w:p>
+    <w:p>
+      <w:pPr>
+        <w:pStyle w:val="ListParagraph"/>
+        <w:numPr>
+          <w:ilvl w:val="0"/>
+          <w:numId w:val="14"/>
+        </w:numPr>
+        <w:rPr>
+          <w:rFonts w:eastAsiaTheme="majorEastAsia"/>
+        </w:rPr>
+      </w:pPr>
+      <w:r>
+        <w:rPr>
+          <w:rFonts w:eastAsiaTheme="majorEastAsia"/>
+        </w:rPr>
+        <w:t xml:space="preserve">Sales and Marketing and Customer Service – All team members would initially fill this position for our particular project, but down the track, as development goes farther, we would need a tech-savvy team with excellent communication skill to take the position full time looking after customers, reporting bugs to the team, moderating forums, organising advertising and promoting upgrades with offers and subscriptions. </w:t>
+      </w:r>
+    </w:p>
+    <w:p>
+      <w:pPr>
+        <w:pStyle w:val="ListParagraph"/>
+        <w:rPr>
+          <w:rFonts w:eastAsiaTheme="majorEastAsia"/>
+        </w:rPr>
+      </w:pPr>
+    </w:p>
+    <w:p>
+      <w:pPr>
+        <w:pStyle w:val="ListParagraph"/>
+        <w:numPr>
+          <w:ilvl w:val="0"/>
+          <w:numId w:val="14"/>
+        </w:numPr>
+        <w:rPr>
+          <w:rFonts w:eastAsiaTheme="majorEastAsia"/>
+        </w:rPr>
+      </w:pPr>
+      <w:r>
+        <w:rPr>
+          <w:rFonts w:eastAsiaTheme="majorEastAsia"/>
+        </w:rPr>
+        <w:t>Principal Data Insights Analyst (position filled by team member Shane) – to be continually monitoring that the application is functioning in a profitable way. To identify cost saving and other potential earnings. This person would also pinpoint where the project has room for expansion and establish the applications strong and weak elements.</w:t>
+      </w:r>
+    </w:p>
+    <w:p>
+      <w:pPr>
+        <w:rPr>
+          <w:rFonts w:eastAsiaTheme="majorEastAsia"/>
+          <w:lang w:eastAsia="en-US"/>
+        </w:rPr>
+      </w:pPr>
+    </w:p>
+    <w:p>
+      <w:pPr>
+        <w:rPr>
+          <w:rFonts w:eastAsiaTheme="majorEastAsia"/>
+          <w:lang w:eastAsia="en-US"/>
+        </w:rPr>
+      </w:pPr>
     </w:p>
     <w:p>
       <w:pPr>
         <w:pStyle w:val="Heading3"/>
       </w:pPr>
-      <w:bookmarkStart w:id="16" w:name="_Toc29800971"/>
-      <w:r>
-        <w:t>Plans and Progress</w:t>
-      </w:r>
-      <w:bookmarkEnd w:id="16"/>
-    </w:p>
-    <w:p>
-      <w:pPr>
-        <w:rPr>
+      <w:bookmarkStart w:id="17" w:name="_Toc29800973"/>
+      <w:r>
+        <w:t>Scope and Limits</w:t>
+      </w:r>
+      <w:bookmarkEnd w:id="17"/>
+    </w:p>
+    <w:p>
+      <w:pPr>
+        <w:rPr>
+          <w:rFonts w:eastAsiaTheme="majorEastAsia"/>
           <w:lang w:eastAsia="en-US"/>
         </w:rPr>
       </w:pPr>
@@ -2993,6 +3162,7 @@
     <w:p>
       <w:pPr>
         <w:rPr>
+          <w:rFonts w:eastAsiaTheme="majorEastAsia"/>
           <w:lang w:eastAsia="en-US"/>
         </w:rPr>
       </w:pPr>
@@ -3000,12 +3170,23 @@
     <w:p>
       <w:pPr>
         <w:rPr>
+          <w:rFonts w:eastAsiaTheme="majorEastAsia"/>
           <w:lang w:eastAsia="en-US"/>
         </w:rPr>
       </w:pPr>
     </w:p>
     <w:p>
       <w:pPr>
+        <w:pStyle w:val="Heading3"/>
+      </w:pPr>
+      <w:bookmarkStart w:id="18" w:name="_Toc29800974"/>
+      <w:r>
+        <w:t>Tools and Technologies</w:t>
+      </w:r>
+      <w:bookmarkEnd w:id="18"/>
+    </w:p>
+    <w:p>
+      <w:pPr>
         <w:rPr>
           <w:rFonts w:eastAsiaTheme="majorEastAsia"/>
           <w:lang w:eastAsia="en-US"/>
@@ -3014,13 +3195,21 @@
     </w:p>
     <w:p>
       <w:pPr>
+        <w:rPr>
+          <w:rFonts w:eastAsiaTheme="majorEastAsia"/>
+          <w:lang w:eastAsia="en-US"/>
+        </w:rPr>
+      </w:pPr>
+    </w:p>
+    <w:p>
+      <w:pPr>
         <w:pStyle w:val="Heading3"/>
       </w:pPr>
-      <w:bookmarkStart w:id="17" w:name="_Toc29800972"/>
-      <w:r>
-        <w:t>Roles</w:t>
-      </w:r>
-      <w:bookmarkEnd w:id="17"/>
+      <w:bookmarkStart w:id="19" w:name="_Toc29800975"/>
+      <w:r>
+        <w:t>Testing</w:t>
+      </w:r>
+      <w:bookmarkEnd w:id="19"/>
     </w:p>
     <w:p>
       <w:pPr>
@@ -3050,11 +3239,11 @@
       <w:pPr>
         <w:pStyle w:val="Heading3"/>
       </w:pPr>
-      <w:bookmarkStart w:id="18" w:name="_Toc29800973"/>
-      <w:r>
-        <w:t>Scope and Limits</w:t>
-      </w:r>
-      <w:bookmarkEnd w:id="18"/>
+      <w:bookmarkStart w:id="20" w:name="_Toc29800976"/>
+      <w:r>
+        <w:t>Timeframe</w:t>
+      </w:r>
+      <w:bookmarkEnd w:id="20"/>
     </w:p>
     <w:p>
       <w:pPr>
@@ -3084,11 +3273,11 @@
       <w:pPr>
         <w:pStyle w:val="Heading3"/>
       </w:pPr>
-      <w:bookmarkStart w:id="19" w:name="_Toc29800974"/>
-      <w:r>
-        <w:t>Tools and Technologies</w:t>
-      </w:r>
-      <w:bookmarkEnd w:id="19"/>
+      <w:bookmarkStart w:id="21" w:name="_Toc29800977"/>
+      <w:r>
+        <w:t>Risks</w:t>
+      </w:r>
+      <w:bookmarkEnd w:id="21"/>
     </w:p>
     <w:p>
       <w:pPr>
@@ -3110,11 +3299,11 @@
       <w:pPr>
         <w:pStyle w:val="Heading3"/>
       </w:pPr>
-      <w:bookmarkStart w:id="20" w:name="_Toc29800975"/>
-      <w:r>
-        <w:t>Testing</w:t>
-      </w:r>
-      <w:bookmarkEnd w:id="20"/>
+      <w:bookmarkStart w:id="22" w:name="_Toc29800978"/>
+      <w:r>
+        <w:t>Group Process and Communication</w:t>
+      </w:r>
+      <w:bookmarkEnd w:id="22"/>
     </w:p>
     <w:p>
       <w:pPr>
@@ -3142,123 +3331,29 @@
     </w:p>
     <w:p>
       <w:pPr>
+        <w:rPr>
+          <w:rFonts w:eastAsiaTheme="majorEastAsia"/>
+          <w:lang w:eastAsia="en-US"/>
+        </w:rPr>
+      </w:pPr>
+    </w:p>
+    <w:p>
+      <w:pPr>
+        <w:rPr>
+          <w:rFonts w:eastAsiaTheme="majorEastAsia"/>
+          <w:lang w:eastAsia="en-US"/>
+        </w:rPr>
+      </w:pPr>
+    </w:p>
+    <w:p>
+      <w:pPr>
         <w:pStyle w:val="Heading3"/>
       </w:pPr>
-      <w:bookmarkStart w:id="21" w:name="_Toc29800976"/>
-      <w:r>
-        <w:t>Timeframe</w:t>
-      </w:r>
-      <w:bookmarkEnd w:id="21"/>
-    </w:p>
-    <w:p>
-      <w:pPr>
-        <w:rPr>
-          <w:rFonts w:eastAsiaTheme="majorEastAsia"/>
-          <w:lang w:eastAsia="en-US"/>
-        </w:rPr>
-      </w:pPr>
-    </w:p>
-    <w:p>
-      <w:pPr>
-        <w:rPr>
-          <w:rFonts w:eastAsiaTheme="majorEastAsia"/>
-          <w:lang w:eastAsia="en-US"/>
-        </w:rPr>
-      </w:pPr>
-    </w:p>
-    <w:p>
-      <w:pPr>
-        <w:rPr>
-          <w:rFonts w:eastAsiaTheme="majorEastAsia"/>
-          <w:lang w:eastAsia="en-US"/>
-        </w:rPr>
-      </w:pPr>
-    </w:p>
-    <w:p>
-      <w:pPr>
-        <w:pStyle w:val="Heading3"/>
-      </w:pPr>
-      <w:bookmarkStart w:id="22" w:name="_Toc29800977"/>
-      <w:r>
-        <w:t>Risks</w:t>
-      </w:r>
-      <w:bookmarkEnd w:id="22"/>
-    </w:p>
-    <w:p>
-      <w:pPr>
-        <w:rPr>
-          <w:rFonts w:eastAsiaTheme="majorEastAsia"/>
-          <w:lang w:eastAsia="en-US"/>
-        </w:rPr>
-      </w:pPr>
-    </w:p>
-    <w:p>
-      <w:pPr>
-        <w:rPr>
-          <w:rFonts w:eastAsiaTheme="majorEastAsia"/>
-          <w:lang w:eastAsia="en-US"/>
-        </w:rPr>
-      </w:pPr>
-    </w:p>
-    <w:p>
-      <w:pPr>
-        <w:pStyle w:val="Heading3"/>
-      </w:pPr>
-      <w:bookmarkStart w:id="23" w:name="_Toc29800978"/>
-      <w:r>
-        <w:t>Group Process and Communication</w:t>
+      <w:bookmarkStart w:id="23" w:name="_Toc29800979"/>
+      <w:r>
+        <w:t>Skills and Jobs</w:t>
       </w:r>
       <w:bookmarkEnd w:id="23"/>
-    </w:p>
-    <w:p>
-      <w:pPr>
-        <w:rPr>
-          <w:rFonts w:eastAsiaTheme="majorEastAsia"/>
-          <w:lang w:eastAsia="en-US"/>
-        </w:rPr>
-      </w:pPr>
-    </w:p>
-    <w:p>
-      <w:pPr>
-        <w:rPr>
-          <w:rFonts w:eastAsiaTheme="majorEastAsia"/>
-          <w:lang w:eastAsia="en-US"/>
-        </w:rPr>
-      </w:pPr>
-    </w:p>
-    <w:p>
-      <w:pPr>
-        <w:rPr>
-          <w:rFonts w:eastAsiaTheme="majorEastAsia"/>
-          <w:lang w:eastAsia="en-US"/>
-        </w:rPr>
-      </w:pPr>
-    </w:p>
-    <w:p>
-      <w:pPr>
-        <w:rPr>
-          <w:rFonts w:eastAsiaTheme="majorEastAsia"/>
-          <w:lang w:eastAsia="en-US"/>
-        </w:rPr>
-      </w:pPr>
-    </w:p>
-    <w:p>
-      <w:pPr>
-        <w:rPr>
-          <w:rFonts w:eastAsiaTheme="majorEastAsia"/>
-          <w:lang w:eastAsia="en-US"/>
-        </w:rPr>
-      </w:pPr>
-    </w:p>
-    <w:p>
-      <w:pPr>
-        <w:pStyle w:val="Heading3"/>
-      </w:pPr>
-      <w:bookmarkStart w:id="24" w:name="_Toc29800979"/>
-      <w:r>
-        <w:t>Skills and Jobs</w:t>
-      </w:r>
-      <w:bookmarkEnd w:id="24"/>
     </w:p>
     <w:p>
       <w:pPr>
@@ -3471,11 +3566,11 @@
       <w:pPr>
         <w:pStyle w:val="Heading2"/>
       </w:pPr>
-      <w:bookmarkStart w:id="25" w:name="_Toc29800980"/>
+      <w:bookmarkStart w:id="24" w:name="_Toc29800980"/>
       <w:r>
         <w:t>Group Reflection</w:t>
       </w:r>
-      <w:bookmarkEnd w:id="25"/>
+      <w:bookmarkEnd w:id="24"/>
     </w:p>
     <w:p/>
     <w:p/>
@@ -3519,12 +3614,12 @@
       <w:pPr>
         <w:pStyle w:val="Heading1"/>
       </w:pPr>
-      <w:bookmarkStart w:id="26" w:name="_Toc29800981"/>
+      <w:bookmarkStart w:id="25" w:name="_Toc29800981"/>
       <w:r>
         <w:lastRenderedPageBreak/>
         <w:t>References</w:t>
       </w:r>
-      <w:bookmarkEnd w:id="26"/>
+      <w:bookmarkEnd w:id="25"/>
     </w:p>
     <w:p>
       <w:pPr>
@@ -4525,6 +4620,92 @@
     </w:lvl>
   </w:abstractNum>
   <w:abstractNum w:abstractNumId="7" w15:restartNumberingAfterBreak="0">
+    <w:nsid w:val="384F7B19"/>
+    <w:multiLevelType w:val="hybridMultilevel"/>
+    <w:tmpl w:val="68700434"/>
+    <w:lvl w:ilvl="0" w:tplc="0C09000F">
+      <w:start w:val="1"/>
+      <w:numFmt w:val="decimal"/>
+      <w:lvlText w:val="%1."/>
+      <w:lvlJc w:val="left"/>
+      <w:pPr>
+        <w:ind w:left="720" w:hanging="360"/>
+      </w:pPr>
+    </w:lvl>
+    <w:lvl w:ilvl="1" w:tplc="0C090019" w:tentative="1">
+      <w:start w:val="1"/>
+      <w:numFmt w:val="lowerLetter"/>
+      <w:lvlText w:val="%2."/>
+      <w:lvlJc w:val="left"/>
+      <w:pPr>
+        <w:ind w:left="1440" w:hanging="360"/>
+      </w:pPr>
+    </w:lvl>
+    <w:lvl w:ilvl="2" w:tplc="0C09001B" w:tentative="1">
+      <w:start w:val="1"/>
+      <w:numFmt w:val="lowerRoman"/>
+      <w:lvlText w:val="%3."/>
+      <w:lvlJc w:val="right"/>
+      <w:pPr>
+        <w:ind w:left="2160" w:hanging="180"/>
+      </w:pPr>
+    </w:lvl>
+    <w:lvl w:ilvl="3" w:tplc="0C09000F" w:tentative="1">
+      <w:start w:val="1"/>
+      <w:numFmt w:val="decimal"/>
+      <w:lvlText w:val="%4."/>
+      <w:lvlJc w:val="left"/>
+      <w:pPr>
+        <w:ind w:left="2880" w:hanging="360"/>
+      </w:pPr>
+    </w:lvl>
+    <w:lvl w:ilvl="4" w:tplc="0C090019" w:tentative="1">
+      <w:start w:val="1"/>
+      <w:numFmt w:val="lowerLetter"/>
+      <w:lvlText w:val="%5."/>
+      <w:lvlJc w:val="left"/>
+      <w:pPr>
+        <w:ind w:left="3600" w:hanging="360"/>
+      </w:pPr>
+    </w:lvl>
+    <w:lvl w:ilvl="5" w:tplc="0C09001B" w:tentative="1">
+      <w:start w:val="1"/>
+      <w:numFmt w:val="lowerRoman"/>
+      <w:lvlText w:val="%6."/>
+      <w:lvlJc w:val="right"/>
+      <w:pPr>
+        <w:ind w:left="4320" w:hanging="180"/>
+      </w:pPr>
+    </w:lvl>
+    <w:lvl w:ilvl="6" w:tplc="0C09000F" w:tentative="1">
+      <w:start w:val="1"/>
+      <w:numFmt w:val="decimal"/>
+      <w:lvlText w:val="%7."/>
+      <w:lvlJc w:val="left"/>
+      <w:pPr>
+        <w:ind w:left="5040" w:hanging="360"/>
+      </w:pPr>
+    </w:lvl>
+    <w:lvl w:ilvl="7" w:tplc="0C090019" w:tentative="1">
+      <w:start w:val="1"/>
+      <w:numFmt w:val="lowerLetter"/>
+      <w:lvlText w:val="%8."/>
+      <w:lvlJc w:val="left"/>
+      <w:pPr>
+        <w:ind w:left="5760" w:hanging="360"/>
+      </w:pPr>
+    </w:lvl>
+    <w:lvl w:ilvl="8" w:tplc="0C09001B" w:tentative="1">
+      <w:start w:val="1"/>
+      <w:numFmt w:val="lowerRoman"/>
+      <w:lvlText w:val="%9."/>
+      <w:lvlJc w:val="right"/>
+      <w:pPr>
+        <w:ind w:left="6480" w:hanging="180"/>
+      </w:pPr>
+    </w:lvl>
+  </w:abstractNum>
+  <w:abstractNum w:abstractNumId="8" w15:restartNumberingAfterBreak="0">
     <w:nsid w:val="39E87339"/>
     <w:multiLevelType w:val="hybridMultilevel"/>
     <w:tmpl w:val="A96E7663"/>
@@ -4575,7 +4756,7 @@
       <w:lvlJc w:val="left"/>
     </w:lvl>
   </w:abstractNum>
-  <w:abstractNum w:abstractNumId="8" w15:restartNumberingAfterBreak="0">
+  <w:abstractNum w:abstractNumId="9" w15:restartNumberingAfterBreak="0">
     <w:nsid w:val="40170CA9"/>
     <w:multiLevelType w:val="hybridMultilevel"/>
     <w:tmpl w:val="44E4CD35"/>
@@ -4626,7 +4807,7 @@
       <w:lvlJc w:val="left"/>
     </w:lvl>
   </w:abstractNum>
-  <w:abstractNum w:abstractNumId="9" w15:restartNumberingAfterBreak="0">
+  <w:abstractNum w:abstractNumId="10" w15:restartNumberingAfterBreak="0">
     <w:nsid w:val="4D642ADE"/>
     <w:multiLevelType w:val="hybridMultilevel"/>
     <w:tmpl w:val="53127506"/>
@@ -4739,7 +4920,7 @@
       </w:rPr>
     </w:lvl>
   </w:abstractNum>
-  <w:abstractNum w:abstractNumId="10" w15:restartNumberingAfterBreak="0">
+  <w:abstractNum w:abstractNumId="11" w15:restartNumberingAfterBreak="0">
     <w:nsid w:val="6AAFA2BE"/>
     <w:multiLevelType w:val="hybridMultilevel"/>
     <w:tmpl w:val="621352BA"/>
@@ -4790,7 +4971,7 @@
       <w:lvlJc w:val="left"/>
     </w:lvl>
   </w:abstractNum>
-  <w:abstractNum w:abstractNumId="11" w15:restartNumberingAfterBreak="0">
+  <w:abstractNum w:abstractNumId="12" w15:restartNumberingAfterBreak="0">
     <w:nsid w:val="722F5193"/>
     <w:multiLevelType w:val="hybridMultilevel"/>
     <w:tmpl w:val="7652A84A"/>
@@ -4903,7 +5084,7 @@
       </w:rPr>
     </w:lvl>
   </w:abstractNum>
-  <w:abstractNum w:abstractNumId="12" w15:restartNumberingAfterBreak="0">
+  <w:abstractNum w:abstractNumId="13" w15:restartNumberingAfterBreak="0">
     <w:nsid w:val="7279C50F"/>
     <w:multiLevelType w:val="hybridMultilevel"/>
     <w:tmpl w:val="AE87283A"/>
@@ -4955,7 +5136,7 @@
     </w:lvl>
   </w:abstractNum>
   <w:num w:numId="1">
-    <w:abstractNumId w:val="8"/>
+    <w:abstractNumId w:val="9"/>
   </w:num>
   <w:num w:numId="2">
     <w:abstractNumId w:val="2"/>
@@ -4964,13 +5145,13 @@
     <w:abstractNumId w:val="1"/>
   </w:num>
   <w:num w:numId="4">
-    <w:abstractNumId w:val="10"/>
+    <w:abstractNumId w:val="11"/>
   </w:num>
   <w:num w:numId="5">
     <w:abstractNumId w:val="5"/>
   </w:num>
   <w:num w:numId="6">
-    <w:abstractNumId w:val="11"/>
+    <w:abstractNumId w:val="12"/>
   </w:num>
   <w:num w:numId="7">
     <w:abstractNumId w:val="0"/>
@@ -4979,19 +5160,22 @@
     <w:abstractNumId w:val="3"/>
   </w:num>
   <w:num w:numId="9">
-    <w:abstractNumId w:val="12"/>
+    <w:abstractNumId w:val="13"/>
   </w:num>
   <w:num w:numId="10">
-    <w:abstractNumId w:val="7"/>
+    <w:abstractNumId w:val="8"/>
   </w:num>
   <w:num w:numId="11">
-    <w:abstractNumId w:val="9"/>
+    <w:abstractNumId w:val="10"/>
   </w:num>
   <w:num w:numId="12">
     <w:abstractNumId w:val="6"/>
   </w:num>
   <w:num w:numId="13">
     <w:abstractNumId w:val="4"/>
+  </w:num>
+  <w:num w:numId="14">
+    <w:abstractNumId w:val="7"/>
   </w:num>
 </w:numbering>
 </file>
@@ -5437,7 +5621,7 @@
     <w:uiPriority w:val="9"/>
     <w:unhideWhenUsed/>
     <w:qFormat/>
-    <w:rsid w:val="007B1B54"/>
+    <w:rsid w:val="00EE6D8F"/>
     <w:pPr>
       <w:keepNext/>
       <w:keepLines/>
@@ -5446,6 +5630,7 @@
     </w:pPr>
     <w:rPr>
       <w:rFonts w:eastAsiaTheme="majorEastAsia" w:cstheme="majorBidi"/>
+      <w:b/>
       <w:color w:val="AFE084"/>
       <w:sz w:val="26"/>
       <w:szCs w:val="26"/>
@@ -5460,7 +5645,7 @@
     <w:uiPriority w:val="9"/>
     <w:unhideWhenUsed/>
     <w:qFormat/>
-    <w:rsid w:val="007B1B54"/>
+    <w:rsid w:val="00EE6D8F"/>
     <w:pPr>
       <w:keepNext/>
       <w:keepLines/>
@@ -5469,6 +5654,7 @@
     </w:pPr>
     <w:rPr>
       <w:rFonts w:eastAsiaTheme="majorEastAsia" w:cstheme="majorBidi"/>
+      <w:b/>
       <w:color w:val="AFE084"/>
       <w:lang w:eastAsia="en-US"/>
     </w:rPr>
@@ -5482,7 +5668,7 @@
     <w:uiPriority w:val="9"/>
     <w:unhideWhenUsed/>
     <w:qFormat/>
-    <w:rsid w:val="007B1B54"/>
+    <w:rsid w:val="00EE6D8F"/>
     <w:pPr>
       <w:keepNext/>
       <w:keepLines/>
@@ -5491,6 +5677,7 @@
     </w:pPr>
     <w:rPr>
       <w:rFonts w:eastAsiaTheme="majorEastAsia" w:cstheme="majorBidi"/>
+      <w:b/>
       <w:i/>
       <w:iCs/>
       <w:color w:val="AFE084"/>
@@ -5506,7 +5693,7 @@
     <w:uiPriority w:val="9"/>
     <w:unhideWhenUsed/>
     <w:qFormat/>
-    <w:rsid w:val="007B1B54"/>
+    <w:rsid w:val="00EE6D8F"/>
     <w:pPr>
       <w:keepNext/>
       <w:keepLines/>
@@ -5515,6 +5702,7 @@
     </w:pPr>
     <w:rPr>
       <w:rFonts w:eastAsiaTheme="majorEastAsia" w:cstheme="majorBidi"/>
+      <w:b/>
       <w:i/>
       <w:color w:val="AFE084"/>
       <w:sz w:val="20"/>
@@ -5673,9 +5861,10 @@
     <w:basedOn w:val="DefaultParagraphFont"/>
     <w:link w:val="Heading2"/>
     <w:uiPriority w:val="9"/>
-    <w:rsid w:val="007B1B54"/>
+    <w:rsid w:val="00EE6D8F"/>
     <w:rPr>
       <w:rFonts w:ascii="Century Gothic" w:eastAsiaTheme="majorEastAsia" w:hAnsi="Century Gothic" w:cstheme="majorBidi"/>
+      <w:b/>
       <w:color w:val="AFE084"/>
       <w:sz w:val="26"/>
       <w:szCs w:val="26"/>
@@ -5753,9 +5942,10 @@
     <w:basedOn w:val="DefaultParagraphFont"/>
     <w:link w:val="Heading3"/>
     <w:uiPriority w:val="9"/>
-    <w:rsid w:val="007B1B54"/>
+    <w:rsid w:val="00EE6D8F"/>
     <w:rPr>
       <w:rFonts w:ascii="Century Gothic" w:eastAsiaTheme="majorEastAsia" w:hAnsi="Century Gothic" w:cstheme="majorBidi"/>
+      <w:b/>
       <w:color w:val="AFE084"/>
       <w:szCs w:val="24"/>
     </w:rPr>
@@ -5836,9 +6026,10 @@
     <w:basedOn w:val="DefaultParagraphFont"/>
     <w:link w:val="Heading4"/>
     <w:uiPriority w:val="9"/>
-    <w:rsid w:val="007B1B54"/>
+    <w:rsid w:val="00EE6D8F"/>
     <w:rPr>
       <w:rFonts w:ascii="Century Gothic" w:eastAsiaTheme="majorEastAsia" w:hAnsi="Century Gothic" w:cstheme="majorBidi"/>
+      <w:b/>
       <w:i/>
       <w:iCs/>
       <w:color w:val="AFE084"/>
@@ -5861,9 +6052,10 @@
     <w:basedOn w:val="DefaultParagraphFont"/>
     <w:link w:val="Heading5"/>
     <w:uiPriority w:val="9"/>
-    <w:rsid w:val="007B1B54"/>
+    <w:rsid w:val="00EE6D8F"/>
     <w:rPr>
       <w:rFonts w:ascii="Century Gothic" w:eastAsiaTheme="majorEastAsia" w:hAnsi="Century Gothic" w:cstheme="majorBidi"/>
+      <w:b/>
       <w:i/>
       <w:color w:val="AFE084"/>
       <w:sz w:val="20"/>
@@ -6143,7 +6335,7 @@
 </file>
 
 <file path=customXml/itemProps1.xml><?xml version="1.0" encoding="utf-8"?>
-<ds:datastoreItem xmlns:ds="http://schemas.openxmlformats.org/officeDocument/2006/customXml" ds:itemID="{6460A705-DEAE-4A3F-9FBB-69343E207394}">
+<ds:datastoreItem xmlns:ds="http://schemas.openxmlformats.org/officeDocument/2006/customXml" ds:itemID="{A0709E42-4F65-4DE0-98B6-D02C24018D8E}">
   <ds:schemaRefs>
     <ds:schemaRef ds:uri="http://schemas.openxmlformats.org/officeDocument/2006/bibliography"/>
   </ds:schemaRefs>

</xml_diff>

<commit_message>
new introduction and testing merge options
</commit_message>
<xml_diff>
--- a/Assignment 3 Draft.docx
+++ b/Assignment 3 Draft.docx
@@ -11,6 +11,8 @@
         </w:rPr>
       </w:pPr>
       <w:bookmarkStart w:id="0" w:name="_Hlk30838784"/>
+      <w:bookmarkStart w:id="1" w:name="_GoBack"/>
+      <w:bookmarkEnd w:id="1"/>
     </w:p>
     <w:p>
       <w:pPr>
@@ -347,12 +349,10 @@
           <w:sz w:val="36"/>
           <w:szCs w:val="36"/>
         </w:rPr>
-        <w:t>Daria Sukonnova</w:t>
-      </w:r>
-    </w:p>
-    <w:p>
-      <w:pPr>
-        <w:jc w:val="center"/>
+        <w:t xml:space="preserve">Daria </w:t>
+      </w:r>
+      <w:proofErr w:type="spellStart"/>
+      <w:r>
         <w:rPr>
           <w:b/>
           <w:bCs/>
@@ -360,8 +360,13 @@
           <w:sz w:val="36"/>
           <w:szCs w:val="36"/>
         </w:rPr>
-      </w:pPr>
-      <w:r>
+        <w:t>Sukonnova</w:t>
+      </w:r>
+      <w:proofErr w:type="spellEnd"/>
+    </w:p>
+    <w:p>
+      <w:pPr>
+        <w:jc w:val="center"/>
         <w:rPr>
           <w:b/>
           <w:bCs/>
@@ -369,15 +374,8 @@
           <w:sz w:val="36"/>
           <w:szCs w:val="36"/>
         </w:rPr>
-        <w:t>Shane Thacker</w:t>
-      </w:r>
-    </w:p>
-    <w:p>
-      <w:pPr>
-        <w:tabs>
-          <w:tab w:val="center" w:pos="4513"/>
-          <w:tab w:val="left" w:pos="7517"/>
-        </w:tabs>
+      </w:pPr>
+      <w:r>
         <w:rPr>
           <w:b/>
           <w:bCs/>
@@ -385,8 +383,15 @@
           <w:sz w:val="36"/>
           <w:szCs w:val="36"/>
         </w:rPr>
-      </w:pPr>
-      <w:r>
+        <w:t>Shane Thacker</w:t>
+      </w:r>
+    </w:p>
+    <w:p>
+      <w:pPr>
+        <w:tabs>
+          <w:tab w:val="center" w:pos="4513"/>
+          <w:tab w:val="left" w:pos="7517"/>
+        </w:tabs>
         <w:rPr>
           <w:b/>
           <w:bCs/>
@@ -394,8 +399,7 @@
           <w:sz w:val="36"/>
           <w:szCs w:val="36"/>
         </w:rPr>
-        <w:tab/>
-      </w:r>
+      </w:pPr>
       <w:r>
         <w:rPr>
           <w:b/>
@@ -404,8 +408,30 @@
           <w:sz w:val="36"/>
           <w:szCs w:val="36"/>
         </w:rPr>
-        <w:t>Jeremy Naupay</w:t>
-      </w:r>
+        <w:tab/>
+      </w:r>
+      <w:r>
+        <w:rPr>
+          <w:b/>
+          <w:bCs/>
+          <w:color w:val="auto"/>
+          <w:sz w:val="36"/>
+          <w:szCs w:val="36"/>
+        </w:rPr>
+        <w:t xml:space="preserve">Jeremy </w:t>
+      </w:r>
+      <w:proofErr w:type="spellStart"/>
+      <w:r>
+        <w:rPr>
+          <w:b/>
+          <w:bCs/>
+          <w:color w:val="auto"/>
+          <w:sz w:val="36"/>
+          <w:szCs w:val="36"/>
+        </w:rPr>
+        <w:t>Naupay</w:t>
+      </w:r>
+      <w:proofErr w:type="spellEnd"/>
       <w:r>
         <w:rPr>
           <w:b/>
@@ -2389,12 +2415,12 @@
       <w:pPr>
         <w:pStyle w:val="Heading1"/>
       </w:pPr>
-      <w:bookmarkStart w:id="1" w:name="_Toc29800957"/>
+      <w:bookmarkStart w:id="2" w:name="_Toc29800957"/>
       <w:r>
         <w:lastRenderedPageBreak/>
         <w:t>Introduction</w:t>
       </w:r>
-      <w:bookmarkEnd w:id="1"/>
+      <w:bookmarkEnd w:id="2"/>
       <w:r>
         <w:t xml:space="preserve"> </w:t>
       </w:r>
@@ -2403,13 +2429,131 @@
     <w:p>
       <w:pPr>
         <w:rPr>
+          <w:ins w:id="3" w:author="Brian Dean" w:date="2020-02-06T12:02:00Z"/>
+        </w:rPr>
+      </w:pPr>
+      <w:ins w:id="4" w:author="Brian Dean" w:date="2020-02-06T12:02:00Z">
+        <w:r>
+          <w:t>Born from a growth in high-rise living, balcony gardens are fast becoming the new Aussie backyards — with green oases flourishing in places you would least expect.</w:t>
+        </w:r>
+        <w:r>
+          <w:t xml:space="preserve"> </w:t>
+        </w:r>
+        <w:r>
+          <w:t>Data from the Australian Bureau of Statistics showed that apartment living was on the rise.</w:t>
+        </w:r>
+        <w:r>
+          <w:t xml:space="preserve"> </w:t>
+        </w:r>
+        <w:r>
+          <w:t>(</w:t>
+        </w:r>
+        <w:r>
+          <w:rPr>
+            <w:i/>
+            <w:iCs/>
+          </w:rPr>
+          <w:t>As the popularity of apartment living increases, downsizing a garden becomes a new challenge - ABC News (Australian Broadcasting Corporation)</w:t>
+        </w:r>
+        <w:r>
+          <w:t>, no date)</w:t>
+        </w:r>
+      </w:ins>
+    </w:p>
+    <w:p>
+      <w:pPr>
+        <w:rPr>
+          <w:ins w:id="5" w:author="Brian Dean" w:date="2020-02-06T12:02:00Z"/>
+        </w:rPr>
+      </w:pPr>
+    </w:p>
+    <w:p>
+      <w:pPr>
+        <w:rPr>
+          <w:rPrChange w:id="6" w:author="Brian Dean" w:date="2020-02-06T12:02:00Z">
+            <w:rPr>
+              <w:b/>
+            </w:rPr>
+          </w:rPrChange>
+        </w:rPr>
+      </w:pPr>
+      <w:ins w:id="7" w:author="Brian Dean" w:date="2020-02-06T12:02:00Z">
+        <w:r>
+          <w:t>Plants contribute to reducing the amount of toxins in the air and provide benefits to mental health and reduced stress.</w:t>
+        </w:r>
+        <w:r>
+          <w:t xml:space="preserve"> </w:t>
+        </w:r>
+        <w:r>
+          <w:t>However, m</w:t>
+        </w:r>
+        <w:r>
+          <w:t xml:space="preserve">any </w:t>
+        </w:r>
+        <w:r>
+          <w:t>urban</w:t>
+        </w:r>
+      </w:ins>
+      <w:bookmarkStart w:id="8" w:name="_Toc29800958"/>
+      <w:del w:id="9" w:author="Brian Dean" w:date="2020-02-06T12:02:00Z">
+        <w:r>
+          <w:delText>Many city</w:delText>
+        </w:r>
+      </w:del>
+      <w:r>
+        <w:t xml:space="preserve"> dwellers struggle to keep their potted plants or herb gardens </w:t>
+      </w:r>
+      <w:ins w:id="10" w:author="Brian Dean" w:date="2020-02-06T12:02:00Z">
+        <w:r>
+          <w:t xml:space="preserve">healthy and </w:t>
+        </w:r>
+      </w:ins>
+      <w:r>
+        <w:t>alive.</w:t>
+      </w:r>
+      <w:ins w:id="11" w:author="Brian Dean" w:date="2020-02-06T12:02:00Z">
+        <w:r>
+          <w:t xml:space="preserve"> This is where our product gardenMates steps in to assist.</w:t>
+        </w:r>
+      </w:ins>
+    </w:p>
+    <w:p>
+      <w:pPr>
+        <w:rPr>
+          <w:ins w:id="12" w:author="Brian Dean" w:date="2020-02-06T12:02:00Z"/>
+        </w:rPr>
+      </w:pPr>
+    </w:p>
+    <w:p>
+      <w:pPr>
+        <w:rPr>
+          <w:ins w:id="13" w:author="Brian Dean" w:date="2020-02-06T12:02:00Z"/>
+        </w:rPr>
+      </w:pPr>
+      <w:ins w:id="14" w:author="Brian Dean" w:date="2020-02-06T12:02:00Z">
+        <w:r>
+          <w:t>In the following pages we introduce the members of the team working on this project.</w:t>
+        </w:r>
+      </w:ins>
+    </w:p>
+    <w:p>
+      <w:pPr>
+        <w:rPr>
+          <w:ins w:id="15" w:author="Brian Dean" w:date="2020-02-06T12:02:00Z"/>
           <w:b/>
         </w:rPr>
       </w:pPr>
-      <w:bookmarkStart w:id="2" w:name="_Toc29800958"/>
-      <w:r>
-        <w:t>Many city dwellers struggle to keep their potted plants or herb gardens alive.</w:t>
-      </w:r>
+      <w:ins w:id="16" w:author="Brian Dean" w:date="2020-02-06T12:02:00Z">
+        <w:r>
+          <w:t xml:space="preserve">The project details including deliverables and risks, as well as discuss the project management process we have implemented. </w:t>
+        </w:r>
+        <w:r>
+          <w:t xml:space="preserve">The members of the G6 Internet Explorers team invite you to discover more about gardenMates. </w:t>
+        </w:r>
+        <w:r>
+          <w:t xml:space="preserve"> </w:t>
+        </w:r>
+      </w:ins>
     </w:p>
     <w:p>
       <w:pPr>
@@ -2418,36 +2562,44 @@
       <w:r>
         <w:t>Team Profile</w:t>
       </w:r>
-      <w:bookmarkEnd w:id="2"/>
+      <w:bookmarkEnd w:id="8"/>
     </w:p>
     <w:p/>
     <w:p>
       <w:pPr>
         <w:pStyle w:val="Heading2"/>
       </w:pPr>
-      <w:bookmarkStart w:id="3" w:name="_Toc29800959"/>
+      <w:bookmarkStart w:id="17" w:name="_Toc29800959"/>
       <w:r>
         <w:t xml:space="preserve">Team </w:t>
       </w:r>
       <w:r>
         <w:t>Name</w:t>
       </w:r>
-      <w:bookmarkEnd w:id="3"/>
-    </w:p>
-    <w:p>
-      <w:r>
-        <w:t>The Team name of G6 Internet Explorers was chosen to reflect our group numbers ie six and the fact that we would be using the internet to research our project. G6 also has connotations of an elite group such as the Group of Seven Organisation of Advanced Economies.</w:t>
+      <w:bookmarkEnd w:id="17"/>
+    </w:p>
+    <w:p>
+      <w:r>
+        <w:t xml:space="preserve">The Team name of G6 Internet Explorers was chosen to reflect our group numbers </w:t>
+      </w:r>
+      <w:proofErr w:type="spellStart"/>
+      <w:r>
+        <w:t>ie</w:t>
+      </w:r>
+      <w:proofErr w:type="spellEnd"/>
+      <w:r>
+        <w:t xml:space="preserve"> six and the fact that we would be using the internet to research our project. G6 also has connotations of an elite group such as the Group of Seven Organisation of Advanced Economies.</w:t>
       </w:r>
     </w:p>
     <w:p>
       <w:pPr>
         <w:pStyle w:val="Heading2"/>
       </w:pPr>
-      <w:bookmarkStart w:id="4" w:name="_Toc29800960"/>
+      <w:bookmarkStart w:id="18" w:name="_Toc29800960"/>
       <w:r>
         <w:t>Personal Information</w:t>
       </w:r>
-      <w:bookmarkEnd w:id="4"/>
+      <w:bookmarkEnd w:id="18"/>
     </w:p>
     <w:p/>
     <w:p>
@@ -2458,7 +2610,23 @@
         <w:t xml:space="preserve"> </w:t>
       </w:r>
       <w:r>
-        <w:t xml:space="preserve">and I am a member of the G6 Internet Explorers Team. I was born in Brisbane, though spent much of my working life in Sydney. My wife and I are now living on the northern beaches of Cairns in a little spot called Yorkeys Knob, with our twelve year old ginger rescue cat called "Pumpkin", who shares by birthday day and month. I enjoy reading, mainly sci fi fiction, cooking and a spot of gardening. Currently self employed as a technology consultant to the hospitality and tourism sector, </w:t>
+        <w:t xml:space="preserve">and I am a member of the G6 Internet Explorers Team. I was born in Brisbane, though spent much of my working life in Sydney. My wife and I are now living on the northern beaches of Cairns in a little spot called </w:t>
+      </w:r>
+      <w:proofErr w:type="spellStart"/>
+      <w:r>
+        <w:t>Yorkeys</w:t>
+      </w:r>
+      <w:proofErr w:type="spellEnd"/>
+      <w:r>
+        <w:t xml:space="preserve"> Knob, with our </w:t>
+      </w:r>
+      <w:proofErr w:type="gramStart"/>
+      <w:r>
+        <w:t>twelve year old</w:t>
+      </w:r>
+      <w:proofErr w:type="gramEnd"/>
+      <w:r>
+        <w:t xml:space="preserve"> ginger rescue cat called "Pumpkin", who shares by birthday day and month. I enjoy reading, mainly sci fi fiction, cooking and a spot of gardening. Currently self employed as a technology consultant to the hospitality and tourism sector, </w:t>
       </w:r>
       <w:r>
         <w:t>having</w:t>
@@ -2494,13 +2662,81 @@
     <w:p/>
     <w:p>
       <w:r>
-        <w:t>My name is Daria Sukonnova, my RMIT student number is S3812576 and I am a member of the G6 Internet Explorers Team. I was born in the Russian city named Khabarovsk but then we moved to the Northern capital of Russia - St. Petersburg. I enjoy doing many things such as playing the piano or drawing. My biggest passion is reading books of any genre. My dream is to become an Artificial Intelligence Engineer. I find writing code quite enjoyable. My first program was a primitive game on Unity which was created with a tutorial. Since that time I really like solve code challenges on Python. Hope that in the near future I will develop the necessary skills to achieve my goal.</w:t>
+        <w:t xml:space="preserve">My name is Daria </w:t>
+      </w:r>
+      <w:proofErr w:type="spellStart"/>
+      <w:r>
+        <w:t>Sukonnova</w:t>
+      </w:r>
+      <w:proofErr w:type="spellEnd"/>
+      <w:r>
+        <w:t xml:space="preserve">, my RMIT student number is S3812576 and I am a member of the G6 Internet Explorers Team. I was born in the Russian city named Khabarovsk but then we moved to the Northern capital of Russia - St. Petersburg. I enjoy doing many things such as playing the piano or drawing. My biggest passion is reading books of any genre. My dream is to become an Artificial Intelligence Engineer. I find writing code quite enjoyable. My first program was a primitive game on Unity which was created with a tutorial. Since that </w:t>
+      </w:r>
+      <w:proofErr w:type="gramStart"/>
+      <w:r>
+        <w:t>time</w:t>
+      </w:r>
+      <w:proofErr w:type="gramEnd"/>
+      <w:r>
+        <w:t xml:space="preserve"> I really like solve code challenges on Python. Hope that </w:t>
+      </w:r>
+      <w:proofErr w:type="gramStart"/>
+      <w:r>
+        <w:t>in the near future</w:t>
+      </w:r>
+      <w:proofErr w:type="gramEnd"/>
+      <w:r>
+        <w:t xml:space="preserve"> I will develop the necessary skills to achieve my goal.</w:t>
       </w:r>
     </w:p>
     <w:p/>
     <w:p>
       <w:r>
-        <w:t>My name is Jeremy Naupay my RMIT student number is S3831039 and I am a member of the G6 Internet Explorers Team. I have grown up in the Sydney area since the day I was born. I love using my spare time to play around with different operating systems and brushing up on knowledge base. I have worked in I.T for over 2 years now as an IT Support Officer and looking forwards to be an Chief Information Officer in the future. Sometimes i do love to plan our model train sets as a hobby, but i also enjoy just playing video games and working on modding games in general.</w:t>
+        <w:t xml:space="preserve">My name is Jeremy </w:t>
+      </w:r>
+      <w:proofErr w:type="spellStart"/>
+      <w:r>
+        <w:t>Naupay</w:t>
+      </w:r>
+      <w:proofErr w:type="spellEnd"/>
+      <w:r>
+        <w:t xml:space="preserve"> my RMIT student number is S3831039 and I am a member of the G6 Internet Explorers Team. I have grown up in the Sydney area since the day I was born. I love using my spare time to play around with different operating systems and brushing up on knowledge base. I have worked in I.T for over 2 years now as an IT Support Officer and looking forwards to be </w:t>
+      </w:r>
+      <w:proofErr w:type="gramStart"/>
+      <w:r>
+        <w:t>an</w:t>
+      </w:r>
+      <w:proofErr w:type="gramEnd"/>
+      <w:r>
+        <w:t xml:space="preserve"> Chief Information Officer in the future. </w:t>
+      </w:r>
+      <w:r>
+        <w:lastRenderedPageBreak/>
+        <w:t xml:space="preserve">Sometimes </w:t>
+      </w:r>
+      <w:proofErr w:type="spellStart"/>
+      <w:r>
+        <w:t>i</w:t>
+      </w:r>
+      <w:proofErr w:type="spellEnd"/>
+      <w:r>
+        <w:t xml:space="preserve"> do love to plan our model train sets as a hobby, but </w:t>
+      </w:r>
+      <w:proofErr w:type="spellStart"/>
+      <w:r>
+        <w:t>i</w:t>
+      </w:r>
+      <w:proofErr w:type="spellEnd"/>
+      <w:r>
+        <w:t xml:space="preserve"> also enjoy just playing video games and working on </w:t>
+      </w:r>
+      <w:proofErr w:type="spellStart"/>
+      <w:r>
+        <w:t>modding</w:t>
+      </w:r>
+      <w:proofErr w:type="spellEnd"/>
+      <w:r>
+        <w:t xml:space="preserve"> games in general.</w:t>
       </w:r>
     </w:p>
     <w:p/>
@@ -2517,7 +2753,6 @@
     </w:p>
     <w:p>
       <w:r>
-        <w:lastRenderedPageBreak/>
         <w:t>My main interests are barbeque low and slow and fishing, both of which involve knocking back a few cold beers. I have three kids the youngest being six and extremely naughty, most likely because he is too spoilt. Flight simulation is my main “do on own” hobby, but I rarely find time these days.</w:t>
       </w:r>
     </w:p>
@@ -2550,12 +2785,12 @@
       <w:pPr>
         <w:pStyle w:val="Heading2"/>
       </w:pPr>
-      <w:bookmarkStart w:id="5" w:name="_Toc29800961"/>
+      <w:bookmarkStart w:id="19" w:name="_Toc29800961"/>
       <w:r>
         <w:lastRenderedPageBreak/>
         <w:t>Group Processes</w:t>
       </w:r>
-      <w:bookmarkEnd w:id="5"/>
+      <w:bookmarkEnd w:id="19"/>
     </w:p>
     <w:p>
       <w:r>
@@ -2633,11 +2868,11 @@
       <w:pPr>
         <w:pStyle w:val="Heading2"/>
       </w:pPr>
-      <w:bookmarkStart w:id="6" w:name="_Toc29800962"/>
+      <w:bookmarkStart w:id="20" w:name="_Toc29800962"/>
       <w:r>
         <w:t>Career Plans</w:t>
       </w:r>
-      <w:bookmarkEnd w:id="6"/>
+      <w:bookmarkEnd w:id="20"/>
     </w:p>
     <w:p>
       <w:r>
@@ -2664,12 +2899,12 @@
       <w:pPr>
         <w:pStyle w:val="Heading2"/>
       </w:pPr>
-      <w:bookmarkStart w:id="7" w:name="_Toc29800963"/>
+      <w:bookmarkStart w:id="21" w:name="_Toc29800963"/>
       <w:r>
         <w:lastRenderedPageBreak/>
         <w:t>Tools</w:t>
       </w:r>
-      <w:bookmarkEnd w:id="7"/>
+      <w:bookmarkEnd w:id="21"/>
     </w:p>
     <w:p/>
     <w:p>
@@ -2707,7 +2942,15 @@
     </w:p>
     <w:p>
       <w:r>
-        <w:t xml:space="preserve">The G6 Internet Explorers Team utilised Microsoft Teams available through our RMIT Office 365 account to manage online chat and communications. We also posted links to relevant videos and websites within the chat so as to provide context rather than uploading these to GitHub. Through this same platform we also trialled the use of OneNote and Microsoft planner, which we ended up not using to a great extent. Our Team meetings were held through zoom teleconferencing software which allowed us to discuss and contribute in real time as if we were in the same office. Zoom also allowed us to record the session, which allowed anyone not able to be present to catch up at a time that suited them. Zoom, while providing screen sharing capability also allowed for keyboard and mouse control to be switched to other team members during a meeting. </w:t>
+        <w:t xml:space="preserve">The G6 Internet Explorers Team utilised Microsoft Teams available through our RMIT Office 365 account to manage online chat and communications. We also posted links to relevant videos and websites within the chat </w:t>
+      </w:r>
+      <w:proofErr w:type="gramStart"/>
+      <w:r>
+        <w:t>so as to</w:t>
+      </w:r>
+      <w:proofErr w:type="gramEnd"/>
+      <w:r>
+        <w:t xml:space="preserve"> provide context rather than uploading these to GitHub. Through this same platform we also trialled the use of OneNote and Microsoft planner, which we ended up not using to a great extent. Our Team meetings were held through zoom teleconferencing software which allowed us to discuss and contribute in real time as if we were in the same office. Zoom also allowed us to record the session, which allowed anyone not able to be present to catch up at a time that suited them. Zoom, while providing screen sharing capability also allowed for keyboard and mouse control to be switched to other team members during a meeting. </w:t>
       </w:r>
     </w:p>
     <w:p>
@@ -2737,23 +2980,23 @@
       <w:pPr>
         <w:pStyle w:val="Heading1"/>
       </w:pPr>
-      <w:bookmarkStart w:id="8" w:name="_Toc29800964"/>
+      <w:bookmarkStart w:id="22" w:name="_Toc29800964"/>
       <w:r>
         <w:lastRenderedPageBreak/>
         <w:t>Project Description</w:t>
       </w:r>
-      <w:bookmarkEnd w:id="8"/>
+      <w:bookmarkEnd w:id="22"/>
     </w:p>
     <w:p/>
     <w:p>
       <w:pPr>
         <w:pStyle w:val="Heading2"/>
       </w:pPr>
-      <w:bookmarkStart w:id="9" w:name="_Toc29800965"/>
+      <w:bookmarkStart w:id="23" w:name="_Toc29800965"/>
       <w:r>
         <w:t>Overview</w:t>
       </w:r>
-      <w:bookmarkEnd w:id="9"/>
+      <w:bookmarkEnd w:id="23"/>
     </w:p>
     <w:p>
       <w:pPr>
@@ -2764,10 +3007,16 @@
       <w:r>
         <w:t>gardenMates is a</w:t>
       </w:r>
-      <w:bookmarkStart w:id="10" w:name="_GoBack"/>
-      <w:bookmarkEnd w:id="10"/>
-      <w:r>
-        <w:t xml:space="preserve"> subscription-based mobile application package that you can purchase, which assists in the development of small to large scale agricultural development. This application package comes with a sensor device that can be added to a pot plant, or larger devices for a vegetable bed, to capture environmental data. This environmental data includes moisture content, soil type, soil requirements, soil characteristics and weather information. The information provided gives the customer live-data and life cycle assistance to ensure plant development is met in the best of conditions. So that the end result is a thriving agricultural environment giving quality produce or enjoyment.</w:t>
+      <w:r>
+        <w:t xml:space="preserve"> subscription-based mobile application package that you can purchase, which assists in the development of small to large scale agricultural development. This application package comes with a sensor device that can be added to a pot plant, or larger devices for a vegetable bed, to capture environmental data. This environmental data includes moisture content, soil type, soil requirements, soil characteristics and weather information. The information provided gives the customer live-data and life cycle assistance to ensure plant development is met in the best of conditions. So that </w:t>
+      </w:r>
+      <w:proofErr w:type="gramStart"/>
+      <w:r>
+        <w:t>the end result</w:t>
+      </w:r>
+      <w:proofErr w:type="gramEnd"/>
+      <w:r>
+        <w:t xml:space="preserve"> is a thriving agricultural environment giving quality produce or enjoyment.</w:t>
       </w:r>
     </w:p>
     <w:p/>
@@ -2778,10 +3027,7 @@
     </w:p>
     <w:p>
       <w:r>
-        <w:t>The outcome for this project would be that we have a robust, reliable working application and system to suit the novice at-home gardener and students then be able to expand on that technology to cater for large industrial vertical farms to increase their maximum capacity using a minimal carbon footprint</w:t>
-      </w:r>
-      <w:r>
-        <w:t>.</w:t>
+        <w:t>The outcome for this project would be that we have a robust, reliable working application and system to suit the novice at-home gardener and students then be able to expand on that technology to cater for large industrial vertical farms to increase their maximum capacity using a minimal carbon footprint.</w:t>
       </w:r>
     </w:p>
     <w:p/>
@@ -2789,44 +3035,26 @@
       <w:pPr>
         <w:pStyle w:val="Heading3"/>
       </w:pPr>
-      <w:bookmarkStart w:id="11" w:name="_Toc29800967"/>
+      <w:bookmarkStart w:id="24" w:name="_Toc29800967"/>
       <w:r>
         <w:t>Motivation</w:t>
       </w:r>
-      <w:bookmarkEnd w:id="11"/>
-    </w:p>
-    <w:p>
-      <w:r>
-        <w:t xml:space="preserve">Our motivation for pursuing gardenMates as a viable project stems from very real personal experiences of having pot plants, herbs and vegetables advertised as easy to grow, end up dead or ravished by insects or </w:t>
-      </w:r>
-      <w:r>
-        <w:t>disease</w:t>
-      </w:r>
-      <w:r>
-        <w:t xml:space="preserve">. Feedback from friends and relatives shows that this issue is not unique to us. Gardening can be very calming and therapeutic, less so when there are poor outcomes, so keeping plants alive for longer assists mental health. Having access to fresh herbs and vegetables is also important to physical wellbeing. The combination of a remote sensor an IOT device and a mobile phone application is very much on trend in I.T. terms with home gardeners and time poor city dwellers. We believe that our project, providing an </w:t>
-      </w:r>
-      <w:r>
-        <w:t>innovative</w:t>
-      </w:r>
-      <w:r>
-        <w:t xml:space="preserve">, cost effective, easy to use solution to gardening </w:t>
-      </w:r>
-      <w:r>
-        <w:t>dilemma’s</w:t>
-      </w:r>
-      <w:r>
-        <w:t xml:space="preserve"> will provide a future employer with a better appreciation of our capabilities, problem solving abilities and exceptional team co-operation skills.</w:t>
+      <w:bookmarkEnd w:id="24"/>
+    </w:p>
+    <w:p>
+      <w:r>
+        <w:t>Our motivation for pursuing gardenMates as a viable project stems from very real personal experiences of having pot plants, herbs and vegetables advertised as easy to grow, end up dead or ravished by insects or disease. Feedback from friends and relatives shows that this issue is not unique to us. Gardening can be very calming and therapeutic, less so when there are poor outcomes, so keeping plants alive for longer assists mental health. Having access to fresh herbs and vegetables is also important to physical wellbeing. The combination of a remote sensor an IOT device and a mobile phone application is very much on trend in I.T. terms with home gardeners and time poor city dwellers. We believe that our project, providing an innovative, cost effective, easy to use solution to gardening dilemma’s will provide a future employer with a better appreciation of our capabilities, problem solving abilities and exceptional team co-operation skills.</w:t>
       </w:r>
     </w:p>
     <w:p>
       <w:pPr>
         <w:pStyle w:val="Heading3"/>
       </w:pPr>
-      <w:bookmarkStart w:id="12" w:name="_Toc29800968"/>
+      <w:bookmarkStart w:id="25" w:name="_Toc29800968"/>
       <w:r>
         <w:t>Landscape</w:t>
       </w:r>
-      <w:bookmarkEnd w:id="12"/>
+      <w:bookmarkEnd w:id="25"/>
     </w:p>
     <w:p>
       <w:r>
@@ -2838,21 +3066,21 @@
       <w:pPr>
         <w:pStyle w:val="Heading2"/>
       </w:pPr>
-      <w:bookmarkStart w:id="13" w:name="_Toc29800969"/>
+      <w:bookmarkStart w:id="26" w:name="_Toc29800969"/>
       <w:r>
         <w:t>Detailed Description</w:t>
       </w:r>
-      <w:bookmarkEnd w:id="13"/>
+      <w:bookmarkEnd w:id="26"/>
     </w:p>
     <w:p>
       <w:pPr>
         <w:pStyle w:val="Heading3"/>
       </w:pPr>
-      <w:bookmarkStart w:id="14" w:name="_Toc29800970"/>
+      <w:bookmarkStart w:id="27" w:name="_Toc29800970"/>
       <w:r>
         <w:t>Aims</w:t>
       </w:r>
-      <w:bookmarkEnd w:id="14"/>
+      <w:bookmarkEnd w:id="27"/>
     </w:p>
     <w:p>
       <w:pPr>
@@ -2874,11 +3102,11 @@
       <w:pPr>
         <w:pStyle w:val="Heading3"/>
       </w:pPr>
-      <w:bookmarkStart w:id="15" w:name="_Toc29800971"/>
+      <w:bookmarkStart w:id="28" w:name="_Toc29800971"/>
       <w:r>
         <w:t>Plans and Progress</w:t>
       </w:r>
-      <w:bookmarkEnd w:id="15"/>
+      <w:bookmarkEnd w:id="28"/>
     </w:p>
     <w:p>
       <w:pPr>
@@ -2913,11 +3141,11 @@
       <w:pPr>
         <w:pStyle w:val="Heading3"/>
       </w:pPr>
-      <w:bookmarkStart w:id="16" w:name="_Toc29800972"/>
+      <w:bookmarkStart w:id="29" w:name="_Toc29800972"/>
       <w:r>
         <w:t>Roles</w:t>
       </w:r>
-      <w:bookmarkEnd w:id="16"/>
+      <w:bookmarkEnd w:id="29"/>
     </w:p>
     <w:p>
       <w:pPr>
@@ -3145,11 +3373,11 @@
       <w:pPr>
         <w:pStyle w:val="Heading3"/>
       </w:pPr>
-      <w:bookmarkStart w:id="17" w:name="_Toc29800973"/>
+      <w:bookmarkStart w:id="30" w:name="_Toc29800973"/>
       <w:r>
         <w:t>Scope and Limits</w:t>
       </w:r>
-      <w:bookmarkEnd w:id="17"/>
+      <w:bookmarkEnd w:id="30"/>
     </w:p>
     <w:p>
       <w:pPr>
@@ -3179,11 +3407,11 @@
       <w:pPr>
         <w:pStyle w:val="Heading3"/>
       </w:pPr>
-      <w:bookmarkStart w:id="18" w:name="_Toc29800974"/>
+      <w:bookmarkStart w:id="31" w:name="_Toc29800974"/>
       <w:r>
         <w:t>Tools and Technologies</w:t>
       </w:r>
-      <w:bookmarkEnd w:id="18"/>
+      <w:bookmarkEnd w:id="31"/>
     </w:p>
     <w:p>
       <w:pPr>
@@ -3205,11 +3433,11 @@
       <w:pPr>
         <w:pStyle w:val="Heading3"/>
       </w:pPr>
-      <w:bookmarkStart w:id="19" w:name="_Toc29800975"/>
+      <w:bookmarkStart w:id="32" w:name="_Toc29800975"/>
       <w:r>
         <w:t>Testing</w:t>
       </w:r>
-      <w:bookmarkEnd w:id="19"/>
+      <w:bookmarkEnd w:id="32"/>
     </w:p>
     <w:p>
       <w:pPr>
@@ -3239,11 +3467,11 @@
       <w:pPr>
         <w:pStyle w:val="Heading3"/>
       </w:pPr>
-      <w:bookmarkStart w:id="20" w:name="_Toc29800976"/>
+      <w:bookmarkStart w:id="33" w:name="_Toc29800976"/>
       <w:r>
         <w:t>Timeframe</w:t>
       </w:r>
-      <w:bookmarkEnd w:id="20"/>
+      <w:bookmarkEnd w:id="33"/>
     </w:p>
     <w:p>
       <w:pPr>
@@ -3273,11 +3501,11 @@
       <w:pPr>
         <w:pStyle w:val="Heading3"/>
       </w:pPr>
-      <w:bookmarkStart w:id="21" w:name="_Toc29800977"/>
+      <w:bookmarkStart w:id="34" w:name="_Toc29800977"/>
       <w:r>
         <w:t>Risks</w:t>
       </w:r>
-      <w:bookmarkEnd w:id="21"/>
+      <w:bookmarkEnd w:id="34"/>
     </w:p>
     <w:p>
       <w:pPr>
@@ -3299,11 +3527,11 @@
       <w:pPr>
         <w:pStyle w:val="Heading3"/>
       </w:pPr>
-      <w:bookmarkStart w:id="22" w:name="_Toc29800978"/>
+      <w:bookmarkStart w:id="35" w:name="_Toc29800978"/>
       <w:r>
         <w:t>Group Process and Communication</w:t>
       </w:r>
-      <w:bookmarkEnd w:id="22"/>
+      <w:bookmarkEnd w:id="35"/>
     </w:p>
     <w:p>
       <w:pPr>
@@ -3349,11 +3577,11 @@
       <w:pPr>
         <w:pStyle w:val="Heading3"/>
       </w:pPr>
-      <w:bookmarkStart w:id="23" w:name="_Toc29800979"/>
+      <w:bookmarkStart w:id="36" w:name="_Toc29800979"/>
       <w:r>
         <w:t>Skills and Jobs</w:t>
       </w:r>
-      <w:bookmarkEnd w:id="23"/>
+      <w:bookmarkEnd w:id="36"/>
     </w:p>
     <w:p>
       <w:pPr>
@@ -3566,11 +3794,11 @@
       <w:pPr>
         <w:pStyle w:val="Heading2"/>
       </w:pPr>
-      <w:bookmarkStart w:id="24" w:name="_Toc29800980"/>
+      <w:bookmarkStart w:id="37" w:name="_Toc29800980"/>
       <w:r>
         <w:t>Group Reflection</w:t>
       </w:r>
-      <w:bookmarkEnd w:id="24"/>
+      <w:bookmarkEnd w:id="37"/>
     </w:p>
     <w:p/>
     <w:p/>
@@ -3614,12 +3842,12 @@
       <w:pPr>
         <w:pStyle w:val="Heading1"/>
       </w:pPr>
-      <w:bookmarkStart w:id="25" w:name="_Toc29800981"/>
+      <w:bookmarkStart w:id="38" w:name="_Toc29800981"/>
       <w:r>
         <w:lastRenderedPageBreak/>
         <w:t>References</w:t>
       </w:r>
-      <w:bookmarkEnd w:id="25"/>
+      <w:bookmarkEnd w:id="38"/>
     </w:p>
     <w:p>
       <w:pPr>
@@ -3643,6 +3871,56 @@
       </w:r>
     </w:p>
     <w:p/>
+    <w:p>
+      <w:pPr>
+        <w:jc w:val="left"/>
+        <w:rPr>
+          <w:ins w:id="39" w:author="Brian Dean" w:date="2020-02-06T12:02:00Z"/>
+          <w:rFonts w:ascii="Times New Roman" w:hAnsi="Times New Roman"/>
+          <w:color w:val="auto"/>
+        </w:rPr>
+      </w:pPr>
+      <w:ins w:id="40" w:author="Brian Dean" w:date="2020-02-06T12:02:00Z">
+        <w:r>
+          <w:rPr>
+            <w:i/>
+            <w:iCs/>
+          </w:rPr>
+          <w:t>As the popularity of apartment living increases, downsizing a garden becomes a new challenge - ABC News (Australian Broadcasting Corporation)</w:t>
+        </w:r>
+        <w:r>
+          <w:t xml:space="preserve"> (no date). Available at: </w:t>
+        </w:r>
+        <w:r>
+          <w:fldChar w:fldCharType="begin"/>
+        </w:r>
+        <w:r>
+          <w:instrText xml:space="preserve"> HYPERLINK "https://www.abc.net.au/news/2019-03-13/downsizing-garden-becomes-new-challenge-apartment/10874866" </w:instrText>
+        </w:r>
+        <w:r>
+          <w:fldChar w:fldCharType="separate"/>
+        </w:r>
+        <w:r>
+          <w:rPr>
+            <w:rStyle w:val="Hyperlink"/>
+          </w:rPr>
+          <w:t>https://www.abc.net.au/news/2019-03-13/downsizing-garden-becomes-new-challenge-apartment/10874866</w:t>
+        </w:r>
+        <w:r>
+          <w:fldChar w:fldCharType="end"/>
+        </w:r>
+        <w:r>
+          <w:t xml:space="preserve"> (Accessed: 6 February 2020).</w:t>
+        </w:r>
+      </w:ins>
+    </w:p>
+    <w:p>
+      <w:pPr>
+        <w:rPr>
+          <w:ins w:id="41" w:author="Brian Dean" w:date="2020-02-06T12:02:00Z"/>
+        </w:rPr>
+      </w:pPr>
+    </w:p>
     <w:p/>
     <w:sectPr>
       <w:headerReference w:type="default" r:id="rId12"/>
@@ -3672,6 +3950,9 @@
         <w:continuationSeparator/>
       </w:r>
     </w:p>
+  </w:endnote>
+  <w:endnote w:type="continuationNotice" w:id="1">
+    <w:p/>
   </w:endnote>
 </w:endnotes>
 </file>
@@ -3944,6 +4225,9 @@
       </w:r>
     </w:p>
   </w:footnote>
+  <w:footnote w:type="continuationNotice" w:id="1">
+    <w:p/>
+  </w:footnote>
 </w:footnotes>
 </file>
 
@@ -5178,6 +5462,14 @@
     <w:abstractNumId w:val="7"/>
   </w:num>
 </w:numbering>
+</file>
+
+<file path=word/people.xml><?xml version="1.0" encoding="utf-8"?>
+<w15:people xmlns:wpc="http://schemas.microsoft.com/office/word/2010/wordprocessingCanvas" xmlns:cx="http://schemas.microsoft.com/office/drawing/2014/chartex" xmlns:cx1="http://schemas.microsoft.com/office/drawing/2015/9/8/chartex" xmlns:cx2="http://schemas.microsoft.com/office/drawing/2015/10/21/chartex" xmlns:cx3="http://schemas.microsoft.com/office/drawing/2016/5/9/chartex" xmlns:cx4="http://schemas.microsoft.com/office/drawing/2016/5/10/chartex" xmlns:cx5="http://schemas.microsoft.com/office/drawing/2016/5/11/chartex" xmlns:cx6="http://schemas.microsoft.com/office/drawing/2016/5/12/chartex" xmlns:cx7="http://schemas.microsoft.com/office/drawing/2016/5/13/chartex" xmlns:cx8="http://schemas.microsoft.com/office/drawing/2016/5/14/chartex" xmlns:mc="http://schemas.openxmlformats.org/markup-compatibility/2006" xmlns:aink="http://schemas.microsoft.com/office/drawing/2016/ink" xmlns:am3d="http://schemas.microsoft.com/office/drawing/2017/model3d" xmlns:o="urn:schemas-microsoft-com:office:office" xmlns:r="http://schemas.openxmlformats.org/officeDocument/2006/relationships" xmlns:m="http://schemas.openxmlformats.org/officeDocument/2006/math" xmlns:v="urn:schemas-microsoft-com:vml" xmlns:wp14="http://schemas.microsoft.com/office/word/2010/wordprocessingDrawing" xmlns:wp="http://schemas.openxmlformats.org/drawingml/2006/wordprocessingDrawing" xmlns:w10="urn:schemas-microsoft-com:office:word" xmlns:w="http://schemas.openxmlformats.org/wordprocessingml/2006/main" xmlns:w14="http://schemas.microsoft.com/office/word/2010/wordml" xmlns:w15="http://schemas.microsoft.com/office/word/2012/wordml" xmlns:w16cid="http://schemas.microsoft.com/office/word/2016/wordml/cid" xmlns:w16se="http://schemas.microsoft.com/office/word/2015/wordml/symex" xmlns:wpg="http://schemas.microsoft.com/office/word/2010/wordprocessingGroup" xmlns:wpi="http://schemas.microsoft.com/office/word/2010/wordprocessingInk" xmlns:wne="http://schemas.microsoft.com/office/word/2006/wordml" xmlns:wps="http://schemas.microsoft.com/office/word/2010/wordprocessingShape" mc:Ignorable="w14 w15 w16se w16cid wp14">
+  <w15:person w15:author="Brian Dean">
+    <w15:presenceInfo w15:providerId="Windows Live" w15:userId="f0bc4f0e376e2b8c"/>
+  </w15:person>
+</w15:people>
 </file>
 
 <file path=word/styles.xml><?xml version="1.0" encoding="utf-8"?>
@@ -6073,6 +6365,51 @@
       <w:u w:val="single"/>
     </w:rPr>
   </w:style>
+  <w:style w:type="paragraph" w:styleId="Revision">
+    <w:name w:val="Revision"/>
+    <w:hidden/>
+    <w:uiPriority w:val="99"/>
+    <w:semiHidden/>
+    <w:rsid w:val="00FD753B"/>
+    <w:pPr>
+      <w:spacing w:after="0" w:line="240" w:lineRule="auto"/>
+    </w:pPr>
+    <w:rPr>
+      <w:rFonts w:ascii="Century Gothic" w:eastAsia="Times New Roman" w:hAnsi="Century Gothic" w:cs="Times New Roman"/>
+      <w:color w:val="000000" w:themeColor="text1"/>
+      <w:szCs w:val="24"/>
+      <w:lang w:eastAsia="en-AU"/>
+    </w:rPr>
+  </w:style>
+  <w:style w:type="paragraph" w:styleId="BalloonText">
+    <w:name w:val="Balloon Text"/>
+    <w:basedOn w:val="Normal"/>
+    <w:link w:val="BalloonTextChar"/>
+    <w:uiPriority w:val="99"/>
+    <w:semiHidden/>
+    <w:unhideWhenUsed/>
+    <w:rsid w:val="00FD753B"/>
+    <w:rPr>
+      <w:rFonts w:ascii="Segoe UI" w:hAnsi="Segoe UI" w:cs="Segoe UI"/>
+      <w:sz w:val="18"/>
+      <w:szCs w:val="18"/>
+    </w:rPr>
+  </w:style>
+  <w:style w:type="character" w:customStyle="1" w:styleId="BalloonTextChar">
+    <w:name w:val="Balloon Text Char"/>
+    <w:basedOn w:val="DefaultParagraphFont"/>
+    <w:link w:val="BalloonText"/>
+    <w:uiPriority w:val="99"/>
+    <w:semiHidden/>
+    <w:rsid w:val="00FD753B"/>
+    <w:rPr>
+      <w:rFonts w:ascii="Segoe UI" w:eastAsia="Times New Roman" w:hAnsi="Segoe UI" w:cs="Segoe UI"/>
+      <w:color w:val="000000" w:themeColor="text1"/>
+      <w:sz w:val="18"/>
+      <w:szCs w:val="18"/>
+      <w:lang w:eastAsia="en-AU"/>
+    </w:rPr>
+  </w:style>
 </w:styles>
 </file>
 
@@ -6335,7 +6672,7 @@
 </file>
 
 <file path=customXml/itemProps1.xml><?xml version="1.0" encoding="utf-8"?>
-<ds:datastoreItem xmlns:ds="http://schemas.openxmlformats.org/officeDocument/2006/customXml" ds:itemID="{A0709E42-4F65-4DE0-98B6-D02C24018D8E}">
+<ds:datastoreItem xmlns:ds="http://schemas.openxmlformats.org/officeDocument/2006/customXml" ds:itemID="{672B6B8B-9BE3-4E50-BACB-C8B377129C83}">
   <ds:schemaRefs>
     <ds:schemaRef ds:uri="http://schemas.openxmlformats.org/officeDocument/2006/bibliography"/>
   </ds:schemaRefs>

</xml_diff>